<commit_message>
Lab 11 fixed and filled in some of lab overview doc
</commit_message>
<xml_diff>
--- a/Lab10/Lab overview.docx
+++ b/Lab10/Lab overview.docx
@@ -340,7 +340,7 @@
         </w:p>
       </w:sdtContent>
     </w:sdt>
-    <w:bookmarkStart w:id="0" w:name="_Toc93475549" w:displacedByCustomXml="next"/>
+    <w:bookmarkStart w:id="0" w:name="_Toc93479620" w:displacedByCustomXml="next"/>
     <w:sdt>
       <w:sdtPr>
         <w:rPr>
@@ -399,7 +399,7 @@
           <w:r>
             <w:fldChar w:fldCharType="separate"/>
           </w:r>
-          <w:hyperlink w:anchor="_Toc93475549" w:history="1">
+          <w:hyperlink w:anchor="_Toc93479620" w:history="1">
             <w:r>
               <w:rPr>
                 <w:rStyle w:val="Hyperlink"/>
@@ -426,7 +426,7 @@
                 <w:noProof/>
                 <w:webHidden/>
               </w:rPr>
-              <w:instrText xml:space="preserve"> PAGEREF _Toc93475549 \h </w:instrText>
+              <w:instrText xml:space="preserve"> PAGEREF _Toc93479620 \h </w:instrText>
             </w:r>
             <w:r>
               <w:rPr>
@@ -447,78 +447,6 @@
                 <w:webHidden/>
               </w:rPr>
               <w:t>1</w:t>
-            </w:r>
-            <w:r>
-              <w:rPr>
-                <w:noProof/>
-                <w:webHidden/>
-              </w:rPr>
-              <w:fldChar w:fldCharType="end"/>
-            </w:r>
-          </w:hyperlink>
-        </w:p>
-        <w:p>
-          <w:pPr>
-            <w:pStyle w:val="TOC1"/>
-            <w:tabs>
-              <w:tab w:val="end" w:leader="dot" w:pos="697.40pt"/>
-            </w:tabs>
-            <w:rPr>
-              <w:rFonts w:asciiTheme="minorHAnsi" w:eastAsiaTheme="minorEastAsia" w:hAnsiTheme="minorHAnsi" w:cstheme="minorBidi"/>
-              <w:noProof/>
-              <w:sz w:val="22"/>
-              <w:szCs w:val="22"/>
-              <w:lang w:val="en-GB" w:eastAsia="en-GB"/>
-            </w:rPr>
-          </w:pPr>
-          <w:hyperlink w:anchor="_Toc93475550" w:history="1">
-            <w:r>
-              <w:rPr>
-                <w:rStyle w:val="Hyperlink"/>
-                <w:noProof/>
-              </w:rPr>
-              <w:t>Template</w:t>
-            </w:r>
-            <w:r>
-              <w:rPr>
-                <w:noProof/>
-                <w:webHidden/>
-              </w:rPr>
-              <w:tab/>
-            </w:r>
-            <w:r>
-              <w:rPr>
-                <w:noProof/>
-                <w:webHidden/>
-              </w:rPr>
-              <w:fldChar w:fldCharType="begin"/>
-            </w:r>
-            <w:r>
-              <w:rPr>
-                <w:noProof/>
-                <w:webHidden/>
-              </w:rPr>
-              <w:instrText xml:space="preserve"> PAGEREF _Toc93475550 \h </w:instrText>
-            </w:r>
-            <w:r>
-              <w:rPr>
-                <w:noProof/>
-                <w:webHidden/>
-              </w:rPr>
-            </w:r>
-            <w:r>
-              <w:rPr>
-                <w:noProof/>
-                <w:webHidden/>
-              </w:rPr>
-              <w:fldChar w:fldCharType="separate"/>
-            </w:r>
-            <w:r>
-              <w:rPr>
-                <w:noProof/>
-                <w:webHidden/>
-              </w:rPr>
-              <w:t>2</w:t>
             </w:r>
             <w:r>
               <w:rPr>
@@ -544,7 +472,7 @@
               <w:lang w:val="en-GB" w:eastAsia="en-GB"/>
             </w:rPr>
           </w:pPr>
-          <w:hyperlink w:anchor="_Toc93475551" w:history="1">
+          <w:hyperlink w:anchor="_Toc93479621" w:history="1">
             <w:r>
               <w:rPr>
                 <w:rStyle w:val="Hyperlink"/>
@@ -588,7 +516,7 @@
                 <w:noProof/>
                 <w:webHidden/>
               </w:rPr>
-              <w:instrText xml:space="preserve"> PAGEREF _Toc93475551 \h </w:instrText>
+              <w:instrText xml:space="preserve"> PAGEREF _Toc93479621 \h </w:instrText>
             </w:r>
             <w:r>
               <w:rPr>
@@ -634,7 +562,7 @@
               <w:lang w:val="en-GB" w:eastAsia="en-GB"/>
             </w:rPr>
           </w:pPr>
-          <w:hyperlink w:anchor="_Toc93475552" w:history="1">
+          <w:hyperlink w:anchor="_Toc93479622" w:history="1">
             <w:r>
               <w:rPr>
                 <w:rStyle w:val="Hyperlink"/>
@@ -678,7 +606,7 @@
                 <w:noProof/>
                 <w:webHidden/>
               </w:rPr>
-              <w:instrText xml:space="preserve"> PAGEREF _Toc93475552 \h </w:instrText>
+              <w:instrText xml:space="preserve"> PAGEREF _Toc93479622 \h </w:instrText>
             </w:r>
             <w:r>
               <w:rPr>
@@ -724,7 +652,7 @@
               <w:lang w:val="en-GB" w:eastAsia="en-GB"/>
             </w:rPr>
           </w:pPr>
-          <w:hyperlink w:anchor="_Toc93475553" w:history="1">
+          <w:hyperlink w:anchor="_Toc93479623" w:history="1">
             <w:r>
               <w:rPr>
                 <w:rStyle w:val="Hyperlink"/>
@@ -768,7 +696,7 @@
                 <w:noProof/>
                 <w:webHidden/>
               </w:rPr>
-              <w:instrText xml:space="preserve"> PAGEREF _Toc93475553 \h </w:instrText>
+              <w:instrText xml:space="preserve"> PAGEREF _Toc93479623 \h </w:instrText>
             </w:r>
             <w:r>
               <w:rPr>
@@ -788,7 +716,7 @@
                 <w:noProof/>
                 <w:webHidden/>
               </w:rPr>
-              <w:t>3</w:t>
+              <w:t>2</w:t>
             </w:r>
             <w:r>
               <w:rPr>
@@ -807,10 +735,14 @@
               <w:tab w:val="end" w:leader="dot" w:pos="697.40pt"/>
             </w:tabs>
             <w:rPr>
+              <w:rFonts w:asciiTheme="minorHAnsi" w:eastAsiaTheme="minorEastAsia" w:hAnsiTheme="minorHAnsi" w:cstheme="minorBidi"/>
               <w:noProof/>
+              <w:sz w:val="22"/>
+              <w:szCs w:val="22"/>
+              <w:lang w:val="en-GB" w:eastAsia="en-GB"/>
             </w:rPr>
           </w:pPr>
-          <w:hyperlink w:anchor="_Toc93475554" w:history="1">
+          <w:hyperlink w:anchor="_Toc93479624" w:history="1">
             <w:r>
               <w:rPr>
                 <w:rStyle w:val="Hyperlink"/>
@@ -820,7 +752,11 @@
             </w:r>
             <w:r>
               <w:rPr>
-                <w:noProof/>
+                <w:rFonts w:asciiTheme="minorHAnsi" w:eastAsiaTheme="minorEastAsia" w:hAnsiTheme="minorHAnsi" w:cstheme="minorBidi"/>
+                <w:noProof/>
+                <w:sz w:val="22"/>
+                <w:szCs w:val="22"/>
+                <w:lang w:val="en-GB" w:eastAsia="en-GB"/>
               </w:rPr>
               <w:tab/>
             </w:r>
@@ -850,7 +786,7 @@
                 <w:noProof/>
                 <w:webHidden/>
               </w:rPr>
-              <w:instrText xml:space="preserve"> PAGEREF _Toc93475554 \h </w:instrText>
+              <w:instrText xml:space="preserve"> PAGEREF _Toc93479624 \h </w:instrText>
             </w:r>
             <w:r>
               <w:rPr>
@@ -870,7 +806,7 @@
                 <w:noProof/>
                 <w:webHidden/>
               </w:rPr>
-              <w:t>3</w:t>
+              <w:t>2</w:t>
             </w:r>
             <w:r>
               <w:rPr>
@@ -889,10 +825,14 @@
               <w:tab w:val="end" w:leader="dot" w:pos="697.40pt"/>
             </w:tabs>
             <w:rPr>
+              <w:rFonts w:asciiTheme="minorHAnsi" w:eastAsiaTheme="minorEastAsia" w:hAnsiTheme="minorHAnsi" w:cstheme="minorBidi"/>
               <w:noProof/>
+              <w:sz w:val="22"/>
+              <w:szCs w:val="22"/>
+              <w:lang w:val="en-GB" w:eastAsia="en-GB"/>
             </w:rPr>
           </w:pPr>
-          <w:hyperlink w:anchor="_Toc93475555" w:history="1">
+          <w:hyperlink w:anchor="_Toc93479625" w:history="1">
             <w:r>
               <w:rPr>
                 <w:rStyle w:val="Hyperlink"/>
@@ -902,7 +842,11 @@
             </w:r>
             <w:r>
               <w:rPr>
-                <w:noProof/>
+                <w:rFonts w:asciiTheme="minorHAnsi" w:eastAsiaTheme="minorEastAsia" w:hAnsiTheme="minorHAnsi" w:cstheme="minorBidi"/>
+                <w:noProof/>
+                <w:sz w:val="22"/>
+                <w:szCs w:val="22"/>
+                <w:lang w:val="en-GB" w:eastAsia="en-GB"/>
               </w:rPr>
               <w:tab/>
             </w:r>
@@ -932,7 +876,7 @@
                 <w:noProof/>
                 <w:webHidden/>
               </w:rPr>
-              <w:instrText xml:space="preserve"> PAGEREF _Toc93475555 \h </w:instrText>
+              <w:instrText xml:space="preserve"> PAGEREF _Toc93479625 \h </w:instrText>
             </w:r>
             <w:r>
               <w:rPr>
@@ -971,10 +915,14 @@
               <w:tab w:val="end" w:leader="dot" w:pos="697.40pt"/>
             </w:tabs>
             <w:rPr>
+              <w:rFonts w:asciiTheme="minorHAnsi" w:eastAsiaTheme="minorEastAsia" w:hAnsiTheme="minorHAnsi" w:cstheme="minorBidi"/>
               <w:noProof/>
+              <w:sz w:val="22"/>
+              <w:szCs w:val="22"/>
+              <w:lang w:val="en-GB" w:eastAsia="en-GB"/>
             </w:rPr>
           </w:pPr>
-          <w:hyperlink w:anchor="_Toc93475556" w:history="1">
+          <w:hyperlink w:anchor="_Toc93479626" w:history="1">
             <w:r>
               <w:rPr>
                 <w:rStyle w:val="Hyperlink"/>
@@ -984,7 +932,11 @@
             </w:r>
             <w:r>
               <w:rPr>
-                <w:noProof/>
+                <w:rFonts w:asciiTheme="minorHAnsi" w:eastAsiaTheme="minorEastAsia" w:hAnsiTheme="minorHAnsi" w:cstheme="minorBidi"/>
+                <w:noProof/>
+                <w:sz w:val="22"/>
+                <w:szCs w:val="22"/>
+                <w:lang w:val="en-GB" w:eastAsia="en-GB"/>
               </w:rPr>
               <w:tab/>
             </w:r>
@@ -1014,7 +966,7 @@
                 <w:noProof/>
                 <w:webHidden/>
               </w:rPr>
-              <w:instrText xml:space="preserve"> PAGEREF _Toc93475556 \h </w:instrText>
+              <w:instrText xml:space="preserve"> PAGEREF _Toc93479626 \h </w:instrText>
             </w:r>
             <w:r>
               <w:rPr>
@@ -1053,10 +1005,14 @@
               <w:tab w:val="end" w:leader="dot" w:pos="697.40pt"/>
             </w:tabs>
             <w:rPr>
+              <w:rFonts w:asciiTheme="minorHAnsi" w:eastAsiaTheme="minorEastAsia" w:hAnsiTheme="minorHAnsi" w:cstheme="minorBidi"/>
               <w:noProof/>
+              <w:sz w:val="22"/>
+              <w:szCs w:val="22"/>
+              <w:lang w:val="en-GB" w:eastAsia="en-GB"/>
             </w:rPr>
           </w:pPr>
-          <w:hyperlink w:anchor="_Toc93475557" w:history="1">
+          <w:hyperlink w:anchor="_Toc93479627" w:history="1">
             <w:r>
               <w:rPr>
                 <w:rStyle w:val="Hyperlink"/>
@@ -1066,7 +1022,11 @@
             </w:r>
             <w:r>
               <w:rPr>
-                <w:noProof/>
+                <w:rFonts w:asciiTheme="minorHAnsi" w:eastAsiaTheme="minorEastAsia" w:hAnsiTheme="minorHAnsi" w:cstheme="minorBidi"/>
+                <w:noProof/>
+                <w:sz w:val="22"/>
+                <w:szCs w:val="22"/>
+                <w:lang w:val="en-GB" w:eastAsia="en-GB"/>
               </w:rPr>
               <w:tab/>
             </w:r>
@@ -1096,7 +1056,7 @@
                 <w:noProof/>
                 <w:webHidden/>
               </w:rPr>
-              <w:instrText xml:space="preserve"> PAGEREF _Toc93475557 \h </w:instrText>
+              <w:instrText xml:space="preserve"> PAGEREF _Toc93479627 \h </w:instrText>
             </w:r>
             <w:r>
               <w:rPr>
@@ -1135,10 +1095,14 @@
               <w:tab w:val="end" w:leader="dot" w:pos="697.40pt"/>
             </w:tabs>
             <w:rPr>
+              <w:rFonts w:asciiTheme="minorHAnsi" w:eastAsiaTheme="minorEastAsia" w:hAnsiTheme="minorHAnsi" w:cstheme="minorBidi"/>
               <w:noProof/>
+              <w:sz w:val="22"/>
+              <w:szCs w:val="22"/>
+              <w:lang w:val="en-GB" w:eastAsia="en-GB"/>
             </w:rPr>
           </w:pPr>
-          <w:hyperlink w:anchor="_Toc93475558" w:history="1">
+          <w:hyperlink w:anchor="_Toc93479628" w:history="1">
             <w:r>
               <w:rPr>
                 <w:rStyle w:val="Hyperlink"/>
@@ -1148,7 +1112,11 @@
             </w:r>
             <w:r>
               <w:rPr>
-                <w:noProof/>
+                <w:rFonts w:asciiTheme="minorHAnsi" w:eastAsiaTheme="minorEastAsia" w:hAnsiTheme="minorHAnsi" w:cstheme="minorBidi"/>
+                <w:noProof/>
+                <w:sz w:val="22"/>
+                <w:szCs w:val="22"/>
+                <w:lang w:val="en-GB" w:eastAsia="en-GB"/>
               </w:rPr>
               <w:tab/>
             </w:r>
@@ -1178,7 +1146,7 @@
                 <w:noProof/>
                 <w:webHidden/>
               </w:rPr>
-              <w:instrText xml:space="preserve"> PAGEREF _Toc93475558 \h </w:instrText>
+              <w:instrText xml:space="preserve"> PAGEREF _Toc93479628 \h </w:instrText>
             </w:r>
             <w:r>
               <w:rPr>
@@ -1217,10 +1185,14 @@
               <w:tab w:val="end" w:leader="dot" w:pos="697.40pt"/>
             </w:tabs>
             <w:rPr>
+              <w:rFonts w:asciiTheme="minorHAnsi" w:eastAsiaTheme="minorEastAsia" w:hAnsiTheme="minorHAnsi" w:cstheme="minorBidi"/>
               <w:noProof/>
+              <w:sz w:val="22"/>
+              <w:szCs w:val="22"/>
+              <w:lang w:val="en-GB" w:eastAsia="en-GB"/>
             </w:rPr>
           </w:pPr>
-          <w:hyperlink w:anchor="_Toc93475559" w:history="1">
+          <w:hyperlink w:anchor="_Toc93479629" w:history="1">
             <w:r>
               <w:rPr>
                 <w:rStyle w:val="Hyperlink"/>
@@ -1230,7 +1202,11 @@
             </w:r>
             <w:r>
               <w:rPr>
-                <w:noProof/>
+                <w:rFonts w:asciiTheme="minorHAnsi" w:eastAsiaTheme="minorEastAsia" w:hAnsiTheme="minorHAnsi" w:cstheme="minorBidi"/>
+                <w:noProof/>
+                <w:sz w:val="22"/>
+                <w:szCs w:val="22"/>
+                <w:lang w:val="en-GB" w:eastAsia="en-GB"/>
               </w:rPr>
               <w:tab/>
             </w:r>
@@ -1260,7 +1236,7 @@
                 <w:noProof/>
                 <w:webHidden/>
               </w:rPr>
-              <w:instrText xml:space="preserve"> PAGEREF _Toc93475559 \h </w:instrText>
+              <w:instrText xml:space="preserve"> PAGEREF _Toc93479629 \h </w:instrText>
             </w:r>
             <w:r>
               <w:rPr>
@@ -1299,10 +1275,14 @@
               <w:tab w:val="end" w:leader="dot" w:pos="697.40pt"/>
             </w:tabs>
             <w:rPr>
+              <w:rFonts w:asciiTheme="minorHAnsi" w:eastAsiaTheme="minorEastAsia" w:hAnsiTheme="minorHAnsi" w:cstheme="minorBidi"/>
               <w:noProof/>
+              <w:sz w:val="22"/>
+              <w:szCs w:val="22"/>
+              <w:lang w:val="en-GB" w:eastAsia="en-GB"/>
             </w:rPr>
           </w:pPr>
-          <w:hyperlink w:anchor="_Toc93475560" w:history="1">
+          <w:hyperlink w:anchor="_Toc93479630" w:history="1">
             <w:r>
               <w:rPr>
                 <w:rStyle w:val="Hyperlink"/>
@@ -1312,7 +1292,11 @@
             </w:r>
             <w:r>
               <w:rPr>
-                <w:noProof/>
+                <w:rFonts w:asciiTheme="minorHAnsi" w:eastAsiaTheme="minorEastAsia" w:hAnsiTheme="minorHAnsi" w:cstheme="minorBidi"/>
+                <w:noProof/>
+                <w:sz w:val="22"/>
+                <w:szCs w:val="22"/>
+                <w:lang w:val="en-GB" w:eastAsia="en-GB"/>
               </w:rPr>
               <w:tab/>
             </w:r>
@@ -1342,7 +1326,7 @@
                 <w:noProof/>
                 <w:webHidden/>
               </w:rPr>
-              <w:instrText xml:space="preserve"> PAGEREF _Toc93475560 \h </w:instrText>
+              <w:instrText xml:space="preserve"> PAGEREF _Toc93479630 \h </w:instrText>
             </w:r>
             <w:r>
               <w:rPr>
@@ -1381,10 +1365,14 @@
               <w:tab w:val="end" w:leader="dot" w:pos="697.40pt"/>
             </w:tabs>
             <w:rPr>
+              <w:rFonts w:asciiTheme="minorHAnsi" w:eastAsiaTheme="minorEastAsia" w:hAnsiTheme="minorHAnsi" w:cstheme="minorBidi"/>
               <w:noProof/>
+              <w:sz w:val="22"/>
+              <w:szCs w:val="22"/>
+              <w:lang w:val="en-GB" w:eastAsia="en-GB"/>
             </w:rPr>
           </w:pPr>
-          <w:hyperlink w:anchor="_Toc93475561" w:history="1">
+          <w:hyperlink w:anchor="_Toc93479631" w:history="1">
             <w:r>
               <w:rPr>
                 <w:rStyle w:val="Hyperlink"/>
@@ -1394,7 +1382,11 @@
             </w:r>
             <w:r>
               <w:rPr>
-                <w:noProof/>
+                <w:rFonts w:asciiTheme="minorHAnsi" w:eastAsiaTheme="minorEastAsia" w:hAnsiTheme="minorHAnsi" w:cstheme="minorBidi"/>
+                <w:noProof/>
+                <w:sz w:val="22"/>
+                <w:szCs w:val="22"/>
+                <w:lang w:val="en-GB" w:eastAsia="en-GB"/>
               </w:rPr>
               <w:tab/>
             </w:r>
@@ -1424,7 +1416,7 @@
                 <w:noProof/>
                 <w:webHidden/>
               </w:rPr>
-              <w:instrText xml:space="preserve"> PAGEREF _Toc93475561 \h </w:instrText>
+              <w:instrText xml:space="preserve"> PAGEREF _Toc93479631 \h </w:instrText>
             </w:r>
             <w:r>
               <w:rPr>
@@ -1463,10 +1455,14 @@
               <w:tab w:val="end" w:leader="dot" w:pos="697.40pt"/>
             </w:tabs>
             <w:rPr>
+              <w:rFonts w:asciiTheme="minorHAnsi" w:eastAsiaTheme="minorEastAsia" w:hAnsiTheme="minorHAnsi" w:cstheme="minorBidi"/>
               <w:noProof/>
+              <w:sz w:val="22"/>
+              <w:szCs w:val="22"/>
+              <w:lang w:val="en-GB" w:eastAsia="en-GB"/>
             </w:rPr>
           </w:pPr>
-          <w:hyperlink w:anchor="_Toc93475562" w:history="1">
+          <w:hyperlink w:anchor="_Toc93479632" w:history="1">
             <w:r>
               <w:rPr>
                 <w:rStyle w:val="Hyperlink"/>
@@ -1476,7 +1472,11 @@
             </w:r>
             <w:r>
               <w:rPr>
-                <w:noProof/>
+                <w:rFonts w:asciiTheme="minorHAnsi" w:eastAsiaTheme="minorEastAsia" w:hAnsiTheme="minorHAnsi" w:cstheme="minorBidi"/>
+                <w:noProof/>
+                <w:sz w:val="22"/>
+                <w:szCs w:val="22"/>
+                <w:lang w:val="en-GB" w:eastAsia="en-GB"/>
               </w:rPr>
               <w:tab/>
             </w:r>
@@ -1506,7 +1506,7 @@
                 <w:noProof/>
                 <w:webHidden/>
               </w:rPr>
-              <w:instrText xml:space="preserve"> PAGEREF _Toc93475562 \h </w:instrText>
+              <w:instrText xml:space="preserve"> PAGEREF _Toc93479632 \h </w:instrText>
             </w:r>
             <w:r>
               <w:rPr>
@@ -1545,10 +1545,14 @@
               <w:tab w:val="end" w:leader="dot" w:pos="697.40pt"/>
             </w:tabs>
             <w:rPr>
+              <w:rFonts w:asciiTheme="minorHAnsi" w:eastAsiaTheme="minorEastAsia" w:hAnsiTheme="minorHAnsi" w:cstheme="minorBidi"/>
               <w:noProof/>
+              <w:sz w:val="22"/>
+              <w:szCs w:val="22"/>
+              <w:lang w:val="en-GB" w:eastAsia="en-GB"/>
             </w:rPr>
           </w:pPr>
-          <w:hyperlink w:anchor="_Toc93475563" w:history="1">
+          <w:hyperlink w:anchor="_Toc93479633" w:history="1">
             <w:r>
               <w:rPr>
                 <w:rStyle w:val="Hyperlink"/>
@@ -1558,7 +1562,11 @@
             </w:r>
             <w:r>
               <w:rPr>
-                <w:noProof/>
+                <w:rFonts w:asciiTheme="minorHAnsi" w:eastAsiaTheme="minorEastAsia" w:hAnsiTheme="minorHAnsi" w:cstheme="minorBidi"/>
+                <w:noProof/>
+                <w:sz w:val="22"/>
+                <w:szCs w:val="22"/>
+                <w:lang w:val="en-GB" w:eastAsia="en-GB"/>
               </w:rPr>
               <w:tab/>
             </w:r>
@@ -1588,7 +1596,7 @@
                 <w:noProof/>
                 <w:webHidden/>
               </w:rPr>
-              <w:instrText xml:space="preserve"> PAGEREF _Toc93475563 \h </w:instrText>
+              <w:instrText xml:space="preserve"> PAGEREF _Toc93479633 \h </w:instrText>
             </w:r>
             <w:r>
               <w:rPr>
@@ -1608,7 +1616,7 @@
                 <w:noProof/>
                 <w:webHidden/>
               </w:rPr>
-              <w:t>4</w:t>
+              <w:t>5</w:t>
             </w:r>
             <w:r>
               <w:rPr>
@@ -1634,7 +1642,7 @@
               <w:lang w:val="en-GB" w:eastAsia="en-GB"/>
             </w:rPr>
           </w:pPr>
-          <w:hyperlink w:anchor="_Toc93475564" w:history="1">
+          <w:hyperlink w:anchor="_Toc93479634" w:history="1">
             <w:r>
               <w:rPr>
                 <w:rStyle w:val="Hyperlink"/>
@@ -1678,7 +1686,7 @@
                 <w:noProof/>
                 <w:webHidden/>
               </w:rPr>
-              <w:instrText xml:space="preserve"> PAGEREF _Toc93475564 \h </w:instrText>
+              <w:instrText xml:space="preserve"> PAGEREF _Toc93479634 \h </w:instrText>
             </w:r>
             <w:r>
               <w:rPr>
@@ -1724,7 +1732,7 @@
               <w:lang w:val="en-GB" w:eastAsia="en-GB"/>
             </w:rPr>
           </w:pPr>
-          <w:hyperlink w:anchor="_Toc93475565" w:history="1">
+          <w:hyperlink w:anchor="_Toc93479635" w:history="1">
             <w:r>
               <w:rPr>
                 <w:rStyle w:val="Hyperlink"/>
@@ -1768,7 +1776,7 @@
                 <w:noProof/>
                 <w:webHidden/>
               </w:rPr>
-              <w:instrText xml:space="preserve"> PAGEREF _Toc93475565 \h </w:instrText>
+              <w:instrText xml:space="preserve"> PAGEREF _Toc93479635 \h </w:instrText>
             </w:r>
             <w:r>
               <w:rPr>
@@ -1814,7 +1822,7 @@
               <w:lang w:val="en-GB" w:eastAsia="en-GB"/>
             </w:rPr>
           </w:pPr>
-          <w:hyperlink w:anchor="_Toc93475566" w:history="1">
+          <w:hyperlink w:anchor="_Toc93479636" w:history="1">
             <w:r>
               <w:rPr>
                 <w:rStyle w:val="Hyperlink"/>
@@ -1858,7 +1866,7 @@
                 <w:noProof/>
                 <w:webHidden/>
               </w:rPr>
-              <w:instrText xml:space="preserve"> PAGEREF _Toc93475566 \h </w:instrText>
+              <w:instrText xml:space="preserve"> PAGEREF _Toc93479636 \h </w:instrText>
             </w:r>
             <w:r>
               <w:rPr>
@@ -1904,7 +1912,7 @@
               <w:lang w:val="en-GB" w:eastAsia="en-GB"/>
             </w:rPr>
           </w:pPr>
-          <w:hyperlink w:anchor="_Toc93475567" w:history="1">
+          <w:hyperlink w:anchor="_Toc93479637" w:history="1">
             <w:r>
               <w:rPr>
                 <w:rStyle w:val="Hyperlink"/>
@@ -1948,7 +1956,7 @@
                 <w:noProof/>
                 <w:webHidden/>
               </w:rPr>
-              <w:instrText xml:space="preserve"> PAGEREF _Toc93475567 \h </w:instrText>
+              <w:instrText xml:space="preserve"> PAGEREF _Toc93479637 \h </w:instrText>
             </w:r>
             <w:r>
               <w:rPr>
@@ -1994,7 +2002,7 @@
               <w:lang w:val="en-GB" w:eastAsia="en-GB"/>
             </w:rPr>
           </w:pPr>
-          <w:hyperlink w:anchor="_Toc93475568" w:history="1">
+          <w:hyperlink w:anchor="_Toc93479638" w:history="1">
             <w:r>
               <w:rPr>
                 <w:rStyle w:val="Hyperlink"/>
@@ -2038,7 +2046,97 @@
                 <w:noProof/>
                 <w:webHidden/>
               </w:rPr>
-              <w:instrText xml:space="preserve"> PAGEREF _Toc93475568 \h </w:instrText>
+              <w:instrText xml:space="preserve"> PAGEREF _Toc93479638 \h </w:instrText>
+            </w:r>
+            <w:r>
+              <w:rPr>
+                <w:noProof/>
+                <w:webHidden/>
+              </w:rPr>
+            </w:r>
+            <w:r>
+              <w:rPr>
+                <w:noProof/>
+                <w:webHidden/>
+              </w:rPr>
+              <w:fldChar w:fldCharType="separate"/>
+            </w:r>
+            <w:r>
+              <w:rPr>
+                <w:noProof/>
+                <w:webHidden/>
+              </w:rPr>
+              <w:t>6</w:t>
+            </w:r>
+            <w:r>
+              <w:rPr>
+                <w:noProof/>
+                <w:webHidden/>
+              </w:rPr>
+              <w:fldChar w:fldCharType="end"/>
+            </w:r>
+          </w:hyperlink>
+        </w:p>
+        <w:p>
+          <w:pPr>
+            <w:pStyle w:val="TOC1"/>
+            <w:tabs>
+              <w:tab w:val="start" w:pos="22pt"/>
+              <w:tab w:val="end" w:leader="dot" w:pos="697.40pt"/>
+            </w:tabs>
+            <w:rPr>
+              <w:rFonts w:asciiTheme="minorHAnsi" w:eastAsiaTheme="minorEastAsia" w:hAnsiTheme="minorHAnsi" w:cstheme="minorBidi"/>
+              <w:noProof/>
+              <w:sz w:val="22"/>
+              <w:szCs w:val="22"/>
+              <w:lang w:val="en-GB" w:eastAsia="en-GB"/>
+            </w:rPr>
+          </w:pPr>
+          <w:hyperlink w:anchor="_Toc93479639" w:history="1">
+            <w:r>
+              <w:rPr>
+                <w:rStyle w:val="Hyperlink"/>
+                <w:noProof/>
+              </w:rPr>
+              <w:t>9.</w:t>
+            </w:r>
+            <w:r>
+              <w:rPr>
+                <w:rFonts w:asciiTheme="minorHAnsi" w:eastAsiaTheme="minorEastAsia" w:hAnsiTheme="minorHAnsi" w:cstheme="minorBidi"/>
+                <w:noProof/>
+                <w:sz w:val="22"/>
+                <w:szCs w:val="22"/>
+                <w:lang w:val="en-GB" w:eastAsia="en-GB"/>
+              </w:rPr>
+              <w:tab/>
+            </w:r>
+            <w:r>
+              <w:rPr>
+                <w:rStyle w:val="Hyperlink"/>
+                <w:noProof/>
+              </w:rPr>
+              <w:t>Lab11.php</w:t>
+            </w:r>
+            <w:r>
+              <w:rPr>
+                <w:noProof/>
+                <w:webHidden/>
+              </w:rPr>
+              <w:tab/>
+            </w:r>
+            <w:r>
+              <w:rPr>
+                <w:noProof/>
+                <w:webHidden/>
+              </w:rPr>
+              <w:fldChar w:fldCharType="begin"/>
+            </w:r>
+            <w:r>
+              <w:rPr>
+                <w:noProof/>
+                <w:webHidden/>
+              </w:rPr>
+              <w:instrText xml:space="preserve"> PAGEREF _Toc93479639 \h </w:instrText>
             </w:r>
             <w:r>
               <w:rPr>
@@ -2098,16 +2196,14 @@
     <w:p>
       <w:pPr>
         <w:pStyle w:val="Heading1"/>
-        <w:numPr>
-          <w:ilvl w:val="0"/>
-          <w:numId w:val="0"/>
-        </w:numPr>
-        <w:ind w:start="17.85pt" w:hanging="17.85pt"/>
       </w:pPr>
-      <w:bookmarkStart w:id="1" w:name="_Toc93475550"/>
+      <w:bookmarkStart w:id="1" w:name="_Toc93479621"/>
       <w:r>
         <w:lastRenderedPageBreak/>
-        <w:t>Template</w:t>
+        <w:t>Lab</w:t>
+      </w:r>
+      <w:r>
+        <w:t>01</w:t>
       </w:r>
       <w:bookmarkEnd w:id="1"/>
     </w:p>
@@ -2264,6 +2360,14 @@
                 <w:szCs w:val="20"/>
               </w:rPr>
             </w:pPr>
+            <w:r>
+              <w:rPr>
+                <w:rFonts w:ascii="Agenda Tabular Light" w:hAnsi="Agenda Tabular Light"/>
+                <w:sz w:val="22"/>
+                <w:szCs w:val="22"/>
+              </w:rPr>
+              <w:t>13/10/21</w:t>
+            </w:r>
           </w:p>
         </w:tc>
         <w:tc>
@@ -2288,11 +2392,92 @@
               <w:pStyle w:val="BodyTextIndent"/>
               <w:ind w:start="0pt"/>
               <w:rPr>
-                <w:rFonts w:ascii="Verdana" w:hAnsi="Verdana"/>
-                <w:sz w:val="20"/>
-                <w:szCs w:val="20"/>
-              </w:rPr>
-            </w:pPr>
+                <w:rFonts w:ascii="Agenda Tabular Light" w:hAnsi="Agenda Tabular Light"/>
+                <w:sz w:val="22"/>
+                <w:szCs w:val="22"/>
+              </w:rPr>
+            </w:pPr>
+            <w:r>
+              <w:rPr>
+                <w:rFonts w:ascii="Agenda Tabular Light" w:hAnsi="Agenda Tabular Light"/>
+                <w:sz w:val="22"/>
+                <w:szCs w:val="22"/>
+              </w:rPr>
+              <w:t>Firstly I changed the max length of one of the input</w:t>
+            </w:r>
+            <w:r>
+              <w:rPr>
+                <w:rFonts w:ascii="Agenda Tabular Light" w:hAnsi="Agenda Tabular Light"/>
+                <w:sz w:val="22"/>
+                <w:szCs w:val="22"/>
+              </w:rPr>
+              <w:t>s:</w:t>
+            </w:r>
+          </w:p>
+          <w:p>
+            <w:pPr>
+              <w:pStyle w:val="BodyTextIndent"/>
+              <w:ind w:start="0pt"/>
+              <w:rPr>
+                <w:rFonts w:ascii="Agenda Tabular Light" w:hAnsi="Agenda Tabular Light"/>
+                <w:sz w:val="22"/>
+                <w:szCs w:val="22"/>
+              </w:rPr>
+            </w:pPr>
+            <w:r>
+              <w:rPr>
+                <w:rFonts w:ascii="Agenda Tabular Light" w:hAnsi="Agenda Tabular Light"/>
+                <w:sz w:val="22"/>
+                <w:szCs w:val="22"/>
+              </w:rPr>
+              <w:t>&lt;script&gt;document.getElementsByTagName("input")[0].setAttribute("maxlength", 1000);&lt;/script&gt;</w:t>
+            </w:r>
+          </w:p>
+          <w:p>
+            <w:pPr>
+              <w:pStyle w:val="BodyTextIndent"/>
+              <w:ind w:start="0pt"/>
+              <w:rPr>
+                <w:rFonts w:ascii="Agenda Tabular Light" w:hAnsi="Agenda Tabular Light"/>
+                <w:sz w:val="22"/>
+                <w:szCs w:val="22"/>
+              </w:rPr>
+            </w:pPr>
+            <w:r>
+              <w:rPr>
+                <w:rFonts w:ascii="Agenda Tabular Light" w:hAnsi="Agenda Tabular Light"/>
+                <w:sz w:val="22"/>
+                <w:szCs w:val="22"/>
+              </w:rPr>
+              <w:t>Then used the following code in the input box</w:t>
+            </w:r>
+            <w:r>
+              <w:rPr>
+                <w:rFonts w:ascii="Agenda Tabular Light" w:hAnsi="Agenda Tabular Light"/>
+                <w:sz w:val="22"/>
+                <w:szCs w:val="22"/>
+              </w:rPr>
+              <w:t>:</w:t>
+            </w:r>
+          </w:p>
+          <w:p>
+            <w:pPr>
+              <w:pStyle w:val="BodyTextIndent"/>
+              <w:ind w:start="0pt"/>
+              <w:rPr>
+                <w:rFonts w:ascii="Verdana" w:hAnsi="Verdana"/>
+                <w:sz w:val="20"/>
+                <w:szCs w:val="20"/>
+              </w:rPr>
+            </w:pPr>
+            <w:r>
+              <w:rPr>
+                <w:rFonts w:ascii="Agenda Tabular Light" w:hAnsi="Agenda Tabular Light"/>
+                <w:sz w:val="22"/>
+                <w:szCs w:val="22"/>
+              </w:rPr>
+              <w:t>&lt;script&gt;alert("This is an alert");&lt;/script&gt;</w:t>
+            </w:r>
           </w:p>
         </w:tc>
         <w:tc>
@@ -2313,30 +2498,57 @@
             </w:tcMar>
           </w:tcPr>
           <w:p>
-            <w:pPr>
-              <w:rPr>
-                <w:rFonts w:ascii="Verdana" w:hAnsi="Verdana"/>
-                <w:sz w:val="20"/>
-                <w:szCs w:val="20"/>
-              </w:rPr>
-            </w:pPr>
-            <w:r>
-              <w:rPr>
-                <w:rFonts w:ascii="Verdana" w:hAnsi="Verdana"/>
-                <w:sz w:val="20"/>
-                <w:szCs w:val="20"/>
-              </w:rPr>
+            <w:r>
+              <w:t>Abl</w:t>
+            </w:r>
+            <w:r>
+              <w:t>e</w:t>
+            </w:r>
+            <w:r>
+              <w:t xml:space="preserve"> to run any code through the browser by increasing</w:t>
+            </w:r>
+            <w:r>
+              <w:t xml:space="preserve"> the character limits of the inputs that are reflected out to the user.</w:t>
+            </w:r>
+          </w:p>
+          <w:p/>
+          <w:p/>
+          <w:p/>
+          <w:p/>
+          <w:p>
+            <w:r>
               <w:t>FINDING:</w:t>
             </w:r>
             <w:r>
-              <w:rPr>
-                <w:rFonts w:ascii="Verdana" w:hAnsi="Verdana"/>
+              <w:t xml:space="preserve"> </w:t>
+            </w:r>
+            <w:r>
+              <w:rPr>
                 <w:color w:val="FF0000"/>
-                <w:sz w:val="20"/>
-                <w:szCs w:val="20"/>
                 <w:u w:val="single"/>
               </w:rPr>
-              <w:t>XXX</w:t>
+              <w:t xml:space="preserve">Inputs are </w:t>
+            </w:r>
+            <w:r>
+              <w:rPr>
+                <w:color w:val="FF0000"/>
+                <w:u w:val="single"/>
+              </w:rPr>
+              <w:t xml:space="preserve">not </w:t>
+            </w:r>
+            <w:r>
+              <w:rPr>
+                <w:color w:val="FF0000"/>
+                <w:u w:val="single"/>
+              </w:rPr>
+              <w:t>sanitised</w:t>
+            </w:r>
+            <w:r>
+              <w:rPr>
+                <w:color w:val="FF0000"/>
+                <w:u w:val="single"/>
+              </w:rPr>
+              <w:t xml:space="preserve"> properly</w:t>
             </w:r>
           </w:p>
         </w:tc>
@@ -2415,20 +2627,41 @@
                 <w:szCs w:val="20"/>
               </w:rPr>
             </w:pPr>
+            <w:r>
+              <w:rPr>
+                <w:rFonts w:ascii="Verdana" w:eastAsia="Verdana" w:hAnsi="Verdana" w:cs="Arial"/>
+                <w:b/>
+                <w:bCs/>
+                <w:sz w:val="20"/>
+                <w:szCs w:val="20"/>
+              </w:rPr>
+              <w:t xml:space="preserve">Sanitise all inputs for </w:t>
+            </w:r>
+            <w:r>
+              <w:rPr>
+                <w:rFonts w:ascii="Verdana" w:eastAsia="Verdana" w:hAnsi="Verdana" w:cs="Arial"/>
+                <w:b/>
+                <w:bCs/>
+                <w:sz w:val="20"/>
+                <w:szCs w:val="20"/>
+              </w:rPr>
+              <w:t>problem characters e.g. &lt;,&gt;,[,]…</w:t>
+            </w:r>
           </w:p>
         </w:tc>
       </w:tr>
     </w:tbl>
+    <w:p/>
     <w:p>
       <w:pPr>
         <w:pStyle w:val="Heading1"/>
       </w:pPr>
-      <w:bookmarkStart w:id="2" w:name="_Toc93475551"/>
+      <w:bookmarkStart w:id="2" w:name="_Toc93479622"/>
       <w:r>
         <w:t>Lab</w:t>
       </w:r>
       <w:r>
-        <w:t>01</w:t>
+        <w:t>02</w:t>
       </w:r>
       <w:bookmarkEnd w:id="2"/>
     </w:p>
@@ -2585,14 +2818,6 @@
                 <w:szCs w:val="20"/>
               </w:rPr>
             </w:pPr>
-            <w:r>
-              <w:rPr>
-                <w:rFonts w:ascii="Agenda Tabular Light" w:hAnsi="Agenda Tabular Light"/>
-                <w:sz w:val="22"/>
-                <w:szCs w:val="22"/>
-              </w:rPr>
-              <w:t>13/10/2021</w:t>
-            </w:r>
           </w:p>
         </w:tc>
         <w:tc>
@@ -2616,71 +2841,12 @@
             <w:pPr>
               <w:pStyle w:val="BodyTextIndent"/>
               <w:ind w:start="0pt"/>
-            </w:pPr>
-            <w:r>
-              <w:rPr>
-                <w:rFonts w:ascii="Agenda Tabular Light" w:hAnsi="Agenda Tabular Light"/>
-                <w:sz w:val="22"/>
-                <w:szCs w:val="22"/>
-              </w:rPr>
-              <w:t>Logged into the MakeTheMove.crypto application as a standard user of the application.</w:t>
-            </w:r>
-          </w:p>
-          <w:p>
-            <w:pPr>
-              <w:pStyle w:val="BodyTextIndent"/>
-              <w:ind w:start="0pt"/>
-            </w:pPr>
-            <w:r>
-              <w:rPr>
-                <w:rFonts w:ascii="Agenda Tabular Light" w:hAnsi="Agenda Tabular Light"/>
-                <w:sz w:val="22"/>
-                <w:szCs w:val="22"/>
-              </w:rPr>
-              <w:t>On a new tab I then entered the following:</w:t>
-            </w:r>
-          </w:p>
-          <w:p>
-            <w:pPr>
-              <w:pStyle w:val="BodyTextIndent"/>
-              <w:ind w:start="0pt"/>
-              <w:rPr>
-                <w:rFonts w:ascii="Agenda Tabular Light" w:hAnsi="Agenda Tabular Light"/>
-              </w:rPr>
-            </w:pPr>
-          </w:p>
-          <w:p>
-            <w:pPr>
-              <w:pStyle w:val="BodyTextIndent"/>
-              <w:ind w:start="0pt"/>
-            </w:pPr>
-            <w:r>
-              <w:rPr>
-                <w:rFonts w:ascii="Agenda Tabular Light" w:hAnsi="Agenda Tabular Light"/>
-                <w:sz w:val="22"/>
-                <w:szCs w:val="22"/>
-              </w:rPr>
-              <w:t>HTTP: GET Request</w:t>
-            </w:r>
-          </w:p>
-          <w:p>
-            <w:pPr>
-              <w:pStyle w:val="BodyTextIndent"/>
-              <w:ind w:start="0pt"/>
-              <w:rPr>
-                <w:rFonts w:ascii="Verdana" w:hAnsi="Verdana"/>
-                <w:sz w:val="20"/>
-                <w:szCs w:val="20"/>
-              </w:rPr>
-            </w:pPr>
-            <w:r>
-              <w:rPr>
-                <w:rFonts w:ascii="Agenda Tabular Light" w:hAnsi="Agenda Tabular Light"/>
-                <w:sz w:val="22"/>
-                <w:szCs w:val="22"/>
-              </w:rPr>
-              <w:t>Https://www.MakeTheMove.crypto/transfer.php?Units=XRP&amp;SourceWalletAddress=1A1zP1eP5QGefi2DMPTfTL5SLmv7DivfNa&amp;DestWalletAddress=1Sf4gRES45Gefi2DMPTfTL12ETfhrs8eTX&amp;Units=100.003248</w:t>
-            </w:r>
+              <w:rPr>
+                <w:rFonts w:ascii="Verdana" w:hAnsi="Verdana"/>
+                <w:sz w:val="20"/>
+                <w:szCs w:val="20"/>
+              </w:rPr>
+            </w:pPr>
           </w:p>
         </w:tc>
         <w:tc>
@@ -2701,80 +2867,30 @@
             </w:tcMar>
           </w:tcPr>
           <w:p>
-            <w:r>
-              <w:t xml:space="preserve">A transfer of </w:t>
-            </w:r>
-            <w:r>
-              <w:rPr>
-                <w:rFonts w:ascii="Calibri" w:hAnsi="Calibri"/>
-                <w:sz w:val="22"/>
-                <w:szCs w:val="22"/>
-              </w:rPr>
-              <w:t xml:space="preserve">100.003248 XRP Units has taken place from: </w:t>
-            </w:r>
-          </w:p>
-          <w:p>
-            <w:r>
-              <w:rPr>
-                <w:rFonts w:ascii="Calibri" w:hAnsi="Calibri"/>
-                <w:sz w:val="22"/>
-                <w:szCs w:val="22"/>
-              </w:rPr>
-              <w:t>Source Wallet Address: 1A1zP1eP5QGefi2DMPTfTL5SLmv7DivfNa</w:t>
-            </w:r>
-          </w:p>
-          <w:p>
-            <w:r>
-              <w:rPr>
-                <w:rFonts w:ascii="Calibri" w:hAnsi="Calibri"/>
-                <w:sz w:val="22"/>
-                <w:szCs w:val="22"/>
-              </w:rPr>
-              <w:t>To</w:t>
-            </w:r>
-          </w:p>
-          <w:p>
-            <w:r>
-              <w:rPr>
-                <w:rFonts w:ascii="Calibri" w:hAnsi="Calibri"/>
-                <w:sz w:val="22"/>
-                <w:szCs w:val="22"/>
-              </w:rPr>
-              <w:t xml:space="preserve">Destination Wallet Address: </w:t>
-            </w:r>
-            <w:r>
-              <w:t>1Sf4gRES45</w:t>
-            </w:r>
-            <w:r>
-              <w:rPr>
-                <w:rFonts w:ascii="Calibri" w:hAnsi="Calibri"/>
-                <w:sz w:val="22"/>
-                <w:szCs w:val="22"/>
-              </w:rPr>
-              <w:t>Gefi2DMPTfTL12ETfhrs8eTX</w:t>
-            </w:r>
-          </w:p>
-          <w:p/>
-          <w:p/>
-          <w:p/>
-          <w:p/>
-          <w:p/>
-          <w:p>
-            <w:pPr>
-              <w:rPr>
-                <w:rFonts w:ascii="Verdana" w:hAnsi="Verdana"/>
-                <w:sz w:val="20"/>
-                <w:szCs w:val="20"/>
-              </w:rPr>
-            </w:pPr>
-            <w:r>
+            <w:pPr>
+              <w:rPr>
+                <w:rFonts w:ascii="Verdana" w:hAnsi="Verdana"/>
+                <w:sz w:val="20"/>
+                <w:szCs w:val="20"/>
+              </w:rPr>
+            </w:pPr>
+            <w:r>
+              <w:rPr>
+                <w:rFonts w:ascii="Verdana" w:hAnsi="Verdana"/>
+                <w:sz w:val="20"/>
+                <w:szCs w:val="20"/>
+              </w:rPr>
               <w:t>FINDING:</w:t>
             </w:r>
             <w:r>
               <w:rPr>
+                <w:rFonts w:ascii="Verdana" w:hAnsi="Verdana"/>
                 <w:color w:val="FF0000"/>
-              </w:rPr>
-              <w:t>CSRF</w:t>
+                <w:sz w:val="20"/>
+                <w:szCs w:val="20"/>
+                <w:u w:val="single"/>
+              </w:rPr>
+              <w:t>XXX</w:t>
             </w:r>
           </w:p>
         </w:tc>
@@ -2862,346 +2978,25 @@
       <w:pPr>
         <w:pStyle w:val="Heading1"/>
       </w:pPr>
-      <w:bookmarkStart w:id="3" w:name="_Toc93475552"/>
+      <w:bookmarkStart w:id="3" w:name="_Toc93479623"/>
       <w:r>
-        <w:t>Lab</w:t>
-      </w:r>
-      <w:r>
-        <w:t>02</w:t>
-      </w:r>
-      <w:bookmarkEnd w:id="3"/>
-    </w:p>
-    <w:tbl>
-      <w:tblPr>
-        <w:tblW w:w="689.25pt" w:type="dxa"/>
-        <w:tblLayout w:type="fixed"/>
-        <w:tblCellMar>
-          <w:start w:w="0.50pt" w:type="dxa"/>
-          <w:end w:w="0.50pt" w:type="dxa"/>
-        </w:tblCellMar>
-        <w:tblLook w:firstRow="0" w:lastRow="0" w:firstColumn="0" w:lastColumn="0" w:noHBand="0" w:noVBand="0"/>
-      </w:tblPr>
-      <w:tblGrid>
-        <w:gridCol w:w="1951"/>
-        <w:gridCol w:w="4819"/>
-        <w:gridCol w:w="7015"/>
-      </w:tblGrid>
-      <w:tr>
-        <w:trPr>
-          <w:cantSplit/>
-        </w:trPr>
-        <w:tc>
-          <w:tcPr>
-            <w:tcW w:w="97.55pt" w:type="dxa"/>
-            <w:tcBorders>
-              <w:top w:val="single" w:sz="4" w:space="0" w:color="000000"/>
-              <w:start w:val="single" w:sz="4" w:space="0" w:color="000000"/>
-              <w:bottom w:val="single" w:sz="4" w:space="0" w:color="000000"/>
-              <w:end w:val="single" w:sz="4" w:space="0" w:color="000000"/>
-            </w:tcBorders>
-            <w:shd w:val="clear" w:color="auto" w:fill="F4B083" w:themeFill="accent2" w:themeFillTint="99"/>
-            <w:tcMar>
-              <w:top w:w="0pt" w:type="dxa"/>
-              <w:start w:w="5.40pt" w:type="dxa"/>
-              <w:bottom w:w="0pt" w:type="dxa"/>
-              <w:end w:w="5.40pt" w:type="dxa"/>
-            </w:tcMar>
-          </w:tcPr>
-          <w:p>
-            <w:pPr>
-              <w:jc w:val="center"/>
-              <w:rPr>
-                <w:rFonts w:ascii="Verdana" w:hAnsi="Verdana"/>
-              </w:rPr>
-            </w:pPr>
-            <w:r>
-              <w:rPr>
-                <w:rFonts w:ascii="Verdana" w:hAnsi="Verdana" w:cs="Arial"/>
-                <w:b/>
-                <w:bCs/>
-              </w:rPr>
-              <w:t>Date</w:t>
-            </w:r>
-          </w:p>
-        </w:tc>
-        <w:tc>
-          <w:tcPr>
-            <w:tcW w:w="240.95pt" w:type="dxa"/>
-            <w:tcBorders>
-              <w:top w:val="single" w:sz="4" w:space="0" w:color="000000"/>
-              <w:start w:val="single" w:sz="4" w:space="0" w:color="000000"/>
-              <w:bottom w:val="single" w:sz="4" w:space="0" w:color="000000"/>
-              <w:end w:val="single" w:sz="4" w:space="0" w:color="000000"/>
-            </w:tcBorders>
-            <w:shd w:val="clear" w:color="auto" w:fill="F4B083" w:themeFill="accent2" w:themeFillTint="99"/>
-            <w:tcMar>
-              <w:top w:w="0pt" w:type="dxa"/>
-              <w:start w:w="5.40pt" w:type="dxa"/>
-              <w:bottom w:w="0pt" w:type="dxa"/>
-              <w:end w:w="5.40pt" w:type="dxa"/>
-            </w:tcMar>
-          </w:tcPr>
-          <w:p>
-            <w:pPr>
-              <w:jc w:val="center"/>
-              <w:rPr>
-                <w:rFonts w:ascii="Verdana" w:hAnsi="Verdana"/>
-              </w:rPr>
-            </w:pPr>
-            <w:r>
-              <w:rPr>
-                <w:rFonts w:ascii="Verdana" w:hAnsi="Verdana" w:cs="Arial"/>
-                <w:b/>
-                <w:bCs/>
-              </w:rPr>
-              <w:t>Attack</w:t>
-            </w:r>
-          </w:p>
-        </w:tc>
-        <w:tc>
-          <w:tcPr>
-            <w:tcW w:w="350.75pt" w:type="dxa"/>
-            <w:tcBorders>
-              <w:top w:val="single" w:sz="4" w:space="0" w:color="000000"/>
-              <w:start w:val="single" w:sz="4" w:space="0" w:color="000000"/>
-              <w:bottom w:val="single" w:sz="4" w:space="0" w:color="000000"/>
-              <w:end w:val="single" w:sz="4" w:space="0" w:color="000000"/>
-            </w:tcBorders>
-            <w:shd w:val="clear" w:color="auto" w:fill="F4B083" w:themeFill="accent2" w:themeFillTint="99"/>
-            <w:tcMar>
-              <w:top w:w="0pt" w:type="dxa"/>
-              <w:start w:w="5.40pt" w:type="dxa"/>
-              <w:bottom w:w="0pt" w:type="dxa"/>
-              <w:end w:w="5.40pt" w:type="dxa"/>
-            </w:tcMar>
-          </w:tcPr>
-          <w:p>
-            <w:pPr>
-              <w:jc w:val="center"/>
-              <w:rPr>
-                <w:rFonts w:ascii="Verdana" w:hAnsi="Verdana"/>
-              </w:rPr>
-            </w:pPr>
-            <w:r>
-              <w:rPr>
-                <w:rFonts w:ascii="Verdana" w:hAnsi="Verdana" w:cs="Arial"/>
-                <w:b/>
-                <w:bCs/>
-              </w:rPr>
-              <w:t>Result</w:t>
-            </w:r>
-          </w:p>
-        </w:tc>
-      </w:tr>
-      <w:tr>
-        <w:trPr>
-          <w:cantSplit/>
-        </w:trPr>
-        <w:tc>
-          <w:tcPr>
-            <w:tcW w:w="97.55pt" w:type="dxa"/>
-            <w:tcBorders>
-              <w:top w:val="single" w:sz="4" w:space="0" w:color="000000"/>
-              <w:start w:val="single" w:sz="4" w:space="0" w:color="000000"/>
-              <w:bottom w:val="single" w:sz="4" w:space="0" w:color="000000"/>
-              <w:end w:val="single" w:sz="4" w:space="0" w:color="000000"/>
-            </w:tcBorders>
-            <w:shd w:val="clear" w:color="auto" w:fill="auto"/>
-            <w:tcMar>
-              <w:top w:w="0pt" w:type="dxa"/>
-              <w:start w:w="5.40pt" w:type="dxa"/>
-              <w:bottom w:w="0pt" w:type="dxa"/>
-              <w:end w:w="5.40pt" w:type="dxa"/>
-            </w:tcMar>
-          </w:tcPr>
-          <w:p>
-            <w:pPr>
-              <w:pStyle w:val="BodyTextIndent"/>
-              <w:ind w:start="0pt"/>
-              <w:rPr>
-                <w:rFonts w:ascii="Verdana" w:hAnsi="Verdana"/>
-                <w:sz w:val="20"/>
-                <w:szCs w:val="20"/>
-              </w:rPr>
-            </w:pPr>
-          </w:p>
-        </w:tc>
-        <w:tc>
-          <w:tcPr>
-            <w:tcW w:w="240.95pt" w:type="dxa"/>
-            <w:tcBorders>
-              <w:top w:val="single" w:sz="4" w:space="0" w:color="000000"/>
-              <w:start w:val="single" w:sz="4" w:space="0" w:color="000000"/>
-              <w:bottom w:val="single" w:sz="4" w:space="0" w:color="000000"/>
-              <w:end w:val="single" w:sz="4" w:space="0" w:color="000000"/>
-            </w:tcBorders>
-            <w:shd w:val="clear" w:color="auto" w:fill="auto"/>
-            <w:tcMar>
-              <w:top w:w="0pt" w:type="dxa"/>
-              <w:start w:w="5.40pt" w:type="dxa"/>
-              <w:bottom w:w="0pt" w:type="dxa"/>
-              <w:end w:w="5.40pt" w:type="dxa"/>
-            </w:tcMar>
-          </w:tcPr>
-          <w:p>
-            <w:pPr>
-              <w:pStyle w:val="BodyTextIndent"/>
-              <w:ind w:start="0pt"/>
-              <w:rPr>
-                <w:rFonts w:ascii="Verdana" w:hAnsi="Verdana"/>
-                <w:sz w:val="20"/>
-                <w:szCs w:val="20"/>
-              </w:rPr>
-            </w:pPr>
-          </w:p>
-        </w:tc>
-        <w:tc>
-          <w:tcPr>
-            <w:tcW w:w="350.75pt" w:type="dxa"/>
-            <w:tcBorders>
-              <w:top w:val="single" w:sz="4" w:space="0" w:color="000000"/>
-              <w:start w:val="single" w:sz="4" w:space="0" w:color="000000"/>
-              <w:bottom w:val="single" w:sz="4" w:space="0" w:color="000000"/>
-              <w:end w:val="single" w:sz="4" w:space="0" w:color="000000"/>
-            </w:tcBorders>
-            <w:shd w:val="clear" w:color="auto" w:fill="auto"/>
-            <w:tcMar>
-              <w:top w:w="0pt" w:type="dxa"/>
-              <w:start w:w="5.40pt" w:type="dxa"/>
-              <w:bottom w:w="0pt" w:type="dxa"/>
-              <w:end w:w="5.40pt" w:type="dxa"/>
-            </w:tcMar>
-          </w:tcPr>
-          <w:p>
-            <w:pPr>
-              <w:rPr>
-                <w:rFonts w:ascii="Verdana" w:hAnsi="Verdana"/>
-                <w:sz w:val="20"/>
-                <w:szCs w:val="20"/>
-              </w:rPr>
-            </w:pPr>
-            <w:r>
-              <w:rPr>
-                <w:rFonts w:ascii="Verdana" w:hAnsi="Verdana"/>
-                <w:sz w:val="20"/>
-                <w:szCs w:val="20"/>
-              </w:rPr>
-              <w:t>FINDING:</w:t>
-            </w:r>
-            <w:r>
-              <w:rPr>
-                <w:rFonts w:ascii="Verdana" w:hAnsi="Verdana"/>
-                <w:color w:val="FF0000"/>
-                <w:sz w:val="20"/>
-                <w:szCs w:val="20"/>
-                <w:u w:val="single"/>
-              </w:rPr>
-              <w:t>XXX</w:t>
-            </w:r>
-          </w:p>
-        </w:tc>
-      </w:tr>
-      <w:tr>
-        <w:trPr>
-          <w:cantSplit/>
-        </w:trPr>
-        <w:tc>
-          <w:tcPr>
-            <w:tcW w:w="689.25pt" w:type="dxa"/>
-            <w:gridSpan w:val="3"/>
-            <w:tcBorders>
-              <w:top w:val="single" w:sz="4" w:space="0" w:color="000000"/>
-              <w:start w:val="single" w:sz="4" w:space="0" w:color="000000"/>
-              <w:bottom w:val="single" w:sz="4" w:space="0" w:color="000000"/>
-              <w:end w:val="single" w:sz="4" w:space="0" w:color="000000"/>
-            </w:tcBorders>
-            <w:shd w:val="clear" w:color="auto" w:fill="A8D08D" w:themeFill="accent6" w:themeFillTint="99"/>
-            <w:tcMar>
-              <w:top w:w="0pt" w:type="dxa"/>
-              <w:start w:w="5.40pt" w:type="dxa"/>
-              <w:bottom w:w="0pt" w:type="dxa"/>
-              <w:end w:w="5.40pt" w:type="dxa"/>
-            </w:tcMar>
-          </w:tcPr>
-          <w:p>
-            <w:pPr>
-              <w:jc w:val="center"/>
-              <w:rPr>
-                <w:rFonts w:ascii="Verdana" w:eastAsia="Verdana" w:hAnsi="Verdana" w:cs="Arial"/>
-                <w:b/>
-                <w:bCs/>
-              </w:rPr>
-            </w:pPr>
-            <w:r>
-              <w:rPr>
-                <w:rFonts w:ascii="Verdana" w:eastAsia="Verdana" w:hAnsi="Verdana" w:cs="Arial"/>
-                <w:b/>
-                <w:bCs/>
-              </w:rPr>
-              <w:t>Mitigation</w:t>
-            </w:r>
-          </w:p>
-        </w:tc>
-      </w:tr>
-      <w:tr>
-        <w:trPr>
-          <w:cantSplit/>
-        </w:trPr>
-        <w:tc>
-          <w:tcPr>
-            <w:tcW w:w="689.25pt" w:type="dxa"/>
-            <w:gridSpan w:val="3"/>
-            <w:tcBorders>
-              <w:top w:val="single" w:sz="4" w:space="0" w:color="000000"/>
-              <w:start w:val="single" w:sz="4" w:space="0" w:color="000000"/>
-              <w:bottom w:val="single" w:sz="4" w:space="0" w:color="000000"/>
-              <w:end w:val="single" w:sz="4" w:space="0" w:color="000000"/>
-            </w:tcBorders>
-            <w:shd w:val="clear" w:color="auto" w:fill="auto"/>
-            <w:tcMar>
-              <w:top w:w="0pt" w:type="dxa"/>
-              <w:start w:w="5.40pt" w:type="dxa"/>
-              <w:bottom w:w="0pt" w:type="dxa"/>
-              <w:end w:w="5.40pt" w:type="dxa"/>
-            </w:tcMar>
-          </w:tcPr>
-          <w:p>
-            <w:pPr>
-              <w:rPr>
-                <w:rFonts w:ascii="Verdana" w:eastAsia="Verdana" w:hAnsi="Verdana" w:cs="Arial"/>
-                <w:b/>
-                <w:bCs/>
-                <w:sz w:val="20"/>
-                <w:szCs w:val="20"/>
-              </w:rPr>
-            </w:pPr>
-          </w:p>
-        </w:tc>
-      </w:tr>
-    </w:tbl>
-    <w:p/>
-    <w:p>
-      <w:pPr>
-        <w:pStyle w:val="Heading1"/>
-      </w:pPr>
-      <w:bookmarkStart w:id="4" w:name="_Toc93475553"/>
-      <w:r>
-        <w:lastRenderedPageBreak/>
         <w:t>Lab</w:t>
       </w:r>
       <w:r>
         <w:t>03</w:t>
       </w:r>
-      <w:bookmarkEnd w:id="4"/>
+      <w:bookmarkEnd w:id="3"/>
     </w:p>
     <w:p>
       <w:pPr>
         <w:pStyle w:val="Heading2"/>
       </w:pPr>
-      <w:bookmarkStart w:id="5" w:name="_Toc93475554"/>
+      <w:bookmarkStart w:id="4" w:name="_Ref93479134"/>
+      <w:bookmarkStart w:id="5" w:name="_Toc93479624"/>
       <w:r>
         <w:t>Lab01.php</w:t>
       </w:r>
+      <w:bookmarkEnd w:id="4"/>
       <w:bookmarkEnd w:id="5"/>
     </w:p>
     <w:tbl>
@@ -3357,6 +3152,14 @@
                 <w:szCs w:val="20"/>
               </w:rPr>
             </w:pPr>
+            <w:r>
+              <w:rPr>
+                <w:rFonts w:ascii="Verdana" w:hAnsi="Verdana"/>
+                <w:sz w:val="20"/>
+                <w:szCs w:val="20"/>
+              </w:rPr>
+              <w:t>27/10/21</w:t>
+            </w:r>
           </w:p>
         </w:tc>
         <w:tc>
@@ -3386,6 +3189,44 @@
                 <w:szCs w:val="20"/>
               </w:rPr>
             </w:pPr>
+            <w:r>
+              <w:rPr>
+                <w:rFonts w:ascii="Verdana" w:hAnsi="Verdana"/>
+                <w:sz w:val="20"/>
+                <w:szCs w:val="20"/>
+              </w:rPr>
+              <w:t>Payloads added to the address bar are reflected to the user:</w:t>
+            </w:r>
+          </w:p>
+          <w:p>
+            <w:pPr>
+              <w:pStyle w:val="BodyTextIndent"/>
+              <w:ind w:start="0pt"/>
+              <w:rPr>
+                <w:rFonts w:ascii="Verdana" w:hAnsi="Verdana"/>
+                <w:sz w:val="20"/>
+                <w:szCs w:val="20"/>
+              </w:rPr>
+            </w:pPr>
+            <w:r>
+              <w:rPr>
+                <w:rFonts w:ascii="Verdana" w:hAnsi="Verdana"/>
+                <w:sz w:val="20"/>
+                <w:szCs w:val="20"/>
+              </w:rPr>
+              <w:t>?name=&lt;script&gt;alert("this is an alert")&lt;/script&gt;</w:t>
+            </w:r>
+          </w:p>
+          <w:p>
+            <w:pPr>
+              <w:pStyle w:val="BodyTextIndent"/>
+              <w:ind w:start="0pt"/>
+              <w:rPr>
+                <w:rFonts w:ascii="Verdana" w:hAnsi="Verdana"/>
+                <w:sz w:val="20"/>
+                <w:szCs w:val="20"/>
+              </w:rPr>
+            </w:pPr>
           </w:p>
         </w:tc>
         <w:tc>
@@ -3419,9 +3260,29 @@
                 <w:sz w:val="20"/>
                 <w:szCs w:val="20"/>
               </w:rPr>
+              <w:t>Any code can be running by setting the name variable in the address bar and submitting.</w:t>
+            </w:r>
+          </w:p>
+          <w:p>
+            <w:pPr>
+              <w:rPr>
+                <w:rFonts w:ascii="Verdana" w:hAnsi="Verdana"/>
+                <w:sz w:val="20"/>
+                <w:szCs w:val="20"/>
+              </w:rPr>
+            </w:pPr>
+            <w:r>
+              <w:rPr>
+                <w:rFonts w:ascii="Verdana" w:hAnsi="Verdana"/>
+                <w:sz w:val="20"/>
+                <w:szCs w:val="20"/>
+              </w:rPr>
               <w:t>FINDING:</w:t>
             </w:r>
             <w:r>
+              <w:t xml:space="preserve"> </w:t>
+            </w:r>
+            <w:r>
               <w:rPr>
                 <w:rFonts w:ascii="Verdana" w:hAnsi="Verdana"/>
                 <w:color w:val="FF0000"/>
@@ -3429,7 +3290,7 @@
                 <w:szCs w:val="20"/>
                 <w:u w:val="single"/>
               </w:rPr>
-              <w:t>XXX</w:t>
+              <w:t>Reflective XSS</w:t>
             </w:r>
           </w:p>
         </w:tc>
@@ -3471,6 +3332,7 @@
                 <w:b/>
                 <w:bCs/>
               </w:rPr>
+              <w:lastRenderedPageBreak/>
               <w:t>Mitigation</w:t>
             </w:r>
           </w:p>
@@ -3508,6 +3370,26 @@
                 <w:szCs w:val="20"/>
               </w:rPr>
             </w:pPr>
+            <w:r>
+              <w:rPr>
+                <w:rFonts w:ascii="Verdana" w:eastAsia="Verdana" w:hAnsi="Verdana" w:cs="Arial"/>
+                <w:b/>
+                <w:bCs/>
+                <w:sz w:val="20"/>
+                <w:szCs w:val="20"/>
+              </w:rPr>
+              <w:t xml:space="preserve">Use POST instead of GET for requests will stop the address bar being able to be used to change </w:t>
+            </w:r>
+            <w:r>
+              <w:rPr>
+                <w:rFonts w:ascii="Verdana" w:eastAsia="Verdana" w:hAnsi="Verdana" w:cs="Arial"/>
+                <w:b/>
+                <w:bCs/>
+                <w:sz w:val="20"/>
+                <w:szCs w:val="20"/>
+              </w:rPr>
+              <w:t>variables</w:t>
+            </w:r>
           </w:p>
         </w:tc>
       </w:tr>
@@ -3516,7 +3398,8 @@
       <w:pPr>
         <w:pStyle w:val="Heading2"/>
       </w:pPr>
-      <w:bookmarkStart w:id="6" w:name="_Toc93475555"/>
+      <w:bookmarkStart w:id="6" w:name="_Ref93479463"/>
+      <w:bookmarkStart w:id="7" w:name="_Toc93479625"/>
       <w:r>
         <w:t>Lab0</w:t>
       </w:r>
@@ -3524,326 +3407,6 @@
         <w:t>2.php</w:t>
       </w:r>
       <w:bookmarkEnd w:id="6"/>
-    </w:p>
-    <w:tbl>
-      <w:tblPr>
-        <w:tblW w:w="689.25pt" w:type="dxa"/>
-        <w:tblLayout w:type="fixed"/>
-        <w:tblCellMar>
-          <w:start w:w="0.50pt" w:type="dxa"/>
-          <w:end w:w="0.50pt" w:type="dxa"/>
-        </w:tblCellMar>
-        <w:tblLook w:firstRow="0" w:lastRow="0" w:firstColumn="0" w:lastColumn="0" w:noHBand="0" w:noVBand="0"/>
-      </w:tblPr>
-      <w:tblGrid>
-        <w:gridCol w:w="1951"/>
-        <w:gridCol w:w="4819"/>
-        <w:gridCol w:w="7015"/>
-      </w:tblGrid>
-      <w:tr>
-        <w:trPr>
-          <w:cantSplit/>
-        </w:trPr>
-        <w:tc>
-          <w:tcPr>
-            <w:tcW w:w="97.55pt" w:type="dxa"/>
-            <w:tcBorders>
-              <w:top w:val="single" w:sz="4" w:space="0" w:color="000000"/>
-              <w:start w:val="single" w:sz="4" w:space="0" w:color="000000"/>
-              <w:bottom w:val="single" w:sz="4" w:space="0" w:color="000000"/>
-              <w:end w:val="single" w:sz="4" w:space="0" w:color="000000"/>
-            </w:tcBorders>
-            <w:shd w:val="clear" w:color="auto" w:fill="F4B083" w:themeFill="accent2" w:themeFillTint="99"/>
-            <w:tcMar>
-              <w:top w:w="0pt" w:type="dxa"/>
-              <w:start w:w="5.40pt" w:type="dxa"/>
-              <w:bottom w:w="0pt" w:type="dxa"/>
-              <w:end w:w="5.40pt" w:type="dxa"/>
-            </w:tcMar>
-          </w:tcPr>
-          <w:p>
-            <w:pPr>
-              <w:jc w:val="center"/>
-              <w:rPr>
-                <w:rFonts w:ascii="Verdana" w:hAnsi="Verdana"/>
-              </w:rPr>
-            </w:pPr>
-            <w:r>
-              <w:rPr>
-                <w:rFonts w:ascii="Verdana" w:hAnsi="Verdana" w:cs="Arial"/>
-                <w:b/>
-                <w:bCs/>
-              </w:rPr>
-              <w:t>Date</w:t>
-            </w:r>
-          </w:p>
-        </w:tc>
-        <w:tc>
-          <w:tcPr>
-            <w:tcW w:w="240.95pt" w:type="dxa"/>
-            <w:tcBorders>
-              <w:top w:val="single" w:sz="4" w:space="0" w:color="000000"/>
-              <w:start w:val="single" w:sz="4" w:space="0" w:color="000000"/>
-              <w:bottom w:val="single" w:sz="4" w:space="0" w:color="000000"/>
-              <w:end w:val="single" w:sz="4" w:space="0" w:color="000000"/>
-            </w:tcBorders>
-            <w:shd w:val="clear" w:color="auto" w:fill="F4B083" w:themeFill="accent2" w:themeFillTint="99"/>
-            <w:tcMar>
-              <w:top w:w="0pt" w:type="dxa"/>
-              <w:start w:w="5.40pt" w:type="dxa"/>
-              <w:bottom w:w="0pt" w:type="dxa"/>
-              <w:end w:w="5.40pt" w:type="dxa"/>
-            </w:tcMar>
-          </w:tcPr>
-          <w:p>
-            <w:pPr>
-              <w:jc w:val="center"/>
-              <w:rPr>
-                <w:rFonts w:ascii="Verdana" w:hAnsi="Verdana"/>
-              </w:rPr>
-            </w:pPr>
-            <w:r>
-              <w:rPr>
-                <w:rFonts w:ascii="Verdana" w:hAnsi="Verdana" w:cs="Arial"/>
-                <w:b/>
-                <w:bCs/>
-              </w:rPr>
-              <w:t>Attack</w:t>
-            </w:r>
-          </w:p>
-        </w:tc>
-        <w:tc>
-          <w:tcPr>
-            <w:tcW w:w="350.75pt" w:type="dxa"/>
-            <w:tcBorders>
-              <w:top w:val="single" w:sz="4" w:space="0" w:color="000000"/>
-              <w:start w:val="single" w:sz="4" w:space="0" w:color="000000"/>
-              <w:bottom w:val="single" w:sz="4" w:space="0" w:color="000000"/>
-              <w:end w:val="single" w:sz="4" w:space="0" w:color="000000"/>
-            </w:tcBorders>
-            <w:shd w:val="clear" w:color="auto" w:fill="F4B083" w:themeFill="accent2" w:themeFillTint="99"/>
-            <w:tcMar>
-              <w:top w:w="0pt" w:type="dxa"/>
-              <w:start w:w="5.40pt" w:type="dxa"/>
-              <w:bottom w:w="0pt" w:type="dxa"/>
-              <w:end w:w="5.40pt" w:type="dxa"/>
-            </w:tcMar>
-          </w:tcPr>
-          <w:p>
-            <w:pPr>
-              <w:jc w:val="center"/>
-              <w:rPr>
-                <w:rFonts w:ascii="Verdana" w:hAnsi="Verdana"/>
-              </w:rPr>
-            </w:pPr>
-            <w:r>
-              <w:rPr>
-                <w:rFonts w:ascii="Verdana" w:hAnsi="Verdana" w:cs="Arial"/>
-                <w:b/>
-                <w:bCs/>
-              </w:rPr>
-              <w:t>Result</w:t>
-            </w:r>
-          </w:p>
-        </w:tc>
-      </w:tr>
-      <w:tr>
-        <w:trPr>
-          <w:cantSplit/>
-        </w:trPr>
-        <w:tc>
-          <w:tcPr>
-            <w:tcW w:w="97.55pt" w:type="dxa"/>
-            <w:tcBorders>
-              <w:top w:val="single" w:sz="4" w:space="0" w:color="000000"/>
-              <w:start w:val="single" w:sz="4" w:space="0" w:color="000000"/>
-              <w:bottom w:val="single" w:sz="4" w:space="0" w:color="000000"/>
-              <w:end w:val="single" w:sz="4" w:space="0" w:color="000000"/>
-            </w:tcBorders>
-            <w:shd w:val="clear" w:color="auto" w:fill="auto"/>
-            <w:tcMar>
-              <w:top w:w="0pt" w:type="dxa"/>
-              <w:start w:w="5.40pt" w:type="dxa"/>
-              <w:bottom w:w="0pt" w:type="dxa"/>
-              <w:end w:w="5.40pt" w:type="dxa"/>
-            </w:tcMar>
-          </w:tcPr>
-          <w:p>
-            <w:pPr>
-              <w:pStyle w:val="BodyTextIndent"/>
-              <w:ind w:start="0pt"/>
-              <w:rPr>
-                <w:rFonts w:ascii="Verdana" w:hAnsi="Verdana"/>
-                <w:sz w:val="20"/>
-                <w:szCs w:val="20"/>
-              </w:rPr>
-            </w:pPr>
-          </w:p>
-        </w:tc>
-        <w:tc>
-          <w:tcPr>
-            <w:tcW w:w="240.95pt" w:type="dxa"/>
-            <w:tcBorders>
-              <w:top w:val="single" w:sz="4" w:space="0" w:color="000000"/>
-              <w:start w:val="single" w:sz="4" w:space="0" w:color="000000"/>
-              <w:bottom w:val="single" w:sz="4" w:space="0" w:color="000000"/>
-              <w:end w:val="single" w:sz="4" w:space="0" w:color="000000"/>
-            </w:tcBorders>
-            <w:shd w:val="clear" w:color="auto" w:fill="auto"/>
-            <w:tcMar>
-              <w:top w:w="0pt" w:type="dxa"/>
-              <w:start w:w="5.40pt" w:type="dxa"/>
-              <w:bottom w:w="0pt" w:type="dxa"/>
-              <w:end w:w="5.40pt" w:type="dxa"/>
-            </w:tcMar>
-          </w:tcPr>
-          <w:p>
-            <w:pPr>
-              <w:pStyle w:val="BodyTextIndent"/>
-              <w:ind w:start="0pt"/>
-              <w:rPr>
-                <w:rFonts w:ascii="Verdana" w:hAnsi="Verdana"/>
-                <w:sz w:val="20"/>
-                <w:szCs w:val="20"/>
-              </w:rPr>
-            </w:pPr>
-          </w:p>
-        </w:tc>
-        <w:tc>
-          <w:tcPr>
-            <w:tcW w:w="350.75pt" w:type="dxa"/>
-            <w:tcBorders>
-              <w:top w:val="single" w:sz="4" w:space="0" w:color="000000"/>
-              <w:start w:val="single" w:sz="4" w:space="0" w:color="000000"/>
-              <w:bottom w:val="single" w:sz="4" w:space="0" w:color="000000"/>
-              <w:end w:val="single" w:sz="4" w:space="0" w:color="000000"/>
-            </w:tcBorders>
-            <w:shd w:val="clear" w:color="auto" w:fill="auto"/>
-            <w:tcMar>
-              <w:top w:w="0pt" w:type="dxa"/>
-              <w:start w:w="5.40pt" w:type="dxa"/>
-              <w:bottom w:w="0pt" w:type="dxa"/>
-              <w:end w:w="5.40pt" w:type="dxa"/>
-            </w:tcMar>
-          </w:tcPr>
-          <w:p>
-            <w:pPr>
-              <w:rPr>
-                <w:rFonts w:ascii="Verdana" w:hAnsi="Verdana"/>
-                <w:sz w:val="20"/>
-                <w:szCs w:val="20"/>
-              </w:rPr>
-            </w:pPr>
-            <w:r>
-              <w:rPr>
-                <w:rFonts w:ascii="Verdana" w:hAnsi="Verdana"/>
-                <w:sz w:val="20"/>
-                <w:szCs w:val="20"/>
-              </w:rPr>
-              <w:t>FINDING:</w:t>
-            </w:r>
-            <w:r>
-              <w:rPr>
-                <w:rFonts w:ascii="Verdana" w:hAnsi="Verdana"/>
-                <w:color w:val="FF0000"/>
-                <w:sz w:val="20"/>
-                <w:szCs w:val="20"/>
-                <w:u w:val="single"/>
-              </w:rPr>
-              <w:t>XXX</w:t>
-            </w:r>
-          </w:p>
-        </w:tc>
-      </w:tr>
-      <w:tr>
-        <w:trPr>
-          <w:cantSplit/>
-        </w:trPr>
-        <w:tc>
-          <w:tcPr>
-            <w:tcW w:w="689.25pt" w:type="dxa"/>
-            <w:gridSpan w:val="3"/>
-            <w:tcBorders>
-              <w:top w:val="single" w:sz="4" w:space="0" w:color="000000"/>
-              <w:start w:val="single" w:sz="4" w:space="0" w:color="000000"/>
-              <w:bottom w:val="single" w:sz="4" w:space="0" w:color="000000"/>
-              <w:end w:val="single" w:sz="4" w:space="0" w:color="000000"/>
-            </w:tcBorders>
-            <w:shd w:val="clear" w:color="auto" w:fill="A8D08D" w:themeFill="accent6" w:themeFillTint="99"/>
-            <w:tcMar>
-              <w:top w:w="0pt" w:type="dxa"/>
-              <w:start w:w="5.40pt" w:type="dxa"/>
-              <w:bottom w:w="0pt" w:type="dxa"/>
-              <w:end w:w="5.40pt" w:type="dxa"/>
-            </w:tcMar>
-          </w:tcPr>
-          <w:p>
-            <w:pPr>
-              <w:jc w:val="center"/>
-              <w:rPr>
-                <w:rFonts w:ascii="Verdana" w:eastAsia="Verdana" w:hAnsi="Verdana" w:cs="Arial"/>
-                <w:b/>
-                <w:bCs/>
-              </w:rPr>
-            </w:pPr>
-            <w:r>
-              <w:rPr>
-                <w:rFonts w:ascii="Verdana" w:eastAsia="Verdana" w:hAnsi="Verdana" w:cs="Arial"/>
-                <w:b/>
-                <w:bCs/>
-              </w:rPr>
-              <w:t>Mitigation</w:t>
-            </w:r>
-          </w:p>
-        </w:tc>
-      </w:tr>
-      <w:tr>
-        <w:trPr>
-          <w:cantSplit/>
-        </w:trPr>
-        <w:tc>
-          <w:tcPr>
-            <w:tcW w:w="689.25pt" w:type="dxa"/>
-            <w:gridSpan w:val="3"/>
-            <w:tcBorders>
-              <w:top w:val="single" w:sz="4" w:space="0" w:color="000000"/>
-              <w:start w:val="single" w:sz="4" w:space="0" w:color="000000"/>
-              <w:bottom w:val="single" w:sz="4" w:space="0" w:color="000000"/>
-              <w:end w:val="single" w:sz="4" w:space="0" w:color="000000"/>
-            </w:tcBorders>
-            <w:shd w:val="clear" w:color="auto" w:fill="auto"/>
-            <w:tcMar>
-              <w:top w:w="0pt" w:type="dxa"/>
-              <w:start w:w="5.40pt" w:type="dxa"/>
-              <w:bottom w:w="0pt" w:type="dxa"/>
-              <w:end w:w="5.40pt" w:type="dxa"/>
-            </w:tcMar>
-          </w:tcPr>
-          <w:p>
-            <w:pPr>
-              <w:rPr>
-                <w:rFonts w:ascii="Verdana" w:eastAsia="Verdana" w:hAnsi="Verdana" w:cs="Arial"/>
-                <w:b/>
-                <w:bCs/>
-                <w:sz w:val="20"/>
-                <w:szCs w:val="20"/>
-              </w:rPr>
-            </w:pPr>
-          </w:p>
-        </w:tc>
-      </w:tr>
-    </w:tbl>
-    <w:p>
-      <w:pPr>
-        <w:pStyle w:val="Heading2"/>
-      </w:pPr>
-      <w:bookmarkStart w:id="7" w:name="_Toc93475556"/>
-      <w:r>
-        <w:t>Lab0</w:t>
-      </w:r>
-      <w:r>
-        <w:t>3.php</w:t>
-      </w:r>
       <w:bookmarkEnd w:id="7"/>
     </w:p>
     <w:tbl>
@@ -3999,6 +3562,14 @@
                 <w:szCs w:val="20"/>
               </w:rPr>
             </w:pPr>
+            <w:r>
+              <w:rPr>
+                <w:rFonts w:ascii="Verdana" w:hAnsi="Verdana"/>
+                <w:sz w:val="20"/>
+                <w:szCs w:val="20"/>
+              </w:rPr>
+              <w:t>27/10/21</w:t>
+            </w:r>
           </w:p>
         </w:tc>
         <w:tc>
@@ -4028,6 +3599,33 @@
                 <w:szCs w:val="20"/>
               </w:rPr>
             </w:pPr>
+            <w:r>
+              <w:rPr>
+                <w:rFonts w:ascii="Verdana" w:hAnsi="Verdana"/>
+                <w:sz w:val="20"/>
+                <w:szCs w:val="20"/>
+              </w:rPr>
+              <w:t>Payloads added to the address bar are reflected to the user:</w:t>
+            </w:r>
+          </w:p>
+          <w:p>
+            <w:pPr>
+              <w:pStyle w:val="BodyTextIndent"/>
+              <w:ind w:start="0pt"/>
+              <w:rPr>
+                <w:rFonts w:ascii="Verdana" w:hAnsi="Verdana"/>
+                <w:sz w:val="20"/>
+                <w:szCs w:val="20"/>
+              </w:rPr>
+            </w:pPr>
+            <w:r>
+              <w:rPr>
+                <w:rFonts w:ascii="Verdana" w:hAnsi="Verdana"/>
+                <w:sz w:val="20"/>
+                <w:szCs w:val="20"/>
+              </w:rPr>
+              <w:t>?name=&lt;&lt;script&gt;script&gt;alert("this is an alert")&lt;&lt;/script&gt;/script&gt;</w:t>
+            </w:r>
           </w:p>
         </w:tc>
         <w:tc>
@@ -4061,9 +3659,139 @@
                 <w:sz w:val="20"/>
                 <w:szCs w:val="20"/>
               </w:rPr>
-              <w:t>FINDING:</w:t>
-            </w:r>
-            <w:r>
+              <w:t xml:space="preserve">As </w:t>
+            </w:r>
+            <w:r>
+              <w:rPr>
+                <w:rFonts w:ascii="Verdana" w:hAnsi="Verdana"/>
+                <w:sz w:val="20"/>
+                <w:szCs w:val="20"/>
+              </w:rPr>
+              <w:fldChar w:fldCharType="begin"/>
+            </w:r>
+            <w:r>
+              <w:rPr>
+                <w:rFonts w:ascii="Verdana" w:hAnsi="Verdana"/>
+                <w:sz w:val="20"/>
+                <w:szCs w:val="20"/>
+              </w:rPr>
+              <w:instrText xml:space="preserve"> REF _Ref93479134 \r \h </w:instrText>
+            </w:r>
+            <w:r>
+              <w:rPr>
+                <w:rFonts w:ascii="Verdana" w:hAnsi="Verdana"/>
+                <w:sz w:val="20"/>
+                <w:szCs w:val="20"/>
+              </w:rPr>
+            </w:r>
+            <w:r>
+              <w:rPr>
+                <w:rFonts w:ascii="Verdana" w:hAnsi="Verdana"/>
+                <w:sz w:val="20"/>
+                <w:szCs w:val="20"/>
+              </w:rPr>
+              <w:fldChar w:fldCharType="separate"/>
+            </w:r>
+            <w:r>
+              <w:rPr>
+                <w:rFonts w:ascii="Verdana" w:hAnsi="Verdana"/>
+                <w:sz w:val="20"/>
+                <w:szCs w:val="20"/>
+              </w:rPr>
+              <w:t>3.1</w:t>
+            </w:r>
+            <w:r>
+              <w:rPr>
+                <w:rFonts w:ascii="Verdana" w:hAnsi="Verdana"/>
+                <w:sz w:val="20"/>
+                <w:szCs w:val="20"/>
+              </w:rPr>
+              <w:fldChar w:fldCharType="end"/>
+            </w:r>
+            <w:r>
+              <w:rPr>
+                <w:rFonts w:ascii="Verdana" w:hAnsi="Verdana"/>
+                <w:sz w:val="20"/>
+                <w:szCs w:val="20"/>
+              </w:rPr>
+              <w:t xml:space="preserve"> but payload is sanitise to look for “&lt;script&gt;” and </w:t>
+            </w:r>
+            <w:r>
+              <w:rPr>
+                <w:rFonts w:ascii="Verdana" w:hAnsi="Verdana"/>
+                <w:sz w:val="20"/>
+                <w:szCs w:val="20"/>
+              </w:rPr>
+              <w:t>“&lt;</w:t>
+            </w:r>
+            <w:r>
+              <w:rPr>
+                <w:rFonts w:ascii="Verdana" w:hAnsi="Verdana"/>
+                <w:sz w:val="20"/>
+                <w:szCs w:val="20"/>
+              </w:rPr>
+              <w:t>/</w:t>
+            </w:r>
+            <w:r>
+              <w:rPr>
+                <w:rFonts w:ascii="Verdana" w:hAnsi="Verdana"/>
+                <w:sz w:val="20"/>
+                <w:szCs w:val="20"/>
+              </w:rPr>
+              <w:t>script&gt;”</w:t>
+            </w:r>
+            <w:r>
+              <w:rPr>
+                <w:rFonts w:ascii="Verdana" w:hAnsi="Verdana"/>
+                <w:sz w:val="20"/>
+                <w:szCs w:val="20"/>
+              </w:rPr>
+              <w:t>.</w:t>
+            </w:r>
+            <w:r>
+              <w:rPr>
+                <w:rFonts w:ascii="Verdana" w:hAnsi="Verdana"/>
+                <w:sz w:val="20"/>
+                <w:szCs w:val="20"/>
+              </w:rPr>
+              <w:t xml:space="preserve"> </w:t>
+            </w:r>
+            <w:r>
+              <w:rPr>
+                <w:rFonts w:ascii="Verdana" w:hAnsi="Verdana"/>
+                <w:sz w:val="20"/>
+                <w:szCs w:val="20"/>
+              </w:rPr>
+              <w:t>I</w:t>
+            </w:r>
+            <w:r>
+              <w:rPr>
+                <w:rFonts w:ascii="Verdana" w:hAnsi="Verdana"/>
+                <w:sz w:val="20"/>
+                <w:szCs w:val="20"/>
+              </w:rPr>
+              <w:t xml:space="preserve">nserting these tags inside the original tags will result in the original script tags </w:t>
+            </w:r>
+            <w:r>
+              <w:rPr>
+                <w:rFonts w:ascii="Verdana" w:hAnsi="Verdana"/>
+                <w:sz w:val="20"/>
+                <w:szCs w:val="20"/>
+              </w:rPr>
+              <w:t>not being found.</w:t>
+            </w:r>
+          </w:p>
+          <w:p>
+            <w:pPr>
+              <w:rPr>
+                <w:rFonts w:ascii="Verdana" w:hAnsi="Verdana"/>
+                <w:sz w:val="20"/>
+                <w:szCs w:val="20"/>
+              </w:rPr>
+            </w:pPr>
+          </w:p>
+          <w:p>
+            <w:pPr>
               <w:rPr>
                 <w:rFonts w:ascii="Verdana" w:hAnsi="Verdana"/>
                 <w:color w:val="FF0000"/>
@@ -4071,8 +3799,72 @@
                 <w:szCs w:val="20"/>
                 <w:u w:val="single"/>
               </w:rPr>
-              <w:t>XXX</w:t>
-            </w:r>
+            </w:pPr>
+            <w:r>
+              <w:rPr>
+                <w:rFonts w:ascii="Verdana" w:hAnsi="Verdana"/>
+                <w:sz w:val="20"/>
+                <w:szCs w:val="20"/>
+              </w:rPr>
+              <w:t>FINDING</w:t>
+            </w:r>
+            <w:r>
+              <w:rPr>
+                <w:rFonts w:ascii="Verdana" w:hAnsi="Verdana"/>
+                <w:sz w:val="20"/>
+                <w:szCs w:val="20"/>
+              </w:rPr>
+              <w:t>:</w:t>
+            </w:r>
+            <w:r>
+              <w:rPr>
+                <w:rFonts w:ascii="Verdana" w:hAnsi="Verdana"/>
+                <w:color w:val="FF0000"/>
+                <w:sz w:val="20"/>
+                <w:szCs w:val="20"/>
+                <w:u w:val="single"/>
+              </w:rPr>
+              <w:t>Reflective</w:t>
+            </w:r>
+            <w:r>
+              <w:rPr>
+                <w:rFonts w:ascii="Verdana" w:hAnsi="Verdana"/>
+                <w:color w:val="FF0000"/>
+                <w:sz w:val="20"/>
+                <w:szCs w:val="20"/>
+                <w:u w:val="single"/>
+              </w:rPr>
+              <w:t xml:space="preserve"> </w:t>
+            </w:r>
+            <w:r>
+              <w:rPr>
+                <w:rFonts w:ascii="Verdana" w:hAnsi="Verdana"/>
+                <w:color w:val="FF0000"/>
+                <w:sz w:val="20"/>
+                <w:szCs w:val="20"/>
+                <w:u w:val="single"/>
+              </w:rPr>
+              <w:t>X</w:t>
+            </w:r>
+            <w:r>
+              <w:rPr>
+                <w:rFonts w:ascii="Verdana" w:hAnsi="Verdana"/>
+                <w:color w:val="FF0000"/>
+                <w:sz w:val="20"/>
+                <w:szCs w:val="20"/>
+                <w:u w:val="single"/>
+              </w:rPr>
+              <w:t>SS</w:t>
+            </w:r>
+          </w:p>
+          <w:p>
+            <w:pPr>
+              <w:rPr>
+                <w:rFonts w:ascii="Verdana" w:hAnsi="Verdana"/>
+                <w:sz w:val="20"/>
+                <w:szCs w:val="20"/>
+              </w:rPr>
+            </w:pPr>
           </w:p>
         </w:tc>
       </w:tr>
@@ -4150,6 +3942,26 @@
                 <w:szCs w:val="20"/>
               </w:rPr>
             </w:pPr>
+            <w:r>
+              <w:rPr>
+                <w:rFonts w:ascii="Verdana" w:eastAsia="Verdana" w:hAnsi="Verdana" w:cs="Arial"/>
+                <w:b/>
+                <w:bCs/>
+                <w:sz w:val="20"/>
+                <w:szCs w:val="20"/>
+              </w:rPr>
+              <w:t>Use POST</w:t>
+            </w:r>
+            <w:r>
+              <w:rPr>
+                <w:rFonts w:ascii="Verdana" w:eastAsia="Verdana" w:hAnsi="Verdana" w:cs="Arial"/>
+                <w:b/>
+                <w:bCs/>
+                <w:sz w:val="20"/>
+                <w:szCs w:val="20"/>
+              </w:rPr>
+              <w:t xml:space="preserve"> instead of GET for Requests and sanitise input variables properly</w:t>
+            </w:r>
           </w:p>
         </w:tc>
       </w:tr>
@@ -4158,12 +3970,12 @@
       <w:pPr>
         <w:pStyle w:val="Heading2"/>
       </w:pPr>
-      <w:bookmarkStart w:id="8" w:name="_Toc93475557"/>
+      <w:bookmarkStart w:id="8" w:name="_Toc93479626"/>
       <w:r>
-        <w:t>Lab04</w:t>
+        <w:t>Lab0</w:t>
       </w:r>
       <w:r>
-        <w:t>.php</w:t>
+        <w:t>3.php</w:t>
       </w:r>
       <w:bookmarkEnd w:id="8"/>
     </w:p>
@@ -4382,6 +4194,97 @@
                 <w:sz w:val="20"/>
                 <w:szCs w:val="20"/>
               </w:rPr>
+              <w:t xml:space="preserve">As </w:t>
+            </w:r>
+            <w:r>
+              <w:rPr>
+                <w:rFonts w:ascii="Verdana" w:hAnsi="Verdana"/>
+                <w:sz w:val="20"/>
+                <w:szCs w:val="20"/>
+              </w:rPr>
+              <w:fldChar w:fldCharType="begin"/>
+            </w:r>
+            <w:r>
+              <w:rPr>
+                <w:rFonts w:ascii="Verdana" w:hAnsi="Verdana"/>
+                <w:sz w:val="20"/>
+                <w:szCs w:val="20"/>
+              </w:rPr>
+              <w:instrText xml:space="preserve"> REF _Ref93479463 \r \h </w:instrText>
+            </w:r>
+            <w:r>
+              <w:rPr>
+                <w:rFonts w:ascii="Verdana" w:hAnsi="Verdana"/>
+                <w:sz w:val="20"/>
+                <w:szCs w:val="20"/>
+              </w:rPr>
+            </w:r>
+            <w:r>
+              <w:rPr>
+                <w:rFonts w:ascii="Verdana" w:hAnsi="Verdana"/>
+                <w:sz w:val="20"/>
+                <w:szCs w:val="20"/>
+              </w:rPr>
+              <w:fldChar w:fldCharType="separate"/>
+            </w:r>
+            <w:r>
+              <w:rPr>
+                <w:rFonts w:ascii="Verdana" w:hAnsi="Verdana"/>
+                <w:sz w:val="20"/>
+                <w:szCs w:val="20"/>
+              </w:rPr>
+              <w:t>3.2</w:t>
+            </w:r>
+            <w:r>
+              <w:rPr>
+                <w:rFonts w:ascii="Verdana" w:hAnsi="Verdana"/>
+                <w:sz w:val="20"/>
+                <w:szCs w:val="20"/>
+              </w:rPr>
+              <w:fldChar w:fldCharType="end"/>
+            </w:r>
+            <w:r>
+              <w:rPr>
+                <w:rFonts w:ascii="Verdana" w:hAnsi="Verdana"/>
+                <w:sz w:val="20"/>
+                <w:szCs w:val="20"/>
+              </w:rPr>
+              <w:t xml:space="preserve"> and also using a backreference to strip all occurances of “&lt;script&gt;” and “&lt;</w:t>
+            </w:r>
+            <w:r>
+              <w:rPr>
+                <w:rFonts w:ascii="Verdana" w:hAnsi="Verdana"/>
+                <w:sz w:val="20"/>
+                <w:szCs w:val="20"/>
+              </w:rPr>
+              <w:t>/script&gt;”.</w:t>
+            </w:r>
+          </w:p>
+          <w:p>
+            <w:pPr>
+              <w:rPr>
+                <w:rFonts w:ascii="Verdana" w:hAnsi="Verdana"/>
+                <w:sz w:val="20"/>
+                <w:szCs w:val="20"/>
+              </w:rPr>
+            </w:pPr>
+          </w:p>
+          <w:p>
+            <w:pPr>
+              <w:rPr>
+                <w:rFonts w:ascii="Verdana" w:hAnsi="Verdana"/>
+                <w:color w:val="FF0000"/>
+                <w:sz w:val="20"/>
+                <w:szCs w:val="20"/>
+                <w:u w:val="single"/>
+              </w:rPr>
+            </w:pPr>
+            <w:r>
+              <w:rPr>
+                <w:rFonts w:ascii="Verdana" w:hAnsi="Verdana"/>
+                <w:sz w:val="20"/>
+                <w:szCs w:val="20"/>
+              </w:rPr>
               <w:t>FINDING:</w:t>
             </w:r>
             <w:r>
@@ -4392,8 +4295,37 @@
                 <w:szCs w:val="20"/>
                 <w:u w:val="single"/>
               </w:rPr>
-              <w:t>XXX</w:t>
-            </w:r>
+              <w:t xml:space="preserve">Reflective </w:t>
+            </w:r>
+            <w:r>
+              <w:rPr>
+                <w:rFonts w:ascii="Verdana" w:hAnsi="Verdana"/>
+                <w:color w:val="FF0000"/>
+                <w:sz w:val="20"/>
+                <w:szCs w:val="20"/>
+                <w:u w:val="single"/>
+              </w:rPr>
+              <w:t>X</w:t>
+            </w:r>
+            <w:r>
+              <w:rPr>
+                <w:rFonts w:ascii="Verdana" w:hAnsi="Verdana"/>
+                <w:color w:val="FF0000"/>
+                <w:sz w:val="20"/>
+                <w:szCs w:val="20"/>
+                <w:u w:val="single"/>
+              </w:rPr>
+              <w:t>SS</w:t>
+            </w:r>
+          </w:p>
+          <w:p>
+            <w:pPr>
+              <w:rPr>
+                <w:rFonts w:ascii="Verdana" w:hAnsi="Verdana"/>
+                <w:sz w:val="20"/>
+                <w:szCs w:val="20"/>
+              </w:rPr>
+            </w:pPr>
           </w:p>
         </w:tc>
       </w:tr>
@@ -4479,9 +4411,12 @@
       <w:pPr>
         <w:pStyle w:val="Heading2"/>
       </w:pPr>
-      <w:bookmarkStart w:id="9" w:name="_Toc93475558"/>
+      <w:bookmarkStart w:id="9" w:name="_Toc93479627"/>
       <w:r>
-        <w:t>Lab05.php</w:t>
+        <w:t>Lab04</w:t>
+      </w:r>
+      <w:r>
+        <w:t>.php</w:t>
       </w:r>
       <w:bookmarkEnd w:id="9"/>
     </w:p>
@@ -4638,15 +4573,6 @@
                 <w:szCs w:val="20"/>
               </w:rPr>
             </w:pPr>
-            <w:r>
-              <w:rPr>
-                <w:rFonts w:ascii="Verdana" w:hAnsi="Verdana"/>
-                <w:sz w:val="20"/>
-                <w:szCs w:val="20"/>
-              </w:rPr>
-              <w:lastRenderedPageBreak/>
-              <w:t>27/10/2021</w:t>
-            </w:r>
           </w:p>
         </w:tc>
         <w:tc>
@@ -4676,76 +4602,6 @@
                 <w:szCs w:val="20"/>
               </w:rPr>
             </w:pPr>
-            <w:r>
-              <w:rPr>
-                <w:rFonts w:ascii="Verdana" w:hAnsi="Verdana"/>
-                <w:sz w:val="20"/>
-                <w:szCs w:val="20"/>
-              </w:rPr>
-              <w:t>Us</w:t>
-            </w:r>
-            <w:r>
-              <w:rPr>
-                <w:rFonts w:ascii="Verdana" w:hAnsi="Verdana"/>
-                <w:sz w:val="20"/>
-                <w:szCs w:val="20"/>
-              </w:rPr>
-              <w:t>ed</w:t>
-            </w:r>
-            <w:r>
-              <w:rPr>
-                <w:rFonts w:ascii="Verdana" w:hAnsi="Verdana"/>
-                <w:sz w:val="20"/>
-                <w:szCs w:val="20"/>
-              </w:rPr>
-              <w:t>:</w:t>
-            </w:r>
-          </w:p>
-          <w:p>
-            <w:pPr>
-              <w:pStyle w:val="BodyTextIndent"/>
-              <w:ind w:start="0pt"/>
-              <w:rPr>
-                <w:rFonts w:ascii="Verdana" w:hAnsi="Verdana"/>
-                <w:sz w:val="20"/>
-                <w:szCs w:val="20"/>
-              </w:rPr>
-            </w:pPr>
-            <w:r>
-              <w:rPr>
-                <w:rFonts w:ascii="Verdana" w:hAnsi="Verdana"/>
-                <w:sz w:val="20"/>
-                <w:szCs w:val="20"/>
-              </w:rPr>
-              <w:t>?name=&lt;script&gt;al\u0065rt("thisisanale%20rt")&lt;/script&gt;test</w:t>
-            </w:r>
-          </w:p>
-          <w:p>
-            <w:pPr>
-              <w:pStyle w:val="BodyTextIndent"/>
-              <w:ind w:start="0pt"/>
-              <w:rPr>
-                <w:rFonts w:ascii="Verdana" w:hAnsi="Verdana"/>
-                <w:sz w:val="20"/>
-                <w:szCs w:val="20"/>
-              </w:rPr>
-            </w:pPr>
-            <w:r>
-              <w:rPr>
-                <w:rFonts w:ascii="Verdana" w:hAnsi="Verdana"/>
-                <w:sz w:val="20"/>
-                <w:szCs w:val="20"/>
-              </w:rPr>
-              <w:t>As an input</w:t>
-            </w:r>
-            <w:r>
-              <w:rPr>
-                <w:rFonts w:ascii="Verdana" w:hAnsi="Verdana"/>
-                <w:sz w:val="20"/>
-                <w:szCs w:val="20"/>
-              </w:rPr>
-              <w:t>.</w:t>
-            </w:r>
           </w:p>
         </w:tc>
         <w:tc>
@@ -4765,48 +4621,6 @@
               <w:end w:w="5.40pt" w:type="dxa"/>
             </w:tcMar>
           </w:tcPr>
-          <w:p>
-            <w:pPr>
-              <w:rPr>
-                <w:rFonts w:ascii="Verdana" w:hAnsi="Verdana"/>
-                <w:sz w:val="20"/>
-                <w:szCs w:val="20"/>
-              </w:rPr>
-            </w:pPr>
-            <w:r>
-              <w:rPr>
-                <w:rFonts w:ascii="Verdana" w:hAnsi="Verdana"/>
-                <w:sz w:val="20"/>
-                <w:szCs w:val="20"/>
-              </w:rPr>
-              <w:t>U</w:t>
-            </w:r>
-            <w:r>
-              <w:rPr>
-                <w:rFonts w:ascii="Verdana" w:hAnsi="Verdana"/>
-                <w:sz w:val="20"/>
-                <w:szCs w:val="20"/>
-              </w:rPr>
-              <w:t>sing unicode characters instead of the bare characters can bypass the filter</w:t>
-            </w:r>
-            <w:r>
-              <w:rPr>
-                <w:rFonts w:ascii="Verdana" w:hAnsi="Verdana"/>
-                <w:sz w:val="20"/>
-                <w:szCs w:val="20"/>
-              </w:rPr>
-              <w:t xml:space="preserve"> on the input.</w:t>
-            </w:r>
-          </w:p>
-          <w:p>
-            <w:pPr>
-              <w:rPr>
-                <w:rFonts w:ascii="Verdana" w:hAnsi="Verdana"/>
-                <w:sz w:val="20"/>
-                <w:szCs w:val="20"/>
-              </w:rPr>
-            </w:pPr>
-          </w:p>
           <w:p>
             <w:pPr>
               <w:rPr>
@@ -4910,16 +4724,6 @@
                 <w:szCs w:val="20"/>
               </w:rPr>
             </w:pPr>
-            <w:r>
-              <w:rPr>
-                <w:rFonts w:ascii="Verdana" w:eastAsia="Verdana" w:hAnsi="Verdana" w:cs="Arial"/>
-                <w:b/>
-                <w:bCs/>
-                <w:sz w:val="20"/>
-                <w:szCs w:val="20"/>
-              </w:rPr>
-              <w:t xml:space="preserve">Filter out </w:t>
-            </w:r>
           </w:p>
         </w:tc>
       </w:tr>
@@ -4928,15 +4732,9 @@
       <w:pPr>
         <w:pStyle w:val="Heading2"/>
       </w:pPr>
-      <w:bookmarkStart w:id="10" w:name="_Toc93475559"/>
+      <w:bookmarkStart w:id="10" w:name="_Toc93479628"/>
       <w:r>
-        <w:t>Lab0</w:t>
-      </w:r>
-      <w:r>
-        <w:t>6</w:t>
-      </w:r>
-      <w:r>
-        <w:t>.php</w:t>
+        <w:t>Lab05.php</w:t>
       </w:r>
       <w:bookmarkEnd w:id="10"/>
     </w:p>
@@ -5093,6 +4891,15 @@
                 <w:szCs w:val="20"/>
               </w:rPr>
             </w:pPr>
+            <w:r>
+              <w:rPr>
+                <w:rFonts w:ascii="Verdana" w:hAnsi="Verdana"/>
+                <w:sz w:val="20"/>
+                <w:szCs w:val="20"/>
+              </w:rPr>
+              <w:lastRenderedPageBreak/>
+              <w:t>27/10/2021</w:t>
+            </w:r>
           </w:p>
         </w:tc>
         <w:tc>
@@ -5122,6 +4929,76 @@
                 <w:szCs w:val="20"/>
               </w:rPr>
             </w:pPr>
+            <w:r>
+              <w:rPr>
+                <w:rFonts w:ascii="Verdana" w:hAnsi="Verdana"/>
+                <w:sz w:val="20"/>
+                <w:szCs w:val="20"/>
+              </w:rPr>
+              <w:t>Us</w:t>
+            </w:r>
+            <w:r>
+              <w:rPr>
+                <w:rFonts w:ascii="Verdana" w:hAnsi="Verdana"/>
+                <w:sz w:val="20"/>
+                <w:szCs w:val="20"/>
+              </w:rPr>
+              <w:t>ed</w:t>
+            </w:r>
+            <w:r>
+              <w:rPr>
+                <w:rFonts w:ascii="Verdana" w:hAnsi="Verdana"/>
+                <w:sz w:val="20"/>
+                <w:szCs w:val="20"/>
+              </w:rPr>
+              <w:t>:</w:t>
+            </w:r>
+          </w:p>
+          <w:p>
+            <w:pPr>
+              <w:pStyle w:val="BodyTextIndent"/>
+              <w:ind w:start="0pt"/>
+              <w:rPr>
+                <w:rFonts w:ascii="Verdana" w:hAnsi="Verdana"/>
+                <w:sz w:val="20"/>
+                <w:szCs w:val="20"/>
+              </w:rPr>
+            </w:pPr>
+            <w:r>
+              <w:rPr>
+                <w:rFonts w:ascii="Verdana" w:hAnsi="Verdana"/>
+                <w:sz w:val="20"/>
+                <w:szCs w:val="20"/>
+              </w:rPr>
+              <w:t>?name=&lt;script&gt;al\u0065rt("thisisanale%20rt")&lt;/script&gt;test</w:t>
+            </w:r>
+          </w:p>
+          <w:p>
+            <w:pPr>
+              <w:pStyle w:val="BodyTextIndent"/>
+              <w:ind w:start="0pt"/>
+              <w:rPr>
+                <w:rFonts w:ascii="Verdana" w:hAnsi="Verdana"/>
+                <w:sz w:val="20"/>
+                <w:szCs w:val="20"/>
+              </w:rPr>
+            </w:pPr>
+            <w:r>
+              <w:rPr>
+                <w:rFonts w:ascii="Verdana" w:hAnsi="Verdana"/>
+                <w:sz w:val="20"/>
+                <w:szCs w:val="20"/>
+              </w:rPr>
+              <w:t>As an input</w:t>
+            </w:r>
+            <w:r>
+              <w:rPr>
+                <w:rFonts w:ascii="Verdana" w:hAnsi="Verdana"/>
+                <w:sz w:val="20"/>
+                <w:szCs w:val="20"/>
+              </w:rPr>
+              <w:t>.</w:t>
+            </w:r>
           </w:p>
         </w:tc>
         <w:tc>
@@ -5141,6 +5018,48 @@
               <w:end w:w="5.40pt" w:type="dxa"/>
             </w:tcMar>
           </w:tcPr>
+          <w:p>
+            <w:pPr>
+              <w:rPr>
+                <w:rFonts w:ascii="Verdana" w:hAnsi="Verdana"/>
+                <w:sz w:val="20"/>
+                <w:szCs w:val="20"/>
+              </w:rPr>
+            </w:pPr>
+            <w:r>
+              <w:rPr>
+                <w:rFonts w:ascii="Verdana" w:hAnsi="Verdana"/>
+                <w:sz w:val="20"/>
+                <w:szCs w:val="20"/>
+              </w:rPr>
+              <w:t>U</w:t>
+            </w:r>
+            <w:r>
+              <w:rPr>
+                <w:rFonts w:ascii="Verdana" w:hAnsi="Verdana"/>
+                <w:sz w:val="20"/>
+                <w:szCs w:val="20"/>
+              </w:rPr>
+              <w:t>sing unicode characters instead of the bare characters can bypass the filter</w:t>
+            </w:r>
+            <w:r>
+              <w:rPr>
+                <w:rFonts w:ascii="Verdana" w:hAnsi="Verdana"/>
+                <w:sz w:val="20"/>
+                <w:szCs w:val="20"/>
+              </w:rPr>
+              <w:t xml:space="preserve"> on the input.</w:t>
+            </w:r>
+          </w:p>
+          <w:p>
+            <w:pPr>
+              <w:rPr>
+                <w:rFonts w:ascii="Verdana" w:hAnsi="Verdana"/>
+                <w:sz w:val="20"/>
+                <w:szCs w:val="20"/>
+              </w:rPr>
+            </w:pPr>
+          </w:p>
           <w:p>
             <w:pPr>
               <w:rPr>
@@ -5244,6 +5163,16 @@
                 <w:szCs w:val="20"/>
               </w:rPr>
             </w:pPr>
+            <w:r>
+              <w:rPr>
+                <w:rFonts w:ascii="Verdana" w:eastAsia="Verdana" w:hAnsi="Verdana" w:cs="Arial"/>
+                <w:b/>
+                <w:bCs/>
+                <w:sz w:val="20"/>
+                <w:szCs w:val="20"/>
+              </w:rPr>
+              <w:t xml:space="preserve">Filter out </w:t>
+            </w:r>
           </w:p>
         </w:tc>
       </w:tr>
@@ -5252,12 +5181,12 @@
       <w:pPr>
         <w:pStyle w:val="Heading2"/>
       </w:pPr>
-      <w:bookmarkStart w:id="11" w:name="_Toc93475560"/>
+      <w:bookmarkStart w:id="11" w:name="_Toc93479629"/>
       <w:r>
         <w:t>Lab0</w:t>
       </w:r>
       <w:r>
-        <w:t>7</w:t>
+        <w:t>6</w:t>
       </w:r>
       <w:r>
         <w:t>.php</w:t>
@@ -5576,12 +5505,12 @@
       <w:pPr>
         <w:pStyle w:val="Heading2"/>
       </w:pPr>
-      <w:bookmarkStart w:id="12" w:name="_Toc93475561"/>
+      <w:bookmarkStart w:id="12" w:name="_Toc93479630"/>
       <w:r>
         <w:t>Lab0</w:t>
       </w:r>
       <w:r>
-        <w:t>8</w:t>
+        <w:t>7</w:t>
       </w:r>
       <w:r>
         <w:t>.php</w:t>
@@ -5900,12 +5829,12 @@
       <w:pPr>
         <w:pStyle w:val="Heading2"/>
       </w:pPr>
-      <w:bookmarkStart w:id="13" w:name="_Toc93475562"/>
+      <w:bookmarkStart w:id="13" w:name="_Toc93479631"/>
       <w:r>
         <w:t>Lab0</w:t>
       </w:r>
       <w:r>
-        <w:t>9</w:t>
+        <w:t>8</w:t>
       </w:r>
       <w:r>
         <w:t>.php</w:t>
@@ -6224,9 +6153,15 @@
       <w:pPr>
         <w:pStyle w:val="Heading2"/>
       </w:pPr>
-      <w:bookmarkStart w:id="14" w:name="_Toc93475563"/>
+      <w:bookmarkStart w:id="14" w:name="_Toc93479632"/>
       <w:r>
-        <w:t>Lab10.php</w:t>
+        <w:t>Lab0</w:t>
+      </w:r>
+      <w:r>
+        <w:t>9</w:t>
+      </w:r>
+      <w:r>
+        <w:t>.php</w:t>
       </w:r>
       <w:bookmarkEnd w:id="14"/>
     </w:p>
@@ -6540,11 +6475,11 @@
     </w:tbl>
     <w:p>
       <w:pPr>
-        <w:pStyle w:val="Heading1"/>
+        <w:pStyle w:val="Heading2"/>
       </w:pPr>
-      <w:bookmarkStart w:id="15" w:name="_Toc93475564"/>
+      <w:bookmarkStart w:id="15" w:name="_Toc93479633"/>
       <w:r>
-        <w:t>Lab04.php</w:t>
+        <w:t>Lab10.php</w:t>
       </w:r>
       <w:bookmarkEnd w:id="15"/>
     </w:p>
@@ -6860,9 +6795,9 @@
       <w:pPr>
         <w:pStyle w:val="Heading1"/>
       </w:pPr>
-      <w:bookmarkStart w:id="16" w:name="_Toc93475565"/>
+      <w:bookmarkStart w:id="16" w:name="_Toc93479634"/>
       <w:r>
-        <w:t>Lab05.php</w:t>
+        <w:t>Lab04.php</w:t>
       </w:r>
       <w:bookmarkEnd w:id="16"/>
     </w:p>
@@ -7178,9 +7113,9 @@
       <w:pPr>
         <w:pStyle w:val="Heading1"/>
       </w:pPr>
-      <w:bookmarkStart w:id="17" w:name="_Toc93475566"/>
+      <w:bookmarkStart w:id="17" w:name="_Toc93479635"/>
       <w:r>
-        <w:t>Lab06.php</w:t>
+        <w:t>Lab05.php</w:t>
       </w:r>
       <w:bookmarkEnd w:id="17"/>
     </w:p>
@@ -7496,9 +7431,9 @@
       <w:pPr>
         <w:pStyle w:val="Heading1"/>
       </w:pPr>
-      <w:bookmarkStart w:id="18" w:name="_Toc93475567"/>
+      <w:bookmarkStart w:id="18" w:name="_Toc93479636"/>
       <w:r>
-        <w:t>Lab08.php</w:t>
+        <w:t>Lab06.php</w:t>
       </w:r>
       <w:bookmarkEnd w:id="18"/>
     </w:p>
@@ -7769,7 +7704,6 @@
                 <w:b/>
                 <w:bCs/>
               </w:rPr>
-              <w:lastRenderedPageBreak/>
               <w:t>Mitigation</w:t>
             </w:r>
           </w:p>
@@ -7815,9 +7749,9 @@
       <w:pPr>
         <w:pStyle w:val="Heading1"/>
       </w:pPr>
-      <w:bookmarkStart w:id="19" w:name="_Toc93475568"/>
+      <w:bookmarkStart w:id="19" w:name="_Toc93479637"/>
       <w:r>
-        <w:t>Lab09.php</w:t>
+        <w:t>Lab08.php</w:t>
       </w:r>
       <w:bookmarkEnd w:id="19"/>
     </w:p>
@@ -8088,6 +8022,7 @@
                 <w:b/>
                 <w:bCs/>
               </w:rPr>
+              <w:lastRenderedPageBreak/>
               <w:t>Mitigation</w:t>
             </w:r>
           </w:p>
@@ -8133,15 +8068,11 @@
       <w:pPr>
         <w:pStyle w:val="Heading1"/>
       </w:pPr>
+      <w:bookmarkStart w:id="20" w:name="_Toc93479638"/>
       <w:r>
-        <w:t>Lab</w:t>
+        <w:t>Lab09.php</w:t>
       </w:r>
-      <w:r>
-        <w:t>11</w:t>
-      </w:r>
-      <w:r>
-        <w:t>.php</w:t>
-      </w:r>
+      <w:bookmarkEnd w:id="20"/>
     </w:p>
     <w:tbl>
       <w:tblPr>
@@ -8437,6 +8368,510 @@
               <w:end w:w="5.40pt" w:type="dxa"/>
             </w:tcMar>
           </w:tcPr>
+          <w:p>
+            <w:pPr>
+              <w:rPr>
+                <w:rFonts w:ascii="Verdana" w:eastAsia="Verdana" w:hAnsi="Verdana" w:cs="Arial"/>
+                <w:b/>
+                <w:bCs/>
+                <w:sz w:val="20"/>
+                <w:szCs w:val="20"/>
+              </w:rPr>
+            </w:pPr>
+          </w:p>
+        </w:tc>
+      </w:tr>
+    </w:tbl>
+    <w:p>
+      <w:pPr>
+        <w:pStyle w:val="Heading1"/>
+      </w:pPr>
+      <w:bookmarkStart w:id="21" w:name="_Toc93479639"/>
+      <w:r>
+        <w:t>Lab11.php</w:t>
+      </w:r>
+      <w:bookmarkEnd w:id="21"/>
+    </w:p>
+    <w:tbl>
+      <w:tblPr>
+        <w:tblW w:w="689.25pt" w:type="dxa"/>
+        <w:tblLayout w:type="fixed"/>
+        <w:tblCellMar>
+          <w:start w:w="0.50pt" w:type="dxa"/>
+          <w:end w:w="0.50pt" w:type="dxa"/>
+        </w:tblCellMar>
+        <w:tblLook w:firstRow="0" w:lastRow="0" w:firstColumn="0" w:lastColumn="0" w:noHBand="0" w:noVBand="0"/>
+      </w:tblPr>
+      <w:tblGrid>
+        <w:gridCol w:w="1951"/>
+        <w:gridCol w:w="4819"/>
+        <w:gridCol w:w="7015"/>
+      </w:tblGrid>
+      <w:tr>
+        <w:trPr>
+          <w:cantSplit/>
+        </w:trPr>
+        <w:tc>
+          <w:tcPr>
+            <w:tcW w:w="97.55pt" w:type="dxa"/>
+            <w:tcBorders>
+              <w:top w:val="single" w:sz="4" w:space="0" w:color="000000"/>
+              <w:start w:val="single" w:sz="4" w:space="0" w:color="000000"/>
+              <w:bottom w:val="single" w:sz="4" w:space="0" w:color="000000"/>
+              <w:end w:val="single" w:sz="4" w:space="0" w:color="000000"/>
+            </w:tcBorders>
+            <w:shd w:val="clear" w:color="auto" w:fill="F4B083" w:themeFill="accent2" w:themeFillTint="99"/>
+            <w:tcMar>
+              <w:top w:w="0pt" w:type="dxa"/>
+              <w:start w:w="5.40pt" w:type="dxa"/>
+              <w:bottom w:w="0pt" w:type="dxa"/>
+              <w:end w:w="5.40pt" w:type="dxa"/>
+            </w:tcMar>
+          </w:tcPr>
+          <w:p>
+            <w:pPr>
+              <w:jc w:val="center"/>
+              <w:rPr>
+                <w:rFonts w:ascii="Verdana" w:hAnsi="Verdana"/>
+              </w:rPr>
+            </w:pPr>
+            <w:r>
+              <w:rPr>
+                <w:rFonts w:ascii="Verdana" w:hAnsi="Verdana" w:cs="Arial"/>
+                <w:b/>
+                <w:bCs/>
+              </w:rPr>
+              <w:t>Date</w:t>
+            </w:r>
+          </w:p>
+        </w:tc>
+        <w:tc>
+          <w:tcPr>
+            <w:tcW w:w="240.95pt" w:type="dxa"/>
+            <w:tcBorders>
+              <w:top w:val="single" w:sz="4" w:space="0" w:color="000000"/>
+              <w:start w:val="single" w:sz="4" w:space="0" w:color="000000"/>
+              <w:bottom w:val="single" w:sz="4" w:space="0" w:color="000000"/>
+              <w:end w:val="single" w:sz="4" w:space="0" w:color="000000"/>
+            </w:tcBorders>
+            <w:shd w:val="clear" w:color="auto" w:fill="F4B083" w:themeFill="accent2" w:themeFillTint="99"/>
+            <w:tcMar>
+              <w:top w:w="0pt" w:type="dxa"/>
+              <w:start w:w="5.40pt" w:type="dxa"/>
+              <w:bottom w:w="0pt" w:type="dxa"/>
+              <w:end w:w="5.40pt" w:type="dxa"/>
+            </w:tcMar>
+          </w:tcPr>
+          <w:p>
+            <w:pPr>
+              <w:jc w:val="center"/>
+              <w:rPr>
+                <w:rFonts w:ascii="Verdana" w:hAnsi="Verdana"/>
+              </w:rPr>
+            </w:pPr>
+            <w:r>
+              <w:rPr>
+                <w:rFonts w:ascii="Verdana" w:hAnsi="Verdana" w:cs="Arial"/>
+                <w:b/>
+                <w:bCs/>
+              </w:rPr>
+              <w:t>Attack</w:t>
+            </w:r>
+          </w:p>
+        </w:tc>
+        <w:tc>
+          <w:tcPr>
+            <w:tcW w:w="350.75pt" w:type="dxa"/>
+            <w:tcBorders>
+              <w:top w:val="single" w:sz="4" w:space="0" w:color="000000"/>
+              <w:start w:val="single" w:sz="4" w:space="0" w:color="000000"/>
+              <w:bottom w:val="single" w:sz="4" w:space="0" w:color="000000"/>
+              <w:end w:val="single" w:sz="4" w:space="0" w:color="000000"/>
+            </w:tcBorders>
+            <w:shd w:val="clear" w:color="auto" w:fill="F4B083" w:themeFill="accent2" w:themeFillTint="99"/>
+            <w:tcMar>
+              <w:top w:w="0pt" w:type="dxa"/>
+              <w:start w:w="5.40pt" w:type="dxa"/>
+              <w:bottom w:w="0pt" w:type="dxa"/>
+              <w:end w:w="5.40pt" w:type="dxa"/>
+            </w:tcMar>
+          </w:tcPr>
+          <w:p>
+            <w:pPr>
+              <w:jc w:val="center"/>
+              <w:rPr>
+                <w:rFonts w:ascii="Verdana" w:hAnsi="Verdana"/>
+              </w:rPr>
+            </w:pPr>
+            <w:r>
+              <w:rPr>
+                <w:rFonts w:ascii="Verdana" w:hAnsi="Verdana" w:cs="Arial"/>
+                <w:b/>
+                <w:bCs/>
+              </w:rPr>
+              <w:t>Result</w:t>
+            </w:r>
+          </w:p>
+        </w:tc>
+      </w:tr>
+      <w:tr>
+        <w:trPr>
+          <w:cantSplit/>
+        </w:trPr>
+        <w:tc>
+          <w:tcPr>
+            <w:tcW w:w="97.55pt" w:type="dxa"/>
+            <w:tcBorders>
+              <w:top w:val="single" w:sz="4" w:space="0" w:color="000000"/>
+              <w:start w:val="single" w:sz="4" w:space="0" w:color="000000"/>
+              <w:bottom w:val="single" w:sz="4" w:space="0" w:color="000000"/>
+              <w:end w:val="single" w:sz="4" w:space="0" w:color="000000"/>
+            </w:tcBorders>
+            <w:shd w:val="clear" w:color="auto" w:fill="auto"/>
+            <w:tcMar>
+              <w:top w:w="0pt" w:type="dxa"/>
+              <w:start w:w="5.40pt" w:type="dxa"/>
+              <w:bottom w:w="0pt" w:type="dxa"/>
+              <w:end w:w="5.40pt" w:type="dxa"/>
+            </w:tcMar>
+          </w:tcPr>
+          <w:p>
+            <w:pPr>
+              <w:pStyle w:val="BodyTextIndent"/>
+              <w:ind w:start="0pt"/>
+              <w:rPr>
+                <w:rFonts w:ascii="Verdana" w:hAnsi="Verdana"/>
+                <w:sz w:val="20"/>
+                <w:szCs w:val="20"/>
+              </w:rPr>
+            </w:pPr>
+            <w:r>
+              <w:rPr>
+                <w:rFonts w:ascii="Verdana" w:hAnsi="Verdana"/>
+                <w:sz w:val="20"/>
+                <w:szCs w:val="20"/>
+              </w:rPr>
+              <w:t>19/01/21</w:t>
+            </w:r>
+          </w:p>
+        </w:tc>
+        <w:tc>
+          <w:tcPr>
+            <w:tcW w:w="240.95pt" w:type="dxa"/>
+            <w:tcBorders>
+              <w:top w:val="single" w:sz="4" w:space="0" w:color="000000"/>
+              <w:start w:val="single" w:sz="4" w:space="0" w:color="000000"/>
+              <w:bottom w:val="single" w:sz="4" w:space="0" w:color="000000"/>
+              <w:end w:val="single" w:sz="4" w:space="0" w:color="000000"/>
+            </w:tcBorders>
+            <w:shd w:val="clear" w:color="auto" w:fill="auto"/>
+            <w:tcMar>
+              <w:top w:w="0pt" w:type="dxa"/>
+              <w:start w:w="5.40pt" w:type="dxa"/>
+              <w:bottom w:w="0pt" w:type="dxa"/>
+              <w:end w:w="5.40pt" w:type="dxa"/>
+            </w:tcMar>
+          </w:tcPr>
+          <w:p>
+            <w:pPr>
+              <w:pStyle w:val="BodyTextIndent"/>
+              <w:ind w:start="0pt"/>
+              <w:rPr>
+                <w:rFonts w:ascii="Verdana" w:hAnsi="Verdana"/>
+                <w:sz w:val="20"/>
+                <w:szCs w:val="20"/>
+              </w:rPr>
+            </w:pPr>
+            <w:r>
+              <w:rPr>
+                <w:rFonts w:ascii="Verdana" w:hAnsi="Verdana"/>
+                <w:sz w:val="20"/>
+                <w:szCs w:val="20"/>
+              </w:rPr>
+              <w:t>With this implementation, once the correct passwrod length is arrived at</w:t>
+            </w:r>
+            <w:r>
+              <w:rPr>
+                <w:rFonts w:ascii="Verdana" w:hAnsi="Verdana"/>
+                <w:sz w:val="20"/>
+                <w:szCs w:val="20"/>
+              </w:rPr>
+              <w:t xml:space="preserve">, with each letter in the password that matches the sytem password the processing time will increase thereby </w:t>
+            </w:r>
+            <w:r>
+              <w:rPr>
+                <w:rFonts w:ascii="Verdana" w:hAnsi="Verdana"/>
+                <w:sz w:val="20"/>
+                <w:szCs w:val="20"/>
+              </w:rPr>
+              <w:t>indicating when an attacker is getting closer to the system password</w:t>
+            </w:r>
+            <w:r>
+              <w:rPr>
+                <w:rFonts w:ascii="Verdana" w:hAnsi="Verdana"/>
+                <w:sz w:val="20"/>
+                <w:szCs w:val="20"/>
+              </w:rPr>
+              <w:t xml:space="preserve">. Max iterations is (password length) * </w:t>
+            </w:r>
+            <w:r>
+              <w:rPr>
+                <w:rFonts w:ascii="Verdana" w:hAnsi="Verdana"/>
+                <w:sz w:val="20"/>
+                <w:szCs w:val="20"/>
+              </w:rPr>
+              <w:t xml:space="preserve">(number of characters) e.g. </w:t>
+            </w:r>
+            <w:r>
+              <w:rPr>
+                <w:rFonts w:ascii="Verdana" w:hAnsi="Verdana"/>
+                <w:sz w:val="20"/>
+                <w:szCs w:val="20"/>
+              </w:rPr>
+              <w:t xml:space="preserve">Alphanumeric set e.g. 8 * </w:t>
+            </w:r>
+            <w:r>
+              <w:rPr>
+                <w:rFonts w:ascii="Verdana" w:hAnsi="Verdana"/>
+                <w:sz w:val="20"/>
+                <w:szCs w:val="20"/>
+              </w:rPr>
+              <w:t>62</w:t>
+            </w:r>
+          </w:p>
+        </w:tc>
+        <w:tc>
+          <w:tcPr>
+            <w:tcW w:w="350.75pt" w:type="dxa"/>
+            <w:tcBorders>
+              <w:top w:val="single" w:sz="4" w:space="0" w:color="000000"/>
+              <w:start w:val="single" w:sz="4" w:space="0" w:color="000000"/>
+              <w:bottom w:val="single" w:sz="4" w:space="0" w:color="000000"/>
+              <w:end w:val="single" w:sz="4" w:space="0" w:color="000000"/>
+            </w:tcBorders>
+            <w:shd w:val="clear" w:color="auto" w:fill="auto"/>
+            <w:tcMar>
+              <w:top w:w="0pt" w:type="dxa"/>
+              <w:start w:w="5.40pt" w:type="dxa"/>
+              <w:bottom w:w="0pt" w:type="dxa"/>
+              <w:end w:w="5.40pt" w:type="dxa"/>
+            </w:tcMar>
+          </w:tcPr>
+          <w:p>
+            <w:pPr>
+              <w:rPr>
+                <w:rFonts w:ascii="Verdana" w:hAnsi="Verdana"/>
+                <w:sz w:val="20"/>
+                <w:szCs w:val="20"/>
+              </w:rPr>
+            </w:pPr>
+            <w:r>
+              <w:rPr>
+                <w:rFonts w:ascii="Verdana" w:hAnsi="Verdana"/>
+                <w:sz w:val="20"/>
+                <w:szCs w:val="20"/>
+              </w:rPr>
+              <w:t>Time increases while checking the password input against the password stored</w:t>
+            </w:r>
+            <w:r>
+              <w:rPr>
+                <w:rFonts w:ascii="Verdana" w:hAnsi="Verdana"/>
+                <w:sz w:val="20"/>
+                <w:szCs w:val="20"/>
+              </w:rPr>
+              <w:t xml:space="preserve"> (once the characters in the password match)</w:t>
+            </w:r>
+            <w:r>
+              <w:rPr>
+                <w:rFonts w:ascii="Verdana" w:hAnsi="Verdana"/>
+                <w:sz w:val="20"/>
+                <w:szCs w:val="20"/>
+              </w:rPr>
+              <w:t xml:space="preserve"> in accordance with the length of the input password</w:t>
+            </w:r>
+          </w:p>
+          <w:p>
+            <w:pPr>
+              <w:rPr>
+                <w:rFonts w:ascii="Verdana" w:hAnsi="Verdana"/>
+                <w:sz w:val="20"/>
+                <w:szCs w:val="20"/>
+              </w:rPr>
+            </w:pPr>
+          </w:p>
+          <w:p>
+            <w:pPr>
+              <w:rPr>
+                <w:rFonts w:ascii="Verdana" w:hAnsi="Verdana"/>
+                <w:sz w:val="20"/>
+                <w:szCs w:val="20"/>
+              </w:rPr>
+            </w:pPr>
+            <w:r>
+              <w:rPr>
+                <w:rFonts w:ascii="Verdana" w:hAnsi="Verdana"/>
+                <w:sz w:val="20"/>
+                <w:szCs w:val="20"/>
+              </w:rPr>
+              <w:t>FINDING:</w:t>
+            </w:r>
+            <w:r>
+              <w:rPr>
+                <w:rFonts w:ascii="Verdana" w:hAnsi="Verdana"/>
+                <w:color w:val="FF0000"/>
+                <w:sz w:val="20"/>
+                <w:szCs w:val="20"/>
+                <w:u w:val="single"/>
+              </w:rPr>
+              <w:t>Side channel Timing Attack</w:t>
+            </w:r>
+          </w:p>
+        </w:tc>
+      </w:tr>
+      <w:tr>
+        <w:trPr>
+          <w:cantSplit/>
+        </w:trPr>
+        <w:tc>
+          <w:tcPr>
+            <w:tcW w:w="689.25pt" w:type="dxa"/>
+            <w:gridSpan w:val="3"/>
+            <w:tcBorders>
+              <w:top w:val="single" w:sz="4" w:space="0" w:color="000000"/>
+              <w:start w:val="single" w:sz="4" w:space="0" w:color="000000"/>
+              <w:bottom w:val="single" w:sz="4" w:space="0" w:color="000000"/>
+              <w:end w:val="single" w:sz="4" w:space="0" w:color="000000"/>
+            </w:tcBorders>
+            <w:shd w:val="clear" w:color="auto" w:fill="A8D08D" w:themeFill="accent6" w:themeFillTint="99"/>
+            <w:tcMar>
+              <w:top w:w="0pt" w:type="dxa"/>
+              <w:start w:w="5.40pt" w:type="dxa"/>
+              <w:bottom w:w="0pt" w:type="dxa"/>
+              <w:end w:w="5.40pt" w:type="dxa"/>
+            </w:tcMar>
+          </w:tcPr>
+          <w:p>
+            <w:pPr>
+              <w:jc w:val="center"/>
+              <w:rPr>
+                <w:rFonts w:ascii="Verdana" w:eastAsia="Verdana" w:hAnsi="Verdana" w:cs="Arial"/>
+                <w:b/>
+                <w:bCs/>
+              </w:rPr>
+            </w:pPr>
+            <w:r>
+              <w:rPr>
+                <w:rFonts w:ascii="Verdana" w:eastAsia="Verdana" w:hAnsi="Verdana" w:cs="Arial"/>
+                <w:b/>
+                <w:bCs/>
+              </w:rPr>
+              <w:t>Mitigation</w:t>
+            </w:r>
+          </w:p>
+        </w:tc>
+      </w:tr>
+      <w:tr>
+        <w:trPr>
+          <w:cantSplit/>
+        </w:trPr>
+        <w:tc>
+          <w:tcPr>
+            <w:tcW w:w="689.25pt" w:type="dxa"/>
+            <w:gridSpan w:val="3"/>
+            <w:tcBorders>
+              <w:top w:val="single" w:sz="4" w:space="0" w:color="000000"/>
+              <w:start w:val="single" w:sz="4" w:space="0" w:color="000000"/>
+              <w:bottom w:val="single" w:sz="4" w:space="0" w:color="000000"/>
+              <w:end w:val="single" w:sz="4" w:space="0" w:color="000000"/>
+            </w:tcBorders>
+            <w:shd w:val="clear" w:color="auto" w:fill="auto"/>
+            <w:tcMar>
+              <w:top w:w="0pt" w:type="dxa"/>
+              <w:start w:w="5.40pt" w:type="dxa"/>
+              <w:bottom w:w="0pt" w:type="dxa"/>
+              <w:end w:w="5.40pt" w:type="dxa"/>
+            </w:tcMar>
+          </w:tcPr>
+          <w:p>
+            <w:pPr>
+              <w:rPr>
+                <w:rFonts w:ascii="Verdana" w:hAnsi="Verdana"/>
+                <w:sz w:val="20"/>
+                <w:szCs w:val="20"/>
+              </w:rPr>
+            </w:pPr>
+            <w:r>
+              <w:rPr>
+                <w:rFonts w:ascii="Verdana" w:hAnsi="Verdana"/>
+                <w:sz w:val="20"/>
+                <w:szCs w:val="20"/>
+              </w:rPr>
+              <w:t>This can be mitigated by using a constant time algorithm to check the passwords against each other.</w:t>
+            </w:r>
+          </w:p>
+          <w:p>
+            <w:pPr>
+              <w:rPr>
+                <w:rFonts w:ascii="Verdana" w:hAnsi="Verdana"/>
+                <w:sz w:val="20"/>
+                <w:szCs w:val="20"/>
+              </w:rPr>
+            </w:pPr>
+            <w:r>
+              <w:rPr>
+                <w:rFonts w:ascii="Verdana" w:hAnsi="Verdana"/>
+                <w:sz w:val="20"/>
+                <w:szCs w:val="20"/>
+              </w:rPr>
+              <w:t>Change the PasswordValid function to:</w:t>
+            </w:r>
+          </w:p>
+          <w:p>
+            <w:pPr>
+              <w:rPr>
+                <w:rFonts w:ascii="Verdana" w:hAnsi="Verdana"/>
+                <w:sz w:val="20"/>
+                <w:szCs w:val="20"/>
+              </w:rPr>
+            </w:pPr>
+          </w:p>
+          <w:p>
+            <w:pPr>
+              <w:pStyle w:val="Code"/>
+            </w:pPr>
+            <w:r>
+              <w:t>function PasswordValid($TestForPassowrd, $Password) {</w:t>
+            </w:r>
+          </w:p>
+          <w:p>
+            <w:pPr>
+              <w:pStyle w:val="Code"/>
+            </w:pPr>
+            <w:r>
+              <w:tab/>
+              <w:t xml:space="preserve">time_nanosleep(1,0); //ns delay inserted to simulate processing </w:t>
+            </w:r>
+            <w:r>
+              <w:t>not needed</w:t>
+            </w:r>
+          </w:p>
+          <w:p>
+            <w:pPr>
+              <w:pStyle w:val="Code"/>
+            </w:pPr>
+            <w:r>
+              <w:tab/>
+              <w:t>return hash_equals($TestForPassowrd, $Password);</w:t>
+            </w:r>
+          </w:p>
+          <w:p>
+            <w:pPr>
+              <w:pStyle w:val="Code"/>
+            </w:pPr>
+            <w:r>
+              <w:t>}</w:t>
+            </w:r>
+          </w:p>
           <w:p>
             <w:pPr>
               <w:rPr>
@@ -9175,7 +9610,6 @@
   <w:style w:type="character" w:default="1" w:styleId="DefaultParagraphFont">
     <w:name w:val="Default Paragraph Font"/>
     <w:uiPriority w:val="1"/>
-    <w:semiHidden/>
     <w:unhideWhenUsed/>
   </w:style>
   <w:style w:type="table" w:default="1" w:styleId="TableNormal">
@@ -9322,6 +9756,30 @@
       <w:ind w:start="12pt"/>
     </w:pPr>
   </w:style>
+  <w:style w:type="paragraph" w:customStyle="1" w:styleId="Code">
+    <w:name w:val="Code"/>
+    <w:basedOn w:val="Normal"/>
+    <w:link w:val="CodeChar"/>
+    <w:qFormat/>
+    <w:rsid w:val="00844EFF"/>
+    <w:rPr>
+      <w:rFonts w:ascii="Consolas" w:hAnsi="Consolas"/>
+      <w:sz w:val="20"/>
+      <w:szCs w:val="20"/>
+    </w:rPr>
+  </w:style>
+  <w:style w:type="character" w:customStyle="1" w:styleId="CodeChar">
+    <w:name w:val="Code Char"/>
+    <w:basedOn w:val="DefaultParagraphFont"/>
+    <w:link w:val="Code"/>
+    <w:rsid w:val="00844EFF"/>
+    <w:rPr>
+      <w:rFonts w:ascii="Consolas" w:eastAsia="Times New Roman" w:hAnsi="Consolas"/>
+      <w:sz w:val="20"/>
+      <w:szCs w:val="20"/>
+      <w:lang w:val="en-US"/>
+    </w:rPr>
+  </w:style>
 </w:styles>
 </file>
 
@@ -9419,6 +9877,13 @@
     <w:pitch w:val="variable"/>
     <w:sig w:usb0="E4002EFF" w:usb1="C000247B" w:usb2="00000009" w:usb3="00000000" w:csb0="000001FF" w:csb1="00000000"/>
   </w:font>
+  <w:font w:name="Consolas">
+    <w:panose1 w:val="020B0609020204030204"/>
+    <w:charset w:characterSet="iso-8859-1"/>
+    <w:family w:val="modern"/>
+    <w:pitch w:val="fixed"/>
+    <w:sig w:usb0="E00006FF" w:usb1="0000FCFF" w:usb2="00000001" w:usb3="00000000" w:csb0="0000019F" w:csb1="00000000"/>
+  </w:font>
   <w:font w:name="Verdana">
     <w:panose1 w:val="020B0604030504040204"/>
     <w:charset w:characterSet="iso-8859-1"/>
@@ -9458,6 +9923,7 @@
   <w:rsids>
     <w:rsidRoot w:val="00550BE9"/>
     <w:rsid w:val="002628C3"/>
+    <w:rsid w:val="004F5266"/>
     <w:rsid w:val="00550BE9"/>
     <w:rsid w:val="00C11869"/>
     <w:rsid w:val="00D06916"/>

</xml_diff>

<commit_message>
Project work and changes for labs overview.
</commit_message>
<xml_diff>
--- a/Lab10/Lab overview.docx
+++ b/Lab10/Lab overview.docx
@@ -2527,28 +2527,7 @@
                 <w:color w:val="FF0000"/>
                 <w:u w:val="single"/>
               </w:rPr>
-              <w:t xml:space="preserve">Inputs are </w:t>
-            </w:r>
-            <w:r>
-              <w:rPr>
-                <w:color w:val="FF0000"/>
-                <w:u w:val="single"/>
-              </w:rPr>
-              <w:t xml:space="preserve">not </w:t>
-            </w:r>
-            <w:r>
-              <w:rPr>
-                <w:color w:val="FF0000"/>
-                <w:u w:val="single"/>
-              </w:rPr>
-              <w:t>sanitised</w:t>
-            </w:r>
-            <w:r>
-              <w:rPr>
-                <w:color w:val="FF0000"/>
-                <w:u w:val="single"/>
-              </w:rPr>
-              <w:t xml:space="preserve"> properly</w:t>
+              <w:t>Inputs are not sanitised properly</w:t>
             </w:r>
           </w:p>
         </w:tc>
@@ -3714,31 +3693,23 @@
                 <w:sz w:val="20"/>
                 <w:szCs w:val="20"/>
               </w:rPr>
-              <w:t xml:space="preserve"> but payload is sanitise to look for “&lt;script&gt;” and </w:t>
-            </w:r>
-            <w:r>
-              <w:rPr>
-                <w:rFonts w:ascii="Verdana" w:hAnsi="Verdana"/>
-                <w:sz w:val="20"/>
-                <w:szCs w:val="20"/>
-              </w:rPr>
-              <w:t>“&lt;</w:t>
-            </w:r>
-            <w:r>
-              <w:rPr>
-                <w:rFonts w:ascii="Verdana" w:hAnsi="Verdana"/>
-                <w:sz w:val="20"/>
-                <w:szCs w:val="20"/>
-              </w:rPr>
-              <w:t>/</w:t>
-            </w:r>
-            <w:r>
-              <w:rPr>
-                <w:rFonts w:ascii="Verdana" w:hAnsi="Verdana"/>
-                <w:sz w:val="20"/>
-                <w:szCs w:val="20"/>
-              </w:rPr>
-              <w:t>script&gt;”</w:t>
+              <w:t xml:space="preserve"> but payload is </w:t>
+            </w:r>
+            <w:r>
+              <w:rPr>
+                <w:rFonts w:ascii="Verdana" w:hAnsi="Verdana"/>
+                <w:sz w:val="20"/>
+                <w:szCs w:val="20"/>
+              </w:rPr>
+              <w:t>filtered</w:t>
+            </w:r>
+            <w:r>
+              <w:rPr>
+                <w:rFonts w:ascii="Verdana" w:hAnsi="Verdana"/>
+                <w:sz w:val="20"/>
+                <w:szCs w:val="20"/>
+              </w:rPr>
+              <w:t xml:space="preserve"> to look for “&lt;script&gt;” and “&lt;/script&gt;”</w:t>
             </w:r>
             <w:r>
               <w:rPr>
@@ -4161,6 +4132,33 @@
                 <w:szCs w:val="20"/>
               </w:rPr>
             </w:pPr>
+            <w:r>
+              <w:rPr>
+                <w:rFonts w:ascii="Verdana" w:hAnsi="Verdana"/>
+                <w:sz w:val="20"/>
+                <w:szCs w:val="20"/>
+              </w:rPr>
+              <w:t>Used:</w:t>
+            </w:r>
+          </w:p>
+          <w:p>
+            <w:pPr>
+              <w:pStyle w:val="BodyTextIndent"/>
+              <w:ind w:start="0pt"/>
+              <w:rPr>
+                <w:rFonts w:ascii="Verdana" w:hAnsi="Verdana"/>
+                <w:sz w:val="20"/>
+                <w:szCs w:val="20"/>
+              </w:rPr>
+            </w:pPr>
+            <w:r>
+              <w:rPr>
+                <w:rFonts w:ascii="Verdana" w:hAnsi="Verdana"/>
+                <w:sz w:val="20"/>
+                <w:szCs w:val="20"/>
+              </w:rPr>
+              <w:t>?name=&lt;&lt;script&gt;script&gt;alert("this is an alert")&lt;&lt;/script&gt;/script&gt;</w:t>
+            </w:r>
           </w:p>
         </w:tc>
         <w:tc>
@@ -4403,6 +4401,16 @@
                 <w:szCs w:val="20"/>
               </w:rPr>
             </w:pPr>
+            <w:r>
+              <w:rPr>
+                <w:rFonts w:ascii="Verdana" w:eastAsia="Verdana" w:hAnsi="Verdana" w:cs="Arial"/>
+                <w:b/>
+                <w:bCs/>
+                <w:sz w:val="20"/>
+                <w:szCs w:val="20"/>
+              </w:rPr>
+              <w:t>Use POST instead of GET for Requests and sanitise input variables properly</w:t>
+            </w:r>
           </w:p>
         </w:tc>
       </w:tr>
@@ -4602,6 +4610,33 @@
                 <w:szCs w:val="20"/>
               </w:rPr>
             </w:pPr>
+            <w:r>
+              <w:rPr>
+                <w:rFonts w:ascii="Verdana" w:hAnsi="Verdana"/>
+                <w:sz w:val="20"/>
+                <w:szCs w:val="20"/>
+              </w:rPr>
+              <w:t>Used:</w:t>
+            </w:r>
+          </w:p>
+          <w:p>
+            <w:pPr>
+              <w:pStyle w:val="BodyTextIndent"/>
+              <w:ind w:start="0pt"/>
+              <w:rPr>
+                <w:rFonts w:ascii="Verdana" w:hAnsi="Verdana"/>
+                <w:sz w:val="20"/>
+                <w:szCs w:val="20"/>
+              </w:rPr>
+            </w:pPr>
+            <w:r>
+              <w:rPr>
+                <w:rFonts w:ascii="Verdana" w:hAnsi="Verdana"/>
+                <w:sz w:val="20"/>
+                <w:szCs w:val="20"/>
+              </w:rPr>
+              <w:t>&lt;script&gt;top[“al”+”ert”]("thisisanale%20rt")&lt;/script&gt;test</w:t>
+            </w:r>
           </w:p>
         </w:tc>
         <w:tc>
@@ -4645,7 +4680,17 @@
                 <w:szCs w:val="20"/>
                 <w:u w:val="single"/>
               </w:rPr>
-              <w:t>XXX</w:t>
+              <w:t xml:space="preserve"> </w:t>
+            </w:r>
+            <w:r>
+              <w:rPr>
+                <w:rFonts w:ascii="Verdana" w:hAnsi="Verdana"/>
+                <w:color w:val="FF0000"/>
+                <w:sz w:val="20"/>
+                <w:szCs w:val="20"/>
+                <w:u w:val="single"/>
+              </w:rPr>
+              <w:t>Reflective XSS</w:t>
             </w:r>
           </w:p>
         </w:tc>
@@ -4724,6 +4769,16 @@
                 <w:szCs w:val="20"/>
               </w:rPr>
             </w:pPr>
+            <w:r>
+              <w:rPr>
+                <w:rFonts w:ascii="Verdana" w:eastAsia="Verdana" w:hAnsi="Verdana" w:cs="Arial"/>
+                <w:b/>
+                <w:bCs/>
+                <w:sz w:val="20"/>
+                <w:szCs w:val="20"/>
+              </w:rPr>
+              <w:t>Use POST instead of GET for Requests and sanitise input variables properly</w:t>
+            </w:r>
           </w:p>
         </w:tc>
       </w:tr>
@@ -4734,6 +4789,7 @@
       </w:pPr>
       <w:bookmarkStart w:id="10" w:name="_Toc93479628"/>
       <w:r>
+        <w:lastRenderedPageBreak/>
         <w:t>Lab05.php</w:t>
       </w:r>
       <w:bookmarkEnd w:id="10"/>
@@ -4897,7 +4953,6 @@
                 <w:sz w:val="20"/>
                 <w:szCs w:val="20"/>
               </w:rPr>
-              <w:lastRenderedPageBreak/>
               <w:t>27/10/2021</w:t>
             </w:r>
           </w:p>
@@ -5084,7 +5139,7 @@
                 <w:szCs w:val="20"/>
                 <w:u w:val="single"/>
               </w:rPr>
-              <w:t>XXX</w:t>
+              <w:t>Reflective XSS</w:t>
             </w:r>
           </w:p>
         </w:tc>
@@ -5171,7 +5226,7 @@
                 <w:sz w:val="20"/>
                 <w:szCs w:val="20"/>
               </w:rPr>
-              <w:t xml:space="preserve">Filter out </w:t>
+              <w:t>Use POST instead of GET for Requests and sanitise input variables properly</w:t>
             </w:r>
           </w:p>
         </w:tc>
@@ -5375,6 +5430,33 @@
                 <w:szCs w:val="20"/>
               </w:rPr>
             </w:pPr>
+            <w:r>
+              <w:rPr>
+                <w:rFonts w:ascii="Verdana" w:hAnsi="Verdana"/>
+                <w:sz w:val="20"/>
+                <w:szCs w:val="20"/>
+              </w:rPr>
+              <w:t>Used:</w:t>
+            </w:r>
+          </w:p>
+          <w:p>
+            <w:pPr>
+              <w:pStyle w:val="BodyTextIndent"/>
+              <w:ind w:start="0pt"/>
+              <w:rPr>
+                <w:rFonts w:ascii="Verdana" w:hAnsi="Verdana"/>
+                <w:sz w:val="20"/>
+                <w:szCs w:val="20"/>
+              </w:rPr>
+            </w:pPr>
+            <w:r>
+              <w:rPr>
+                <w:rFonts w:ascii="Verdana" w:hAnsi="Verdana"/>
+                <w:sz w:val="20"/>
+                <w:szCs w:val="20"/>
+              </w:rPr>
+              <w:t>&lt;script&gt;alert("This is an alert")&lt;/script&gt;</w:t>
+            </w:r>
           </w:p>
         </w:tc>
         <w:tc>
@@ -5418,7 +5500,7 @@
                 <w:szCs w:val="20"/>
                 <w:u w:val="single"/>
               </w:rPr>
-              <w:t>XXX</w:t>
+              <w:t>Reflective XSS</w:t>
             </w:r>
           </w:p>
         </w:tc>
@@ -5497,6 +5579,16 @@
                 <w:szCs w:val="20"/>
               </w:rPr>
             </w:pPr>
+            <w:r>
+              <w:rPr>
+                <w:rFonts w:ascii="Verdana" w:eastAsia="Verdana" w:hAnsi="Verdana" w:cs="Arial"/>
+                <w:b/>
+                <w:bCs/>
+                <w:sz w:val="20"/>
+                <w:szCs w:val="20"/>
+              </w:rPr>
+              <w:t>Use POST instead of GET for Requests and sanitise input variables properly</w:t>
+            </w:r>
           </w:p>
         </w:tc>
       </w:tr>
@@ -5699,6 +5791,44 @@
                 <w:szCs w:val="20"/>
               </w:rPr>
             </w:pPr>
+            <w:r>
+              <w:rPr>
+                <w:rFonts w:ascii="Verdana" w:hAnsi="Verdana"/>
+                <w:sz w:val="20"/>
+                <w:szCs w:val="20"/>
+              </w:rPr>
+              <w:t>Used:</w:t>
+            </w:r>
+          </w:p>
+          <w:p>
+            <w:pPr>
+              <w:pStyle w:val="BodyTextIndent"/>
+              <w:ind w:start="0pt"/>
+              <w:rPr>
+                <w:rFonts w:ascii="Verdana" w:hAnsi="Verdana"/>
+                <w:sz w:val="20"/>
+                <w:szCs w:val="20"/>
+              </w:rPr>
+            </w:pPr>
+            <w:r>
+              <w:rPr>
+                <w:rFonts w:ascii="Verdana" w:hAnsi="Verdana"/>
+                <w:sz w:val="20"/>
+                <w:szCs w:val="20"/>
+              </w:rPr>
+              <w:t>?x=1#&lt;script&gt;console.log("This is an alrt")&lt;/script&gt;</w:t>
+            </w:r>
+          </w:p>
+          <w:p>
+            <w:pPr>
+              <w:pStyle w:val="BodyTextIndent"/>
+              <w:ind w:start="0pt"/>
+              <w:rPr>
+                <w:rFonts w:ascii="Verdana" w:hAnsi="Verdana"/>
+                <w:sz w:val="20"/>
+                <w:szCs w:val="20"/>
+              </w:rPr>
+            </w:pPr>
           </w:p>
         </w:tc>
         <w:tc>
@@ -5742,7 +5872,7 @@
                 <w:szCs w:val="20"/>
                 <w:u w:val="single"/>
               </w:rPr>
-              <w:t>XXX</w:t>
+              <w:t>DOM XSS</w:t>
             </w:r>
           </w:p>
         </w:tc>
@@ -5811,6 +5941,1393 @@
               <w:end w:w="5.40pt" w:type="dxa"/>
             </w:tcMar>
           </w:tcPr>
+          <w:p>
+            <w:pPr>
+              <w:rPr>
+                <w:rFonts w:ascii="Verdana" w:eastAsia="Verdana" w:hAnsi="Verdana" w:cs="Arial"/>
+                <w:b/>
+                <w:bCs/>
+                <w:sz w:val="20"/>
+                <w:szCs w:val="20"/>
+              </w:rPr>
+            </w:pPr>
+            <w:r>
+              <w:rPr>
+                <w:rFonts w:ascii="Verdana" w:eastAsia="Verdana" w:hAnsi="Verdana" w:cs="Arial"/>
+                <w:b/>
+                <w:bCs/>
+                <w:sz w:val="20"/>
+                <w:szCs w:val="20"/>
+              </w:rPr>
+              <w:lastRenderedPageBreak/>
+              <w:t>Use POST instead of GET for Requests and sanitise input variables properly</w:t>
+            </w:r>
+          </w:p>
+          <w:p>
+            <w:pPr>
+              <w:rPr>
+                <w:rFonts w:ascii="Verdana" w:eastAsia="Verdana" w:hAnsi="Verdana" w:cs="Arial"/>
+                <w:b/>
+                <w:bCs/>
+                <w:sz w:val="20"/>
+                <w:szCs w:val="20"/>
+              </w:rPr>
+            </w:pPr>
+          </w:p>
+          <w:p>
+            <w:pPr>
+              <w:rPr>
+                <w:rFonts w:ascii="Verdana" w:eastAsia="Verdana" w:hAnsi="Verdana" w:cs="Arial"/>
+                <w:b/>
+                <w:bCs/>
+                <w:sz w:val="20"/>
+                <w:szCs w:val="20"/>
+              </w:rPr>
+            </w:pPr>
+            <w:r>
+              <w:rPr>
+                <w:rFonts w:ascii="Verdana" w:eastAsia="Verdana" w:hAnsi="Verdana" w:cs="Arial"/>
+                <w:b/>
+                <w:bCs/>
+                <w:sz w:val="20"/>
+                <w:szCs w:val="20"/>
+              </w:rPr>
+              <w:t>Modified the sanitation for use in JavaScript:</w:t>
+            </w:r>
+          </w:p>
+          <w:p>
+            <w:pPr>
+              <w:rPr>
+                <w:rFonts w:ascii="Verdana" w:eastAsia="Verdana" w:hAnsi="Verdana" w:cs="Arial"/>
+                <w:b/>
+                <w:bCs/>
+                <w:sz w:val="20"/>
+                <w:szCs w:val="20"/>
+              </w:rPr>
+            </w:pPr>
+          </w:p>
+          <w:p>
+            <w:pPr>
+              <w:shd w:val="clear" w:color="auto" w:fill="1E1E1E"/>
+              <w:suppressAutoHyphens w:val="0"/>
+              <w:autoSpaceDN/>
+              <w:spacing w:line="14.25pt" w:lineRule="atLeast"/>
+              <w:textAlignment w:val="auto"/>
+              <w:rPr>
+                <w:rFonts w:ascii="Consolas" w:hAnsi="Consolas"/>
+                <w:color w:val="D4D4D4"/>
+                <w:sz w:val="21"/>
+                <w:szCs w:val="21"/>
+                <w:lang w:val="en-GB" w:eastAsia="en-GB"/>
+              </w:rPr>
+            </w:pPr>
+            <w:r>
+              <w:rPr>
+                <w:rFonts w:ascii="Consolas" w:hAnsi="Consolas"/>
+                <w:color w:val="569CD6"/>
+                <w:sz w:val="21"/>
+                <w:szCs w:val="21"/>
+                <w:lang w:val="en-GB" w:eastAsia="en-GB"/>
+              </w:rPr>
+              <w:t>function</w:t>
+            </w:r>
+            <w:r>
+              <w:rPr>
+                <w:rFonts w:ascii="Consolas" w:hAnsi="Consolas"/>
+                <w:color w:val="D4D4D4"/>
+                <w:sz w:val="21"/>
+                <w:szCs w:val="21"/>
+                <w:lang w:val="en-GB" w:eastAsia="en-GB"/>
+              </w:rPr>
+              <w:t xml:space="preserve"> </w:t>
+            </w:r>
+            <w:r>
+              <w:rPr>
+                <w:rFonts w:ascii="Consolas" w:hAnsi="Consolas"/>
+                <w:color w:val="DCDCAA"/>
+                <w:sz w:val="21"/>
+                <w:szCs w:val="21"/>
+                <w:lang w:val="en-GB" w:eastAsia="en-GB"/>
+              </w:rPr>
+              <w:t>sanitise</w:t>
+            </w:r>
+            <w:r>
+              <w:rPr>
+                <w:rFonts w:ascii="Consolas" w:hAnsi="Consolas"/>
+                <w:color w:val="D4D4D4"/>
+                <w:sz w:val="21"/>
+                <w:szCs w:val="21"/>
+                <w:lang w:val="en-GB" w:eastAsia="en-GB"/>
+              </w:rPr>
+              <w:t>(</w:t>
+            </w:r>
+            <w:r>
+              <w:rPr>
+                <w:rFonts w:ascii="Consolas" w:hAnsi="Consolas"/>
+                <w:color w:val="9CDCFE"/>
+                <w:sz w:val="21"/>
+                <w:szCs w:val="21"/>
+                <w:lang w:val="en-GB" w:eastAsia="en-GB"/>
+              </w:rPr>
+              <w:t>name</w:t>
+            </w:r>
+            <w:r>
+              <w:rPr>
+                <w:rFonts w:ascii="Consolas" w:hAnsi="Consolas"/>
+                <w:color w:val="D4D4D4"/>
+                <w:sz w:val="21"/>
+                <w:szCs w:val="21"/>
+                <w:lang w:val="en-GB" w:eastAsia="en-GB"/>
+              </w:rPr>
+              <w:t>){</w:t>
+            </w:r>
+          </w:p>
+          <w:p>
+            <w:pPr>
+              <w:shd w:val="clear" w:color="auto" w:fill="1E1E1E"/>
+              <w:suppressAutoHyphens w:val="0"/>
+              <w:autoSpaceDN/>
+              <w:spacing w:line="14.25pt" w:lineRule="atLeast"/>
+              <w:textAlignment w:val="auto"/>
+              <w:rPr>
+                <w:rFonts w:ascii="Consolas" w:hAnsi="Consolas"/>
+                <w:color w:val="D4D4D4"/>
+                <w:sz w:val="21"/>
+                <w:szCs w:val="21"/>
+                <w:lang w:val="en-GB" w:eastAsia="en-GB"/>
+              </w:rPr>
+            </w:pPr>
+            <w:r>
+              <w:rPr>
+                <w:rFonts w:ascii="Consolas" w:hAnsi="Consolas"/>
+                <w:color w:val="D4D4D4"/>
+                <w:sz w:val="21"/>
+                <w:szCs w:val="21"/>
+                <w:lang w:val="en-GB" w:eastAsia="en-GB"/>
+              </w:rPr>
+              <w:t xml:space="preserve">      </w:t>
+            </w:r>
+            <w:r>
+              <w:rPr>
+                <w:rFonts w:ascii="Consolas" w:hAnsi="Consolas"/>
+                <w:color w:val="569CD6"/>
+                <w:sz w:val="21"/>
+                <w:szCs w:val="21"/>
+                <w:lang w:val="en-GB" w:eastAsia="en-GB"/>
+              </w:rPr>
+              <w:t>let</w:t>
+            </w:r>
+            <w:r>
+              <w:rPr>
+                <w:rFonts w:ascii="Consolas" w:hAnsi="Consolas"/>
+                <w:color w:val="D4D4D4"/>
+                <w:sz w:val="21"/>
+                <w:szCs w:val="21"/>
+                <w:lang w:val="en-GB" w:eastAsia="en-GB"/>
+              </w:rPr>
+              <w:t xml:space="preserve"> </w:t>
+            </w:r>
+            <w:r>
+              <w:rPr>
+                <w:rFonts w:ascii="Consolas" w:hAnsi="Consolas"/>
+                <w:color w:val="9CDCFE"/>
+                <w:sz w:val="21"/>
+                <w:szCs w:val="21"/>
+                <w:lang w:val="en-GB" w:eastAsia="en-GB"/>
+              </w:rPr>
+              <w:t>badChars</w:t>
+            </w:r>
+            <w:r>
+              <w:rPr>
+                <w:rFonts w:ascii="Consolas" w:hAnsi="Consolas"/>
+                <w:color w:val="D4D4D4"/>
+                <w:sz w:val="21"/>
+                <w:szCs w:val="21"/>
+                <w:lang w:val="en-GB" w:eastAsia="en-GB"/>
+              </w:rPr>
+              <w:t xml:space="preserve"> = [</w:t>
+            </w:r>
+            <w:r>
+              <w:rPr>
+                <w:rFonts w:ascii="Consolas" w:hAnsi="Consolas"/>
+                <w:color w:val="CE9178"/>
+                <w:sz w:val="21"/>
+                <w:szCs w:val="21"/>
+                <w:lang w:val="en-GB" w:eastAsia="en-GB"/>
+              </w:rPr>
+              <w:t>"&lt;"</w:t>
+            </w:r>
+            <w:r>
+              <w:rPr>
+                <w:rFonts w:ascii="Consolas" w:hAnsi="Consolas"/>
+                <w:color w:val="D4D4D4"/>
+                <w:sz w:val="21"/>
+                <w:szCs w:val="21"/>
+                <w:lang w:val="en-GB" w:eastAsia="en-GB"/>
+              </w:rPr>
+              <w:t xml:space="preserve">, </w:t>
+            </w:r>
+            <w:r>
+              <w:rPr>
+                <w:rFonts w:ascii="Consolas" w:hAnsi="Consolas"/>
+                <w:color w:val="CE9178"/>
+                <w:sz w:val="21"/>
+                <w:szCs w:val="21"/>
+                <w:lang w:val="en-GB" w:eastAsia="en-GB"/>
+              </w:rPr>
+              <w:t>"&gt;"</w:t>
+            </w:r>
+            <w:r>
+              <w:rPr>
+                <w:rFonts w:ascii="Consolas" w:hAnsi="Consolas"/>
+                <w:color w:val="D4D4D4"/>
+                <w:sz w:val="21"/>
+                <w:szCs w:val="21"/>
+                <w:lang w:val="en-GB" w:eastAsia="en-GB"/>
+              </w:rPr>
+              <w:t xml:space="preserve">, </w:t>
+            </w:r>
+            <w:r>
+              <w:rPr>
+                <w:rFonts w:ascii="Consolas" w:hAnsi="Consolas"/>
+                <w:color w:val="CE9178"/>
+                <w:sz w:val="21"/>
+                <w:szCs w:val="21"/>
+                <w:lang w:val="en-GB" w:eastAsia="en-GB"/>
+              </w:rPr>
+              <w:t>";"</w:t>
+            </w:r>
+            <w:r>
+              <w:rPr>
+                <w:rFonts w:ascii="Consolas" w:hAnsi="Consolas"/>
+                <w:color w:val="D4D4D4"/>
+                <w:sz w:val="21"/>
+                <w:szCs w:val="21"/>
+                <w:lang w:val="en-GB" w:eastAsia="en-GB"/>
+              </w:rPr>
+              <w:t xml:space="preserve">, </w:t>
+            </w:r>
+            <w:r>
+              <w:rPr>
+                <w:rFonts w:ascii="Consolas" w:hAnsi="Consolas"/>
+                <w:color w:val="CE9178"/>
+                <w:sz w:val="21"/>
+                <w:szCs w:val="21"/>
+                <w:lang w:val="en-GB" w:eastAsia="en-GB"/>
+              </w:rPr>
+              <w:t>"/"</w:t>
+            </w:r>
+            <w:r>
+              <w:rPr>
+                <w:rFonts w:ascii="Consolas" w:hAnsi="Consolas"/>
+                <w:color w:val="D4D4D4"/>
+                <w:sz w:val="21"/>
+                <w:szCs w:val="21"/>
+                <w:lang w:val="en-GB" w:eastAsia="en-GB"/>
+              </w:rPr>
+              <w:t xml:space="preserve">, </w:t>
+            </w:r>
+            <w:r>
+              <w:rPr>
+                <w:rFonts w:ascii="Consolas" w:hAnsi="Consolas"/>
+                <w:color w:val="CE9178"/>
+                <w:sz w:val="21"/>
+                <w:szCs w:val="21"/>
+                <w:lang w:val="en-GB" w:eastAsia="en-GB"/>
+              </w:rPr>
+              <w:t>"{"</w:t>
+            </w:r>
+            <w:r>
+              <w:rPr>
+                <w:rFonts w:ascii="Consolas" w:hAnsi="Consolas"/>
+                <w:color w:val="D4D4D4"/>
+                <w:sz w:val="21"/>
+                <w:szCs w:val="21"/>
+                <w:lang w:val="en-GB" w:eastAsia="en-GB"/>
+              </w:rPr>
+              <w:t xml:space="preserve">, </w:t>
+            </w:r>
+            <w:r>
+              <w:rPr>
+                <w:rFonts w:ascii="Consolas" w:hAnsi="Consolas"/>
+                <w:color w:val="CE9178"/>
+                <w:sz w:val="21"/>
+                <w:szCs w:val="21"/>
+                <w:lang w:val="en-GB" w:eastAsia="en-GB"/>
+              </w:rPr>
+              <w:t>"}"</w:t>
+            </w:r>
+            <w:r>
+              <w:rPr>
+                <w:rFonts w:ascii="Consolas" w:hAnsi="Consolas"/>
+                <w:color w:val="D4D4D4"/>
+                <w:sz w:val="21"/>
+                <w:szCs w:val="21"/>
+                <w:lang w:val="en-GB" w:eastAsia="en-GB"/>
+              </w:rPr>
+              <w:t xml:space="preserve">, </w:t>
+            </w:r>
+            <w:r>
+              <w:rPr>
+                <w:rFonts w:ascii="Consolas" w:hAnsi="Consolas"/>
+                <w:color w:val="CE9178"/>
+                <w:sz w:val="21"/>
+                <w:szCs w:val="21"/>
+                <w:lang w:val="en-GB" w:eastAsia="en-GB"/>
+              </w:rPr>
+              <w:t>"["</w:t>
+            </w:r>
+            <w:r>
+              <w:rPr>
+                <w:rFonts w:ascii="Consolas" w:hAnsi="Consolas"/>
+                <w:color w:val="D4D4D4"/>
+                <w:sz w:val="21"/>
+                <w:szCs w:val="21"/>
+                <w:lang w:val="en-GB" w:eastAsia="en-GB"/>
+              </w:rPr>
+              <w:t xml:space="preserve">, </w:t>
+            </w:r>
+            <w:r>
+              <w:rPr>
+                <w:rFonts w:ascii="Consolas" w:hAnsi="Consolas"/>
+                <w:color w:val="CE9178"/>
+                <w:sz w:val="21"/>
+                <w:szCs w:val="21"/>
+                <w:lang w:val="en-GB" w:eastAsia="en-GB"/>
+              </w:rPr>
+              <w:t>"]"</w:t>
+            </w:r>
+            <w:r>
+              <w:rPr>
+                <w:rFonts w:ascii="Consolas" w:hAnsi="Consolas"/>
+                <w:color w:val="D4D4D4"/>
+                <w:sz w:val="21"/>
+                <w:szCs w:val="21"/>
+                <w:lang w:val="en-GB" w:eastAsia="en-GB"/>
+              </w:rPr>
+              <w:t xml:space="preserve">, </w:t>
+            </w:r>
+            <w:r>
+              <w:rPr>
+                <w:rFonts w:ascii="Consolas" w:hAnsi="Consolas"/>
+                <w:color w:val="CE9178"/>
+                <w:sz w:val="21"/>
+                <w:szCs w:val="21"/>
+                <w:lang w:val="en-GB" w:eastAsia="en-GB"/>
+              </w:rPr>
+              <w:t>'"'</w:t>
+            </w:r>
+            <w:r>
+              <w:rPr>
+                <w:rFonts w:ascii="Consolas" w:hAnsi="Consolas"/>
+                <w:color w:val="D4D4D4"/>
+                <w:sz w:val="21"/>
+                <w:szCs w:val="21"/>
+                <w:lang w:val="en-GB" w:eastAsia="en-GB"/>
+              </w:rPr>
+              <w:t>];</w:t>
+            </w:r>
+          </w:p>
+          <w:p>
+            <w:pPr>
+              <w:shd w:val="clear" w:color="auto" w:fill="1E1E1E"/>
+              <w:suppressAutoHyphens w:val="0"/>
+              <w:autoSpaceDN/>
+              <w:spacing w:line="14.25pt" w:lineRule="atLeast"/>
+              <w:textAlignment w:val="auto"/>
+              <w:rPr>
+                <w:rFonts w:ascii="Consolas" w:hAnsi="Consolas"/>
+                <w:color w:val="D4D4D4"/>
+                <w:sz w:val="21"/>
+                <w:szCs w:val="21"/>
+                <w:lang w:val="en-GB" w:eastAsia="en-GB"/>
+              </w:rPr>
+            </w:pPr>
+            <w:r>
+              <w:rPr>
+                <w:rFonts w:ascii="Consolas" w:hAnsi="Consolas"/>
+                <w:color w:val="D4D4D4"/>
+                <w:sz w:val="21"/>
+                <w:szCs w:val="21"/>
+                <w:lang w:val="en-GB" w:eastAsia="en-GB"/>
+              </w:rPr>
+              <w:t xml:space="preserve">      </w:t>
+            </w:r>
+            <w:r>
+              <w:rPr>
+                <w:rFonts w:ascii="Consolas" w:hAnsi="Consolas"/>
+                <w:color w:val="C586C0"/>
+                <w:sz w:val="21"/>
+                <w:szCs w:val="21"/>
+                <w:lang w:val="en-GB" w:eastAsia="en-GB"/>
+              </w:rPr>
+              <w:t>for</w:t>
+            </w:r>
+            <w:r>
+              <w:rPr>
+                <w:rFonts w:ascii="Consolas" w:hAnsi="Consolas"/>
+                <w:color w:val="D4D4D4"/>
+                <w:sz w:val="21"/>
+                <w:szCs w:val="21"/>
+                <w:lang w:val="en-GB" w:eastAsia="en-GB"/>
+              </w:rPr>
+              <w:t xml:space="preserve"> (</w:t>
+            </w:r>
+            <w:r>
+              <w:rPr>
+                <w:rFonts w:ascii="Consolas" w:hAnsi="Consolas"/>
+                <w:color w:val="569CD6"/>
+                <w:sz w:val="21"/>
+                <w:szCs w:val="21"/>
+                <w:lang w:val="en-GB" w:eastAsia="en-GB"/>
+              </w:rPr>
+              <w:t>let</w:t>
+            </w:r>
+            <w:r>
+              <w:rPr>
+                <w:rFonts w:ascii="Consolas" w:hAnsi="Consolas"/>
+                <w:color w:val="D4D4D4"/>
+                <w:sz w:val="21"/>
+                <w:szCs w:val="21"/>
+                <w:lang w:val="en-GB" w:eastAsia="en-GB"/>
+              </w:rPr>
+              <w:t xml:space="preserve"> </w:t>
+            </w:r>
+            <w:r>
+              <w:rPr>
+                <w:rFonts w:ascii="Consolas" w:hAnsi="Consolas"/>
+                <w:color w:val="9CDCFE"/>
+                <w:sz w:val="21"/>
+                <w:szCs w:val="21"/>
+                <w:lang w:val="en-GB" w:eastAsia="en-GB"/>
+              </w:rPr>
+              <w:t>i</w:t>
+            </w:r>
+            <w:r>
+              <w:rPr>
+                <w:rFonts w:ascii="Consolas" w:hAnsi="Consolas"/>
+                <w:color w:val="D4D4D4"/>
+                <w:sz w:val="21"/>
+                <w:szCs w:val="21"/>
+                <w:lang w:val="en-GB" w:eastAsia="en-GB"/>
+              </w:rPr>
+              <w:t xml:space="preserve"> = </w:t>
+            </w:r>
+            <w:r>
+              <w:rPr>
+                <w:rFonts w:ascii="Consolas" w:hAnsi="Consolas"/>
+                <w:color w:val="B5CEA8"/>
+                <w:sz w:val="21"/>
+                <w:szCs w:val="21"/>
+                <w:lang w:val="en-GB" w:eastAsia="en-GB"/>
+              </w:rPr>
+              <w:t>0</w:t>
+            </w:r>
+            <w:r>
+              <w:rPr>
+                <w:rFonts w:ascii="Consolas" w:hAnsi="Consolas"/>
+                <w:color w:val="D4D4D4"/>
+                <w:sz w:val="21"/>
+                <w:szCs w:val="21"/>
+                <w:lang w:val="en-GB" w:eastAsia="en-GB"/>
+              </w:rPr>
+              <w:t xml:space="preserve">; </w:t>
+            </w:r>
+            <w:r>
+              <w:rPr>
+                <w:rFonts w:ascii="Consolas" w:hAnsi="Consolas"/>
+                <w:color w:val="9CDCFE"/>
+                <w:sz w:val="21"/>
+                <w:szCs w:val="21"/>
+                <w:lang w:val="en-GB" w:eastAsia="en-GB"/>
+              </w:rPr>
+              <w:t>i</w:t>
+            </w:r>
+            <w:r>
+              <w:rPr>
+                <w:rFonts w:ascii="Consolas" w:hAnsi="Consolas"/>
+                <w:color w:val="D4D4D4"/>
+                <w:sz w:val="21"/>
+                <w:szCs w:val="21"/>
+                <w:lang w:val="en-GB" w:eastAsia="en-GB"/>
+              </w:rPr>
+              <w:t xml:space="preserve"> &lt; </w:t>
+            </w:r>
+            <w:r>
+              <w:rPr>
+                <w:rFonts w:ascii="Consolas" w:hAnsi="Consolas"/>
+                <w:color w:val="9CDCFE"/>
+                <w:sz w:val="21"/>
+                <w:szCs w:val="21"/>
+                <w:lang w:val="en-GB" w:eastAsia="en-GB"/>
+              </w:rPr>
+              <w:t>name</w:t>
+            </w:r>
+            <w:r>
+              <w:rPr>
+                <w:rFonts w:ascii="Consolas" w:hAnsi="Consolas"/>
+                <w:color w:val="D4D4D4"/>
+                <w:sz w:val="21"/>
+                <w:szCs w:val="21"/>
+                <w:lang w:val="en-GB" w:eastAsia="en-GB"/>
+              </w:rPr>
+              <w:t>.</w:t>
+            </w:r>
+            <w:r>
+              <w:rPr>
+                <w:rFonts w:ascii="Consolas" w:hAnsi="Consolas"/>
+                <w:color w:val="9CDCFE"/>
+                <w:sz w:val="21"/>
+                <w:szCs w:val="21"/>
+                <w:lang w:val="en-GB" w:eastAsia="en-GB"/>
+              </w:rPr>
+              <w:t>length</w:t>
+            </w:r>
+            <w:r>
+              <w:rPr>
+                <w:rFonts w:ascii="Consolas" w:hAnsi="Consolas"/>
+                <w:color w:val="D4D4D4"/>
+                <w:sz w:val="21"/>
+                <w:szCs w:val="21"/>
+                <w:lang w:val="en-GB" w:eastAsia="en-GB"/>
+              </w:rPr>
+              <w:t xml:space="preserve">; </w:t>
+            </w:r>
+            <w:r>
+              <w:rPr>
+                <w:rFonts w:ascii="Consolas" w:hAnsi="Consolas"/>
+                <w:color w:val="9CDCFE"/>
+                <w:sz w:val="21"/>
+                <w:szCs w:val="21"/>
+                <w:lang w:val="en-GB" w:eastAsia="en-GB"/>
+              </w:rPr>
+              <w:t>i</w:t>
+            </w:r>
+            <w:r>
+              <w:rPr>
+                <w:rFonts w:ascii="Consolas" w:hAnsi="Consolas"/>
+                <w:color w:val="D4D4D4"/>
+                <w:sz w:val="21"/>
+                <w:szCs w:val="21"/>
+                <w:lang w:val="en-GB" w:eastAsia="en-GB"/>
+              </w:rPr>
+              <w:t>++){</w:t>
+            </w:r>
+          </w:p>
+          <w:p>
+            <w:pPr>
+              <w:shd w:val="clear" w:color="auto" w:fill="1E1E1E"/>
+              <w:suppressAutoHyphens w:val="0"/>
+              <w:autoSpaceDN/>
+              <w:spacing w:line="14.25pt" w:lineRule="atLeast"/>
+              <w:textAlignment w:val="auto"/>
+              <w:rPr>
+                <w:rFonts w:ascii="Consolas" w:hAnsi="Consolas"/>
+                <w:color w:val="D4D4D4"/>
+                <w:sz w:val="21"/>
+                <w:szCs w:val="21"/>
+                <w:lang w:val="en-GB" w:eastAsia="en-GB"/>
+              </w:rPr>
+            </w:pPr>
+            <w:r>
+              <w:rPr>
+                <w:rFonts w:ascii="Consolas" w:hAnsi="Consolas"/>
+                <w:color w:val="D4D4D4"/>
+                <w:sz w:val="21"/>
+                <w:szCs w:val="21"/>
+                <w:lang w:val="en-GB" w:eastAsia="en-GB"/>
+              </w:rPr>
+              <w:t xml:space="preserve">        </w:t>
+            </w:r>
+            <w:r>
+              <w:rPr>
+                <w:rFonts w:ascii="Consolas" w:hAnsi="Consolas"/>
+                <w:color w:val="569CD6"/>
+                <w:sz w:val="21"/>
+                <w:szCs w:val="21"/>
+                <w:lang w:val="en-GB" w:eastAsia="en-GB"/>
+              </w:rPr>
+              <w:t>let</w:t>
+            </w:r>
+            <w:r>
+              <w:rPr>
+                <w:rFonts w:ascii="Consolas" w:hAnsi="Consolas"/>
+                <w:color w:val="D4D4D4"/>
+                <w:sz w:val="21"/>
+                <w:szCs w:val="21"/>
+                <w:lang w:val="en-GB" w:eastAsia="en-GB"/>
+              </w:rPr>
+              <w:t xml:space="preserve"> </w:t>
+            </w:r>
+            <w:r>
+              <w:rPr>
+                <w:rFonts w:ascii="Consolas" w:hAnsi="Consolas"/>
+                <w:color w:val="9CDCFE"/>
+                <w:sz w:val="21"/>
+                <w:szCs w:val="21"/>
+                <w:lang w:val="en-GB" w:eastAsia="en-GB"/>
+              </w:rPr>
+              <w:t>currentLetter</w:t>
+            </w:r>
+            <w:r>
+              <w:rPr>
+                <w:rFonts w:ascii="Consolas" w:hAnsi="Consolas"/>
+                <w:color w:val="D4D4D4"/>
+                <w:sz w:val="21"/>
+                <w:szCs w:val="21"/>
+                <w:lang w:val="en-GB" w:eastAsia="en-GB"/>
+              </w:rPr>
+              <w:t xml:space="preserve"> = </w:t>
+            </w:r>
+            <w:r>
+              <w:rPr>
+                <w:rFonts w:ascii="Consolas" w:hAnsi="Consolas"/>
+                <w:color w:val="9CDCFE"/>
+                <w:sz w:val="21"/>
+                <w:szCs w:val="21"/>
+                <w:lang w:val="en-GB" w:eastAsia="en-GB"/>
+              </w:rPr>
+              <w:t>name</w:t>
+            </w:r>
+            <w:r>
+              <w:rPr>
+                <w:rFonts w:ascii="Consolas" w:hAnsi="Consolas"/>
+                <w:color w:val="D4D4D4"/>
+                <w:sz w:val="21"/>
+                <w:szCs w:val="21"/>
+                <w:lang w:val="en-GB" w:eastAsia="en-GB"/>
+              </w:rPr>
+              <w:t>.</w:t>
+            </w:r>
+            <w:r>
+              <w:rPr>
+                <w:rFonts w:ascii="Consolas" w:hAnsi="Consolas"/>
+                <w:color w:val="DCDCAA"/>
+                <w:sz w:val="21"/>
+                <w:szCs w:val="21"/>
+                <w:lang w:val="en-GB" w:eastAsia="en-GB"/>
+              </w:rPr>
+              <w:t>charAt</w:t>
+            </w:r>
+            <w:r>
+              <w:rPr>
+                <w:rFonts w:ascii="Consolas" w:hAnsi="Consolas"/>
+                <w:color w:val="D4D4D4"/>
+                <w:sz w:val="21"/>
+                <w:szCs w:val="21"/>
+                <w:lang w:val="en-GB" w:eastAsia="en-GB"/>
+              </w:rPr>
+              <w:t>(</w:t>
+            </w:r>
+            <w:r>
+              <w:rPr>
+                <w:rFonts w:ascii="Consolas" w:hAnsi="Consolas"/>
+                <w:color w:val="9CDCFE"/>
+                <w:sz w:val="21"/>
+                <w:szCs w:val="21"/>
+                <w:lang w:val="en-GB" w:eastAsia="en-GB"/>
+              </w:rPr>
+              <w:t>i</w:t>
+            </w:r>
+            <w:r>
+              <w:rPr>
+                <w:rFonts w:ascii="Consolas" w:hAnsi="Consolas"/>
+                <w:color w:val="D4D4D4"/>
+                <w:sz w:val="21"/>
+                <w:szCs w:val="21"/>
+                <w:lang w:val="en-GB" w:eastAsia="en-GB"/>
+              </w:rPr>
+              <w:t>);</w:t>
+            </w:r>
+          </w:p>
+          <w:p>
+            <w:pPr>
+              <w:shd w:val="clear" w:color="auto" w:fill="1E1E1E"/>
+              <w:suppressAutoHyphens w:val="0"/>
+              <w:autoSpaceDN/>
+              <w:spacing w:line="14.25pt" w:lineRule="atLeast"/>
+              <w:textAlignment w:val="auto"/>
+              <w:rPr>
+                <w:rFonts w:ascii="Consolas" w:hAnsi="Consolas"/>
+                <w:color w:val="D4D4D4"/>
+                <w:sz w:val="21"/>
+                <w:szCs w:val="21"/>
+                <w:lang w:val="en-GB" w:eastAsia="en-GB"/>
+              </w:rPr>
+            </w:pPr>
+            <w:r>
+              <w:rPr>
+                <w:rFonts w:ascii="Consolas" w:hAnsi="Consolas"/>
+                <w:color w:val="D4D4D4"/>
+                <w:sz w:val="21"/>
+                <w:szCs w:val="21"/>
+                <w:lang w:val="en-GB" w:eastAsia="en-GB"/>
+              </w:rPr>
+              <w:t xml:space="preserve">        </w:t>
+            </w:r>
+            <w:r>
+              <w:rPr>
+                <w:rFonts w:ascii="Consolas" w:hAnsi="Consolas"/>
+                <w:color w:val="C586C0"/>
+                <w:sz w:val="21"/>
+                <w:szCs w:val="21"/>
+                <w:lang w:val="en-GB" w:eastAsia="en-GB"/>
+              </w:rPr>
+              <w:t>if</w:t>
+            </w:r>
+            <w:r>
+              <w:rPr>
+                <w:rFonts w:ascii="Consolas" w:hAnsi="Consolas"/>
+                <w:color w:val="D4D4D4"/>
+                <w:sz w:val="21"/>
+                <w:szCs w:val="21"/>
+                <w:lang w:val="en-GB" w:eastAsia="en-GB"/>
+              </w:rPr>
+              <w:t xml:space="preserve"> (</w:t>
+            </w:r>
+            <w:r>
+              <w:rPr>
+                <w:rFonts w:ascii="Consolas" w:hAnsi="Consolas"/>
+                <w:color w:val="9CDCFE"/>
+                <w:sz w:val="21"/>
+                <w:szCs w:val="21"/>
+                <w:lang w:val="en-GB" w:eastAsia="en-GB"/>
+              </w:rPr>
+              <w:t>badChars</w:t>
+            </w:r>
+            <w:r>
+              <w:rPr>
+                <w:rFonts w:ascii="Consolas" w:hAnsi="Consolas"/>
+                <w:color w:val="D4D4D4"/>
+                <w:sz w:val="21"/>
+                <w:szCs w:val="21"/>
+                <w:lang w:val="en-GB" w:eastAsia="en-GB"/>
+              </w:rPr>
+              <w:t>.</w:t>
+            </w:r>
+            <w:r>
+              <w:rPr>
+                <w:rFonts w:ascii="Consolas" w:hAnsi="Consolas"/>
+                <w:color w:val="DCDCAA"/>
+                <w:sz w:val="21"/>
+                <w:szCs w:val="21"/>
+                <w:lang w:val="en-GB" w:eastAsia="en-GB"/>
+              </w:rPr>
+              <w:t>includes</w:t>
+            </w:r>
+            <w:r>
+              <w:rPr>
+                <w:rFonts w:ascii="Consolas" w:hAnsi="Consolas"/>
+                <w:color w:val="D4D4D4"/>
+                <w:sz w:val="21"/>
+                <w:szCs w:val="21"/>
+                <w:lang w:val="en-GB" w:eastAsia="en-GB"/>
+              </w:rPr>
+              <w:t>(</w:t>
+            </w:r>
+            <w:r>
+              <w:rPr>
+                <w:rFonts w:ascii="Consolas" w:hAnsi="Consolas"/>
+                <w:color w:val="9CDCFE"/>
+                <w:sz w:val="21"/>
+                <w:szCs w:val="21"/>
+                <w:lang w:val="en-GB" w:eastAsia="en-GB"/>
+              </w:rPr>
+              <w:t>currentLetter</w:t>
+            </w:r>
+            <w:r>
+              <w:rPr>
+                <w:rFonts w:ascii="Consolas" w:hAnsi="Consolas"/>
+                <w:color w:val="D4D4D4"/>
+                <w:sz w:val="21"/>
+                <w:szCs w:val="21"/>
+                <w:lang w:val="en-GB" w:eastAsia="en-GB"/>
+              </w:rPr>
+              <w:t>)){</w:t>
+            </w:r>
+          </w:p>
+          <w:p>
+            <w:pPr>
+              <w:shd w:val="clear" w:color="auto" w:fill="1E1E1E"/>
+              <w:suppressAutoHyphens w:val="0"/>
+              <w:autoSpaceDN/>
+              <w:spacing w:line="14.25pt" w:lineRule="atLeast"/>
+              <w:textAlignment w:val="auto"/>
+              <w:rPr>
+                <w:rFonts w:ascii="Consolas" w:hAnsi="Consolas"/>
+                <w:color w:val="D4D4D4"/>
+                <w:sz w:val="21"/>
+                <w:szCs w:val="21"/>
+                <w:lang w:val="en-GB" w:eastAsia="en-GB"/>
+              </w:rPr>
+            </w:pPr>
+            <w:r>
+              <w:rPr>
+                <w:rFonts w:ascii="Consolas" w:hAnsi="Consolas"/>
+                <w:color w:val="D4D4D4"/>
+                <w:sz w:val="21"/>
+                <w:szCs w:val="21"/>
+                <w:lang w:val="en-GB" w:eastAsia="en-GB"/>
+              </w:rPr>
+              <w:t xml:space="preserve">          </w:t>
+            </w:r>
+            <w:r>
+              <w:rPr>
+                <w:rFonts w:ascii="Consolas" w:hAnsi="Consolas"/>
+                <w:color w:val="9CDCFE"/>
+                <w:sz w:val="21"/>
+                <w:szCs w:val="21"/>
+                <w:lang w:val="en-GB" w:eastAsia="en-GB"/>
+              </w:rPr>
+              <w:t>name</w:t>
+            </w:r>
+            <w:r>
+              <w:rPr>
+                <w:rFonts w:ascii="Consolas" w:hAnsi="Consolas"/>
+                <w:color w:val="D4D4D4"/>
+                <w:sz w:val="21"/>
+                <w:szCs w:val="21"/>
+                <w:lang w:val="en-GB" w:eastAsia="en-GB"/>
+              </w:rPr>
+              <w:t xml:space="preserve"> = </w:t>
+            </w:r>
+            <w:r>
+              <w:rPr>
+                <w:rFonts w:ascii="Consolas" w:hAnsi="Consolas"/>
+                <w:color w:val="9CDCFE"/>
+                <w:sz w:val="21"/>
+                <w:szCs w:val="21"/>
+                <w:lang w:val="en-GB" w:eastAsia="en-GB"/>
+              </w:rPr>
+              <w:t>name</w:t>
+            </w:r>
+            <w:r>
+              <w:rPr>
+                <w:rFonts w:ascii="Consolas" w:hAnsi="Consolas"/>
+                <w:color w:val="D4D4D4"/>
+                <w:sz w:val="21"/>
+                <w:szCs w:val="21"/>
+                <w:lang w:val="en-GB" w:eastAsia="en-GB"/>
+              </w:rPr>
+              <w:t>.</w:t>
+            </w:r>
+            <w:r>
+              <w:rPr>
+                <w:rFonts w:ascii="Consolas" w:hAnsi="Consolas"/>
+                <w:color w:val="DCDCAA"/>
+                <w:sz w:val="21"/>
+                <w:szCs w:val="21"/>
+                <w:lang w:val="en-GB" w:eastAsia="en-GB"/>
+              </w:rPr>
+              <w:t>replace</w:t>
+            </w:r>
+            <w:r>
+              <w:rPr>
+                <w:rFonts w:ascii="Consolas" w:hAnsi="Consolas"/>
+                <w:color w:val="D4D4D4"/>
+                <w:sz w:val="21"/>
+                <w:szCs w:val="21"/>
+                <w:lang w:val="en-GB" w:eastAsia="en-GB"/>
+              </w:rPr>
+              <w:t>(</w:t>
+            </w:r>
+            <w:r>
+              <w:rPr>
+                <w:rFonts w:ascii="Consolas" w:hAnsi="Consolas"/>
+                <w:color w:val="9CDCFE"/>
+                <w:sz w:val="21"/>
+                <w:szCs w:val="21"/>
+                <w:lang w:val="en-GB" w:eastAsia="en-GB"/>
+              </w:rPr>
+              <w:t>currentLetter</w:t>
+            </w:r>
+            <w:r>
+              <w:rPr>
+                <w:rFonts w:ascii="Consolas" w:hAnsi="Consolas"/>
+                <w:color w:val="D4D4D4"/>
+                <w:sz w:val="21"/>
+                <w:szCs w:val="21"/>
+                <w:lang w:val="en-GB" w:eastAsia="en-GB"/>
+              </w:rPr>
+              <w:t xml:space="preserve">, </w:t>
+            </w:r>
+            <w:r>
+              <w:rPr>
+                <w:rFonts w:ascii="Consolas" w:hAnsi="Consolas"/>
+                <w:color w:val="CE9178"/>
+                <w:sz w:val="21"/>
+                <w:szCs w:val="21"/>
+                <w:lang w:val="en-GB" w:eastAsia="en-GB"/>
+              </w:rPr>
+              <w:t>"&amp;#x"</w:t>
+            </w:r>
+            <w:r>
+              <w:rPr>
+                <w:rFonts w:ascii="Consolas" w:hAnsi="Consolas"/>
+                <w:color w:val="D4D4D4"/>
+                <w:sz w:val="21"/>
+                <w:szCs w:val="21"/>
+                <w:lang w:val="en-GB" w:eastAsia="en-GB"/>
+              </w:rPr>
+              <w:t xml:space="preserve"> + </w:t>
+            </w:r>
+            <w:r>
+              <w:rPr>
+                <w:rFonts w:ascii="Consolas" w:hAnsi="Consolas"/>
+                <w:color w:val="9CDCFE"/>
+                <w:sz w:val="21"/>
+                <w:szCs w:val="21"/>
+                <w:lang w:val="en-GB" w:eastAsia="en-GB"/>
+              </w:rPr>
+              <w:t>name</w:t>
+            </w:r>
+            <w:r>
+              <w:rPr>
+                <w:rFonts w:ascii="Consolas" w:hAnsi="Consolas"/>
+                <w:color w:val="D4D4D4"/>
+                <w:sz w:val="21"/>
+                <w:szCs w:val="21"/>
+                <w:lang w:val="en-GB" w:eastAsia="en-GB"/>
+              </w:rPr>
+              <w:t>.</w:t>
+            </w:r>
+            <w:r>
+              <w:rPr>
+                <w:rFonts w:ascii="Consolas" w:hAnsi="Consolas"/>
+                <w:color w:val="DCDCAA"/>
+                <w:sz w:val="21"/>
+                <w:szCs w:val="21"/>
+                <w:lang w:val="en-GB" w:eastAsia="en-GB"/>
+              </w:rPr>
+              <w:t>charCodeAt</w:t>
+            </w:r>
+            <w:r>
+              <w:rPr>
+                <w:rFonts w:ascii="Consolas" w:hAnsi="Consolas"/>
+                <w:color w:val="D4D4D4"/>
+                <w:sz w:val="21"/>
+                <w:szCs w:val="21"/>
+                <w:lang w:val="en-GB" w:eastAsia="en-GB"/>
+              </w:rPr>
+              <w:t>(</w:t>
+            </w:r>
+            <w:r>
+              <w:rPr>
+                <w:rFonts w:ascii="Consolas" w:hAnsi="Consolas"/>
+                <w:color w:val="9CDCFE"/>
+                <w:sz w:val="21"/>
+                <w:szCs w:val="21"/>
+                <w:lang w:val="en-GB" w:eastAsia="en-GB"/>
+              </w:rPr>
+              <w:t>currentLetter</w:t>
+            </w:r>
+            <w:r>
+              <w:rPr>
+                <w:rFonts w:ascii="Consolas" w:hAnsi="Consolas"/>
+                <w:color w:val="D4D4D4"/>
+                <w:sz w:val="21"/>
+                <w:szCs w:val="21"/>
+                <w:lang w:val="en-GB" w:eastAsia="en-GB"/>
+              </w:rPr>
+              <w:t xml:space="preserve">) + </w:t>
+            </w:r>
+            <w:r>
+              <w:rPr>
+                <w:rFonts w:ascii="Consolas" w:hAnsi="Consolas"/>
+                <w:color w:val="CE9178"/>
+                <w:sz w:val="21"/>
+                <w:szCs w:val="21"/>
+                <w:lang w:val="en-GB" w:eastAsia="en-GB"/>
+              </w:rPr>
+              <w:t>";"</w:t>
+            </w:r>
+            <w:r>
+              <w:rPr>
+                <w:rFonts w:ascii="Consolas" w:hAnsi="Consolas"/>
+                <w:color w:val="D4D4D4"/>
+                <w:sz w:val="21"/>
+                <w:szCs w:val="21"/>
+                <w:lang w:val="en-GB" w:eastAsia="en-GB"/>
+              </w:rPr>
+              <w:t>);</w:t>
+            </w:r>
+          </w:p>
+          <w:p>
+            <w:pPr>
+              <w:shd w:val="clear" w:color="auto" w:fill="1E1E1E"/>
+              <w:suppressAutoHyphens w:val="0"/>
+              <w:autoSpaceDN/>
+              <w:spacing w:line="14.25pt" w:lineRule="atLeast"/>
+              <w:textAlignment w:val="auto"/>
+              <w:rPr>
+                <w:rFonts w:ascii="Consolas" w:hAnsi="Consolas"/>
+                <w:color w:val="D4D4D4"/>
+                <w:sz w:val="21"/>
+                <w:szCs w:val="21"/>
+                <w:lang w:val="en-GB" w:eastAsia="en-GB"/>
+              </w:rPr>
+            </w:pPr>
+            <w:r>
+              <w:rPr>
+                <w:rFonts w:ascii="Consolas" w:hAnsi="Consolas"/>
+                <w:color w:val="D4D4D4"/>
+                <w:sz w:val="21"/>
+                <w:szCs w:val="21"/>
+                <w:lang w:val="en-GB" w:eastAsia="en-GB"/>
+              </w:rPr>
+              <w:t xml:space="preserve">          </w:t>
+            </w:r>
+            <w:r>
+              <w:rPr>
+                <w:rFonts w:ascii="Consolas" w:hAnsi="Consolas"/>
+                <w:color w:val="9CDCFE"/>
+                <w:sz w:val="21"/>
+                <w:szCs w:val="21"/>
+                <w:lang w:val="en-GB" w:eastAsia="en-GB"/>
+              </w:rPr>
+              <w:t>console</w:t>
+            </w:r>
+            <w:r>
+              <w:rPr>
+                <w:rFonts w:ascii="Consolas" w:hAnsi="Consolas"/>
+                <w:color w:val="D4D4D4"/>
+                <w:sz w:val="21"/>
+                <w:szCs w:val="21"/>
+                <w:lang w:val="en-GB" w:eastAsia="en-GB"/>
+              </w:rPr>
+              <w:t>.</w:t>
+            </w:r>
+            <w:r>
+              <w:rPr>
+                <w:rFonts w:ascii="Consolas" w:hAnsi="Consolas"/>
+                <w:color w:val="DCDCAA"/>
+                <w:sz w:val="21"/>
+                <w:szCs w:val="21"/>
+                <w:lang w:val="en-GB" w:eastAsia="en-GB"/>
+              </w:rPr>
+              <w:t>log</w:t>
+            </w:r>
+            <w:r>
+              <w:rPr>
+                <w:rFonts w:ascii="Consolas" w:hAnsi="Consolas"/>
+                <w:color w:val="D4D4D4"/>
+                <w:sz w:val="21"/>
+                <w:szCs w:val="21"/>
+                <w:lang w:val="en-GB" w:eastAsia="en-GB"/>
+              </w:rPr>
+              <w:t>(</w:t>
+            </w:r>
+            <w:r>
+              <w:rPr>
+                <w:rFonts w:ascii="Consolas" w:hAnsi="Consolas"/>
+                <w:color w:val="CE9178"/>
+                <w:sz w:val="21"/>
+                <w:szCs w:val="21"/>
+                <w:lang w:val="en-GB" w:eastAsia="en-GB"/>
+              </w:rPr>
+              <w:t>"&amp;#x"</w:t>
+            </w:r>
+            <w:r>
+              <w:rPr>
+                <w:rFonts w:ascii="Consolas" w:hAnsi="Consolas"/>
+                <w:color w:val="D4D4D4"/>
+                <w:sz w:val="21"/>
+                <w:szCs w:val="21"/>
+                <w:lang w:val="en-GB" w:eastAsia="en-GB"/>
+              </w:rPr>
+              <w:t xml:space="preserve"> + </w:t>
+            </w:r>
+            <w:r>
+              <w:rPr>
+                <w:rFonts w:ascii="Consolas" w:hAnsi="Consolas"/>
+                <w:color w:val="9CDCFE"/>
+                <w:sz w:val="21"/>
+                <w:szCs w:val="21"/>
+                <w:lang w:val="en-GB" w:eastAsia="en-GB"/>
+              </w:rPr>
+              <w:t>name</w:t>
+            </w:r>
+            <w:r>
+              <w:rPr>
+                <w:rFonts w:ascii="Consolas" w:hAnsi="Consolas"/>
+                <w:color w:val="D4D4D4"/>
+                <w:sz w:val="21"/>
+                <w:szCs w:val="21"/>
+                <w:lang w:val="en-GB" w:eastAsia="en-GB"/>
+              </w:rPr>
+              <w:t>.</w:t>
+            </w:r>
+            <w:r>
+              <w:rPr>
+                <w:rFonts w:ascii="Consolas" w:hAnsi="Consolas"/>
+                <w:color w:val="DCDCAA"/>
+                <w:sz w:val="21"/>
+                <w:szCs w:val="21"/>
+                <w:lang w:val="en-GB" w:eastAsia="en-GB"/>
+              </w:rPr>
+              <w:t>charCodeAt</w:t>
+            </w:r>
+            <w:r>
+              <w:rPr>
+                <w:rFonts w:ascii="Consolas" w:hAnsi="Consolas"/>
+                <w:color w:val="D4D4D4"/>
+                <w:sz w:val="21"/>
+                <w:szCs w:val="21"/>
+                <w:lang w:val="en-GB" w:eastAsia="en-GB"/>
+              </w:rPr>
+              <w:t>(</w:t>
+            </w:r>
+            <w:r>
+              <w:rPr>
+                <w:rFonts w:ascii="Consolas" w:hAnsi="Consolas"/>
+                <w:color w:val="9CDCFE"/>
+                <w:sz w:val="21"/>
+                <w:szCs w:val="21"/>
+                <w:lang w:val="en-GB" w:eastAsia="en-GB"/>
+              </w:rPr>
+              <w:t>currentLetter</w:t>
+            </w:r>
+            <w:r>
+              <w:rPr>
+                <w:rFonts w:ascii="Consolas" w:hAnsi="Consolas"/>
+                <w:color w:val="D4D4D4"/>
+                <w:sz w:val="21"/>
+                <w:szCs w:val="21"/>
+                <w:lang w:val="en-GB" w:eastAsia="en-GB"/>
+              </w:rPr>
+              <w:t>));</w:t>
+            </w:r>
+          </w:p>
+          <w:p>
+            <w:pPr>
+              <w:shd w:val="clear" w:color="auto" w:fill="1E1E1E"/>
+              <w:suppressAutoHyphens w:val="0"/>
+              <w:autoSpaceDN/>
+              <w:spacing w:line="14.25pt" w:lineRule="atLeast"/>
+              <w:textAlignment w:val="auto"/>
+              <w:rPr>
+                <w:rFonts w:ascii="Consolas" w:hAnsi="Consolas"/>
+                <w:color w:val="D4D4D4"/>
+                <w:sz w:val="21"/>
+                <w:szCs w:val="21"/>
+                <w:lang w:val="en-GB" w:eastAsia="en-GB"/>
+              </w:rPr>
+            </w:pPr>
+            <w:r>
+              <w:rPr>
+                <w:rFonts w:ascii="Consolas" w:hAnsi="Consolas"/>
+                <w:color w:val="D4D4D4"/>
+                <w:sz w:val="21"/>
+                <w:szCs w:val="21"/>
+                <w:lang w:val="en-GB" w:eastAsia="en-GB"/>
+              </w:rPr>
+              <w:t>        }</w:t>
+            </w:r>
+          </w:p>
+          <w:p>
+            <w:pPr>
+              <w:shd w:val="clear" w:color="auto" w:fill="1E1E1E"/>
+              <w:suppressAutoHyphens w:val="0"/>
+              <w:autoSpaceDN/>
+              <w:spacing w:line="14.25pt" w:lineRule="atLeast"/>
+              <w:textAlignment w:val="auto"/>
+              <w:rPr>
+                <w:rFonts w:ascii="Consolas" w:hAnsi="Consolas"/>
+                <w:color w:val="D4D4D4"/>
+                <w:sz w:val="21"/>
+                <w:szCs w:val="21"/>
+                <w:lang w:val="en-GB" w:eastAsia="en-GB"/>
+              </w:rPr>
+            </w:pPr>
+            <w:r>
+              <w:rPr>
+                <w:rFonts w:ascii="Consolas" w:hAnsi="Consolas"/>
+                <w:color w:val="D4D4D4"/>
+                <w:sz w:val="21"/>
+                <w:szCs w:val="21"/>
+                <w:lang w:val="en-GB" w:eastAsia="en-GB"/>
+              </w:rPr>
+              <w:t>      }</w:t>
+            </w:r>
+          </w:p>
+          <w:p>
+            <w:pPr>
+              <w:shd w:val="clear" w:color="auto" w:fill="1E1E1E"/>
+              <w:suppressAutoHyphens w:val="0"/>
+              <w:autoSpaceDN/>
+              <w:spacing w:line="14.25pt" w:lineRule="atLeast"/>
+              <w:textAlignment w:val="auto"/>
+              <w:rPr>
+                <w:rFonts w:ascii="Consolas" w:hAnsi="Consolas"/>
+                <w:color w:val="D4D4D4"/>
+                <w:sz w:val="21"/>
+                <w:szCs w:val="21"/>
+                <w:lang w:val="en-GB" w:eastAsia="en-GB"/>
+              </w:rPr>
+            </w:pPr>
+            <w:r>
+              <w:rPr>
+                <w:rFonts w:ascii="Consolas" w:hAnsi="Consolas"/>
+                <w:color w:val="D4D4D4"/>
+                <w:sz w:val="21"/>
+                <w:szCs w:val="21"/>
+                <w:lang w:val="en-GB" w:eastAsia="en-GB"/>
+              </w:rPr>
+              <w:t xml:space="preserve">      </w:t>
+            </w:r>
+            <w:r>
+              <w:rPr>
+                <w:rFonts w:ascii="Consolas" w:hAnsi="Consolas"/>
+                <w:color w:val="9CDCFE"/>
+                <w:sz w:val="21"/>
+                <w:szCs w:val="21"/>
+                <w:lang w:val="en-GB" w:eastAsia="en-GB"/>
+              </w:rPr>
+              <w:t>console</w:t>
+            </w:r>
+            <w:r>
+              <w:rPr>
+                <w:rFonts w:ascii="Consolas" w:hAnsi="Consolas"/>
+                <w:color w:val="D4D4D4"/>
+                <w:sz w:val="21"/>
+                <w:szCs w:val="21"/>
+                <w:lang w:val="en-GB" w:eastAsia="en-GB"/>
+              </w:rPr>
+              <w:t>.</w:t>
+            </w:r>
+            <w:r>
+              <w:rPr>
+                <w:rFonts w:ascii="Consolas" w:hAnsi="Consolas"/>
+                <w:color w:val="DCDCAA"/>
+                <w:sz w:val="21"/>
+                <w:szCs w:val="21"/>
+                <w:lang w:val="en-GB" w:eastAsia="en-GB"/>
+              </w:rPr>
+              <w:t>log</w:t>
+            </w:r>
+            <w:r>
+              <w:rPr>
+                <w:rFonts w:ascii="Consolas" w:hAnsi="Consolas"/>
+                <w:color w:val="D4D4D4"/>
+                <w:sz w:val="21"/>
+                <w:szCs w:val="21"/>
+                <w:lang w:val="en-GB" w:eastAsia="en-GB"/>
+              </w:rPr>
+              <w:t>(</w:t>
+            </w:r>
+            <w:r>
+              <w:rPr>
+                <w:rFonts w:ascii="Consolas" w:hAnsi="Consolas"/>
+                <w:color w:val="9CDCFE"/>
+                <w:sz w:val="21"/>
+                <w:szCs w:val="21"/>
+                <w:lang w:val="en-GB" w:eastAsia="en-GB"/>
+              </w:rPr>
+              <w:t>name</w:t>
+            </w:r>
+            <w:r>
+              <w:rPr>
+                <w:rFonts w:ascii="Consolas" w:hAnsi="Consolas"/>
+                <w:color w:val="D4D4D4"/>
+                <w:sz w:val="21"/>
+                <w:szCs w:val="21"/>
+                <w:lang w:val="en-GB" w:eastAsia="en-GB"/>
+              </w:rPr>
+              <w:t>);</w:t>
+            </w:r>
+          </w:p>
+          <w:p>
+            <w:pPr>
+              <w:shd w:val="clear" w:color="auto" w:fill="1E1E1E"/>
+              <w:suppressAutoHyphens w:val="0"/>
+              <w:autoSpaceDN/>
+              <w:spacing w:line="14.25pt" w:lineRule="atLeast"/>
+              <w:textAlignment w:val="auto"/>
+              <w:rPr>
+                <w:rFonts w:ascii="Consolas" w:hAnsi="Consolas"/>
+                <w:color w:val="D4D4D4"/>
+                <w:sz w:val="21"/>
+                <w:szCs w:val="21"/>
+                <w:lang w:val="en-GB" w:eastAsia="en-GB"/>
+              </w:rPr>
+            </w:pPr>
+            <w:r>
+              <w:rPr>
+                <w:rFonts w:ascii="Consolas" w:hAnsi="Consolas"/>
+                <w:color w:val="D4D4D4"/>
+                <w:sz w:val="21"/>
+                <w:szCs w:val="21"/>
+                <w:lang w:val="en-GB" w:eastAsia="en-GB"/>
+              </w:rPr>
+              <w:t xml:space="preserve">      </w:t>
+            </w:r>
+            <w:r>
+              <w:rPr>
+                <w:rFonts w:ascii="Consolas" w:hAnsi="Consolas"/>
+                <w:color w:val="C586C0"/>
+                <w:sz w:val="21"/>
+                <w:szCs w:val="21"/>
+                <w:lang w:val="en-GB" w:eastAsia="en-GB"/>
+              </w:rPr>
+              <w:t>return</w:t>
+            </w:r>
+            <w:r>
+              <w:rPr>
+                <w:rFonts w:ascii="Consolas" w:hAnsi="Consolas"/>
+                <w:color w:val="D4D4D4"/>
+                <w:sz w:val="21"/>
+                <w:szCs w:val="21"/>
+                <w:lang w:val="en-GB" w:eastAsia="en-GB"/>
+              </w:rPr>
+              <w:t xml:space="preserve"> </w:t>
+            </w:r>
+            <w:r>
+              <w:rPr>
+                <w:rFonts w:ascii="Consolas" w:hAnsi="Consolas"/>
+                <w:color w:val="9CDCFE"/>
+                <w:sz w:val="21"/>
+                <w:szCs w:val="21"/>
+                <w:lang w:val="en-GB" w:eastAsia="en-GB"/>
+              </w:rPr>
+              <w:t>name</w:t>
+            </w:r>
+            <w:r>
+              <w:rPr>
+                <w:rFonts w:ascii="Consolas" w:hAnsi="Consolas"/>
+                <w:color w:val="D4D4D4"/>
+                <w:sz w:val="21"/>
+                <w:szCs w:val="21"/>
+                <w:lang w:val="en-GB" w:eastAsia="en-GB"/>
+              </w:rPr>
+              <w:t>;</w:t>
+            </w:r>
+          </w:p>
+          <w:p>
+            <w:pPr>
+              <w:shd w:val="clear" w:color="auto" w:fill="1E1E1E"/>
+              <w:suppressAutoHyphens w:val="0"/>
+              <w:autoSpaceDN/>
+              <w:spacing w:line="14.25pt" w:lineRule="atLeast"/>
+              <w:textAlignment w:val="auto"/>
+              <w:rPr>
+                <w:rFonts w:ascii="Consolas" w:hAnsi="Consolas"/>
+                <w:color w:val="D4D4D4"/>
+                <w:sz w:val="21"/>
+                <w:szCs w:val="21"/>
+                <w:lang w:val="en-GB" w:eastAsia="en-GB"/>
+              </w:rPr>
+            </w:pPr>
+            <w:r>
+              <w:rPr>
+                <w:rFonts w:ascii="Consolas" w:hAnsi="Consolas"/>
+                <w:color w:val="D4D4D4"/>
+                <w:sz w:val="21"/>
+                <w:szCs w:val="21"/>
+                <w:lang w:val="en-GB" w:eastAsia="en-GB"/>
+              </w:rPr>
+              <w:t>    }</w:t>
+            </w:r>
+          </w:p>
           <w:p>
             <w:pPr>
               <w:rPr>
@@ -6023,6 +7540,52 @@
                 <w:szCs w:val="20"/>
               </w:rPr>
             </w:pPr>
+            <w:r>
+              <w:rPr>
+                <w:rFonts w:ascii="Verdana" w:hAnsi="Verdana"/>
+                <w:sz w:val="20"/>
+                <w:szCs w:val="20"/>
+              </w:rPr>
+              <w:t>Used:</w:t>
+            </w:r>
+          </w:p>
+          <w:p>
+            <w:pPr>
+              <w:pStyle w:val="BodyTextIndent"/>
+              <w:ind w:start="0pt"/>
+              <w:rPr>
+                <w:rFonts w:ascii="Verdana" w:hAnsi="Verdana"/>
+                <w:sz w:val="20"/>
+                <w:szCs w:val="20"/>
+              </w:rPr>
+            </w:pPr>
+            <w:r>
+              <w:rPr>
+                <w:rFonts w:ascii="Verdana" w:hAnsi="Verdana"/>
+                <w:sz w:val="20"/>
+                <w:szCs w:val="20"/>
+              </w:rPr>
+              <w:t>"&lt;script&gt;&lt;script&gt;alert("This is an alert")&lt;/script&gt;&lt;/script&gt;"</w:t>
+            </w:r>
+          </w:p>
+          <w:p>
+            <w:pPr>
+              <w:pStyle w:val="BodyTextIndent"/>
+              <w:ind w:start="0pt"/>
+              <w:rPr>
+                <w:rFonts w:ascii="Verdana" w:hAnsi="Verdana"/>
+                <w:sz w:val="20"/>
+                <w:szCs w:val="20"/>
+              </w:rPr>
+            </w:pPr>
+            <w:r>
+              <w:rPr>
+                <w:rFonts w:ascii="Verdana" w:hAnsi="Verdana"/>
+                <w:sz w:val="20"/>
+                <w:szCs w:val="20"/>
+              </w:rPr>
+              <w:t>printing in once prints '"&gt;' outside of text box so placing it once inside the textbox deleting last "&gt;" and then printing in full will allow the script to run</w:t>
+            </w:r>
           </w:p>
         </w:tc>
         <w:tc>
@@ -6066,7 +7629,7 @@
                 <w:szCs w:val="20"/>
                 <w:u w:val="single"/>
               </w:rPr>
-              <w:t>XXX</w:t>
+              <w:t>Reflective XSS</w:t>
             </w:r>
           </w:p>
         </w:tc>
@@ -6145,6 +7708,16 @@
                 <w:szCs w:val="20"/>
               </w:rPr>
             </w:pPr>
+            <w:r>
+              <w:rPr>
+                <w:rFonts w:ascii="Verdana" w:eastAsia="Verdana" w:hAnsi="Verdana" w:cs="Arial"/>
+                <w:b/>
+                <w:bCs/>
+                <w:sz w:val="20"/>
+                <w:szCs w:val="20"/>
+              </w:rPr>
+              <w:t>Use POST instead of GET for Requests and sanitise input variables properly</w:t>
+            </w:r>
           </w:p>
         </w:tc>
       </w:tr>
@@ -6155,6 +7728,7 @@
       </w:pPr>
       <w:bookmarkStart w:id="14" w:name="_Toc93479632"/>
       <w:r>
+        <w:lastRenderedPageBreak/>
         <w:t>Lab0</w:t>
       </w:r>
       <w:r>
@@ -6347,6 +7921,79 @@
                 <w:szCs w:val="20"/>
               </w:rPr>
             </w:pPr>
+            <w:r>
+              <w:rPr>
+                <w:rFonts w:ascii="Verdana" w:hAnsi="Verdana"/>
+                <w:sz w:val="20"/>
+                <w:szCs w:val="20"/>
+              </w:rPr>
+              <w:t>Used:</w:t>
+            </w:r>
+          </w:p>
+          <w:p>
+            <w:pPr>
+              <w:pStyle w:val="BodyTextIndent"/>
+              <w:ind w:start="0pt"/>
+              <w:rPr>
+                <w:rFonts w:ascii="Verdana" w:hAnsi="Verdana"/>
+                <w:sz w:val="20"/>
+                <w:szCs w:val="20"/>
+              </w:rPr>
+            </w:pPr>
+            <w:r>
+              <w:rPr>
+                <w:rFonts w:ascii="Verdana" w:hAnsi="Verdana"/>
+                <w:sz w:val="20"/>
+                <w:szCs w:val="20"/>
+              </w:rPr>
+              <w:t>?number=1===1){alert("caution")}&lt;/script&gt;&lt;script&gt;if(1</w:t>
+            </w:r>
+          </w:p>
+          <w:p>
+            <w:pPr>
+              <w:pStyle w:val="BodyTextIndent"/>
+              <w:ind w:start="0pt"/>
+              <w:rPr>
+                <w:rFonts w:ascii="Verdana" w:hAnsi="Verdana"/>
+                <w:sz w:val="20"/>
+                <w:szCs w:val="20"/>
+              </w:rPr>
+            </w:pPr>
+            <w:r>
+              <w:rPr>
+                <w:rFonts w:ascii="Verdana" w:hAnsi="Verdana"/>
+                <w:sz w:val="20"/>
+                <w:szCs w:val="20"/>
+              </w:rPr>
+              <w:t>variable passed is being used as a boundary in a</w:t>
+            </w:r>
+            <w:r>
+              <w:rPr>
+                <w:rFonts w:ascii="Verdana" w:hAnsi="Verdana"/>
+                <w:sz w:val="20"/>
+                <w:szCs w:val="20"/>
+              </w:rPr>
+              <w:t>n</w:t>
+            </w:r>
+            <w:r>
+              <w:rPr>
+                <w:rFonts w:ascii="Verdana" w:hAnsi="Verdana"/>
+                <w:sz w:val="20"/>
+                <w:szCs w:val="20"/>
+              </w:rPr>
+              <w:t xml:space="preserve"> if else or switch statement. this can be exploited as the variable is being passed as text and can insert new pieces of &lt;script&gt;</w:t>
+            </w:r>
+          </w:p>
+          <w:p>
+            <w:pPr>
+              <w:pStyle w:val="BodyTextIndent"/>
+              <w:ind w:start="0pt"/>
+              <w:rPr>
+                <w:rFonts w:ascii="Verdana" w:hAnsi="Verdana"/>
+                <w:sz w:val="20"/>
+                <w:szCs w:val="20"/>
+              </w:rPr>
+            </w:pPr>
           </w:p>
         </w:tc>
         <w:tc>
@@ -6390,7 +8037,7 @@
                 <w:szCs w:val="20"/>
                 <w:u w:val="single"/>
               </w:rPr>
-              <w:t>XXX</w:t>
+              <w:t>Refelective XSS</w:t>
             </w:r>
           </w:p>
         </w:tc>
@@ -6469,6 +8116,16 @@
                 <w:szCs w:val="20"/>
               </w:rPr>
             </w:pPr>
+            <w:r>
+              <w:rPr>
+                <w:rFonts w:ascii="Verdana" w:eastAsia="Verdana" w:hAnsi="Verdana" w:cs="Arial"/>
+                <w:b/>
+                <w:bCs/>
+                <w:sz w:val="20"/>
+                <w:szCs w:val="20"/>
+              </w:rPr>
+              <w:t>Use POST instead of GET for Requests and sanitise input variables properly</w:t>
+            </w:r>
           </w:p>
         </w:tc>
       </w:tr>
@@ -6665,6 +8322,87 @@
                 <w:szCs w:val="20"/>
               </w:rPr>
             </w:pPr>
+            <w:r>
+              <w:rPr>
+                <w:rFonts w:ascii="Verdana" w:hAnsi="Verdana"/>
+                <w:sz w:val="20"/>
+                <w:szCs w:val="20"/>
+              </w:rPr>
+              <w:t>Used:</w:t>
+            </w:r>
+          </w:p>
+          <w:p>
+            <w:pPr>
+              <w:pStyle w:val="BodyTextIndent"/>
+              <w:ind w:start="0pt"/>
+              <w:rPr>
+                <w:rFonts w:ascii="Verdana" w:hAnsi="Verdana"/>
+                <w:sz w:val="20"/>
+                <w:szCs w:val="20"/>
+              </w:rPr>
+            </w:pPr>
+            <w:r>
+              <w:rPr>
+                <w:rFonts w:ascii="Verdana" w:hAnsi="Verdana"/>
+                <w:sz w:val="20"/>
+                <w:szCs w:val="20"/>
+              </w:rPr>
+              <w:t>"&lt;script&gt;&lt;script&gt;alert("This is an al</w:t>
+            </w:r>
+            <w:r>
+              <w:rPr>
+                <w:rFonts w:ascii="Verdana" w:hAnsi="Verdana"/>
+                <w:sz w:val="20"/>
+                <w:szCs w:val="20"/>
+              </w:rPr>
+              <w:t>e</w:t>
+            </w:r>
+            <w:r>
+              <w:rPr>
+                <w:rFonts w:ascii="Verdana" w:hAnsi="Verdana"/>
+                <w:sz w:val="20"/>
+                <w:szCs w:val="20"/>
+              </w:rPr>
+              <w:t>rt")&lt;/script&gt;&lt;/script&gt;"</w:t>
+            </w:r>
+          </w:p>
+          <w:p>
+            <w:pPr>
+              <w:pStyle w:val="BodyTextIndent"/>
+              <w:ind w:start="0pt"/>
+              <w:rPr>
+                <w:rFonts w:ascii="Verdana" w:hAnsi="Verdana"/>
+                <w:sz w:val="20"/>
+                <w:szCs w:val="20"/>
+              </w:rPr>
+            </w:pPr>
+            <w:r>
+              <w:rPr>
+                <w:rFonts w:ascii="Verdana" w:hAnsi="Verdana"/>
+                <w:sz w:val="20"/>
+                <w:szCs w:val="20"/>
+              </w:rPr>
+              <w:t>printing in once prints '"&gt;' outside of text box so placing it once inside the textbox deleting last "&gt;" and then printing in full will allow the script to run</w:t>
+            </w:r>
+          </w:p>
+          <w:p>
+            <w:pPr>
+              <w:pStyle w:val="BodyTextIndent"/>
+              <w:ind w:start="0pt"/>
+              <w:rPr>
+                <w:rFonts w:ascii="Verdana" w:hAnsi="Verdana"/>
+                <w:sz w:val="20"/>
+                <w:szCs w:val="20"/>
+              </w:rPr>
+            </w:pPr>
+            <w:r>
+              <w:rPr>
+                <w:rFonts w:ascii="Verdana" w:hAnsi="Verdana"/>
+                <w:sz w:val="20"/>
+                <w:szCs w:val="20"/>
+              </w:rPr>
+              <w:t>Saem as Lab 8</w:t>
+            </w:r>
           </w:p>
         </w:tc>
         <w:tc>
@@ -6708,7 +8446,7 @@
                 <w:szCs w:val="20"/>
                 <w:u w:val="single"/>
               </w:rPr>
-              <w:t>XXX</w:t>
+              <w:t>Reflective XSS</w:t>
             </w:r>
           </w:p>
         </w:tc>
@@ -6777,6 +8515,1141 @@
               <w:end w:w="5.40pt" w:type="dxa"/>
             </w:tcMar>
           </w:tcPr>
+          <w:p>
+            <w:pPr>
+              <w:rPr>
+                <w:rFonts w:ascii="Verdana" w:eastAsia="Verdana" w:hAnsi="Verdana" w:cs="Arial"/>
+                <w:b/>
+                <w:bCs/>
+                <w:sz w:val="20"/>
+                <w:szCs w:val="20"/>
+              </w:rPr>
+            </w:pPr>
+            <w:r>
+              <w:rPr>
+                <w:rFonts w:ascii="Verdana" w:eastAsia="Verdana" w:hAnsi="Verdana" w:cs="Arial"/>
+                <w:b/>
+                <w:bCs/>
+                <w:sz w:val="20"/>
+                <w:szCs w:val="20"/>
+              </w:rPr>
+              <w:lastRenderedPageBreak/>
+              <w:t>Use POST instead of GET for Requests and sanitise input variables properly</w:t>
+            </w:r>
+          </w:p>
+          <w:p>
+            <w:pPr>
+              <w:rPr>
+                <w:rFonts w:ascii="Verdana" w:eastAsia="Verdana" w:hAnsi="Verdana" w:cs="Arial"/>
+                <w:b/>
+                <w:bCs/>
+                <w:sz w:val="20"/>
+                <w:szCs w:val="20"/>
+              </w:rPr>
+            </w:pPr>
+          </w:p>
+          <w:p>
+            <w:pPr>
+              <w:rPr>
+                <w:rFonts w:ascii="Verdana" w:eastAsia="Verdana" w:hAnsi="Verdana" w:cs="Arial"/>
+                <w:b/>
+                <w:bCs/>
+                <w:sz w:val="20"/>
+                <w:szCs w:val="20"/>
+              </w:rPr>
+            </w:pPr>
+            <w:r>
+              <w:rPr>
+                <w:rFonts w:ascii="Verdana" w:eastAsia="Verdana" w:hAnsi="Verdana" w:cs="Arial"/>
+                <w:b/>
+                <w:bCs/>
+                <w:sz w:val="20"/>
+                <w:szCs w:val="20"/>
+              </w:rPr>
+              <w:t xml:space="preserve">Sanitisation used for all of Lab 3: 1 – </w:t>
+            </w:r>
+            <w:r>
+              <w:rPr>
+                <w:rFonts w:ascii="Verdana" w:eastAsia="Verdana" w:hAnsi="Verdana" w:cs="Arial"/>
+                <w:b/>
+                <w:bCs/>
+                <w:sz w:val="20"/>
+                <w:szCs w:val="20"/>
+              </w:rPr>
+              <w:t xml:space="preserve">6, 8 - </w:t>
+            </w:r>
+            <w:r>
+              <w:rPr>
+                <w:rFonts w:ascii="Verdana" w:eastAsia="Verdana" w:hAnsi="Verdana" w:cs="Arial"/>
+                <w:b/>
+                <w:bCs/>
+                <w:sz w:val="20"/>
+                <w:szCs w:val="20"/>
+              </w:rPr>
+              <w:t>10</w:t>
+            </w:r>
+            <w:r>
+              <w:rPr>
+                <w:rFonts w:ascii="Verdana" w:eastAsia="Verdana" w:hAnsi="Verdana" w:cs="Arial"/>
+                <w:b/>
+                <w:bCs/>
+                <w:sz w:val="20"/>
+                <w:szCs w:val="20"/>
+              </w:rPr>
+              <w:t xml:space="preserve"> (~mostly the same)</w:t>
+            </w:r>
+            <w:r>
+              <w:rPr>
+                <w:rFonts w:ascii="Verdana" w:eastAsia="Verdana" w:hAnsi="Verdana" w:cs="Arial"/>
+                <w:b/>
+                <w:bCs/>
+                <w:sz w:val="20"/>
+                <w:szCs w:val="20"/>
+              </w:rPr>
+              <w:t>:</w:t>
+            </w:r>
+          </w:p>
+          <w:p>
+            <w:pPr>
+              <w:rPr>
+                <w:rFonts w:ascii="Verdana" w:eastAsia="Verdana" w:hAnsi="Verdana" w:cs="Arial"/>
+                <w:b/>
+                <w:bCs/>
+                <w:sz w:val="20"/>
+                <w:szCs w:val="20"/>
+              </w:rPr>
+            </w:pPr>
+          </w:p>
+          <w:p>
+            <w:pPr>
+              <w:shd w:val="clear" w:color="auto" w:fill="1E1E1E"/>
+              <w:suppressAutoHyphens w:val="0"/>
+              <w:autoSpaceDN/>
+              <w:spacing w:line="14.25pt" w:lineRule="atLeast"/>
+              <w:textAlignment w:val="auto"/>
+              <w:rPr>
+                <w:rFonts w:ascii="Consolas" w:hAnsi="Consolas"/>
+                <w:color w:val="D4D4D4"/>
+                <w:sz w:val="21"/>
+                <w:szCs w:val="21"/>
+                <w:lang w:val="en-GB" w:eastAsia="en-GB"/>
+              </w:rPr>
+            </w:pPr>
+            <w:r>
+              <w:rPr>
+                <w:rFonts w:ascii="Consolas" w:hAnsi="Consolas"/>
+                <w:color w:val="569CD6"/>
+                <w:sz w:val="21"/>
+                <w:szCs w:val="21"/>
+                <w:lang w:val="en-GB" w:eastAsia="en-GB"/>
+              </w:rPr>
+              <w:t>function</w:t>
+            </w:r>
+            <w:r>
+              <w:rPr>
+                <w:rFonts w:ascii="Consolas" w:hAnsi="Consolas"/>
+                <w:color w:val="D4D4D4"/>
+                <w:sz w:val="21"/>
+                <w:szCs w:val="21"/>
+                <w:lang w:val="en-GB" w:eastAsia="en-GB"/>
+              </w:rPr>
+              <w:t xml:space="preserve"> </w:t>
+            </w:r>
+            <w:r>
+              <w:rPr>
+                <w:rFonts w:ascii="Consolas" w:hAnsi="Consolas"/>
+                <w:color w:val="DCDCAA"/>
+                <w:sz w:val="21"/>
+                <w:szCs w:val="21"/>
+                <w:lang w:val="en-GB" w:eastAsia="en-GB"/>
+              </w:rPr>
+              <w:t>sanitise</w:t>
+            </w:r>
+            <w:r>
+              <w:rPr>
+                <w:rFonts w:ascii="Consolas" w:hAnsi="Consolas"/>
+                <w:color w:val="D4D4D4"/>
+                <w:sz w:val="21"/>
+                <w:szCs w:val="21"/>
+                <w:lang w:val="en-GB" w:eastAsia="en-GB"/>
+              </w:rPr>
+              <w:t>(</w:t>
+            </w:r>
+            <w:r>
+              <w:rPr>
+                <w:rFonts w:ascii="Consolas" w:hAnsi="Consolas"/>
+                <w:color w:val="9CDCFE"/>
+                <w:sz w:val="21"/>
+                <w:szCs w:val="21"/>
+                <w:lang w:val="en-GB" w:eastAsia="en-GB"/>
+              </w:rPr>
+              <w:t>$name</w:t>
+            </w:r>
+            <w:r>
+              <w:rPr>
+                <w:rFonts w:ascii="Consolas" w:hAnsi="Consolas"/>
+                <w:color w:val="D4D4D4"/>
+                <w:sz w:val="21"/>
+                <w:szCs w:val="21"/>
+                <w:lang w:val="en-GB" w:eastAsia="en-GB"/>
+              </w:rPr>
+              <w:t>){</w:t>
+            </w:r>
+          </w:p>
+          <w:p>
+            <w:pPr>
+              <w:shd w:val="clear" w:color="auto" w:fill="1E1E1E"/>
+              <w:suppressAutoHyphens w:val="0"/>
+              <w:autoSpaceDN/>
+              <w:spacing w:line="14.25pt" w:lineRule="atLeast"/>
+              <w:textAlignment w:val="auto"/>
+              <w:rPr>
+                <w:rFonts w:ascii="Consolas" w:hAnsi="Consolas"/>
+                <w:color w:val="D4D4D4"/>
+                <w:sz w:val="21"/>
+                <w:szCs w:val="21"/>
+                <w:lang w:val="en-GB" w:eastAsia="en-GB"/>
+              </w:rPr>
+            </w:pPr>
+            <w:r>
+              <w:rPr>
+                <w:rFonts w:ascii="Consolas" w:hAnsi="Consolas"/>
+                <w:color w:val="D4D4D4"/>
+                <w:sz w:val="21"/>
+                <w:szCs w:val="21"/>
+                <w:lang w:val="en-GB" w:eastAsia="en-GB"/>
+              </w:rPr>
+              <w:t xml:space="preserve">      </w:t>
+            </w:r>
+            <w:r>
+              <w:rPr>
+                <w:rFonts w:ascii="Consolas" w:hAnsi="Consolas"/>
+                <w:color w:val="9CDCFE"/>
+                <w:sz w:val="21"/>
+                <w:szCs w:val="21"/>
+                <w:lang w:val="en-GB" w:eastAsia="en-GB"/>
+              </w:rPr>
+              <w:t>$badChars</w:t>
+            </w:r>
+            <w:r>
+              <w:rPr>
+                <w:rFonts w:ascii="Consolas" w:hAnsi="Consolas"/>
+                <w:color w:val="D4D4D4"/>
+                <w:sz w:val="21"/>
+                <w:szCs w:val="21"/>
+                <w:lang w:val="en-GB" w:eastAsia="en-GB"/>
+              </w:rPr>
+              <w:t xml:space="preserve"> = [</w:t>
+            </w:r>
+            <w:r>
+              <w:rPr>
+                <w:rFonts w:ascii="Consolas" w:hAnsi="Consolas"/>
+                <w:color w:val="CE9178"/>
+                <w:sz w:val="21"/>
+                <w:szCs w:val="21"/>
+                <w:lang w:val="en-GB" w:eastAsia="en-GB"/>
+              </w:rPr>
+              <w:t>"&lt;"</w:t>
+            </w:r>
+            <w:r>
+              <w:rPr>
+                <w:rFonts w:ascii="Consolas" w:hAnsi="Consolas"/>
+                <w:color w:val="D4D4D4"/>
+                <w:sz w:val="21"/>
+                <w:szCs w:val="21"/>
+                <w:lang w:val="en-GB" w:eastAsia="en-GB"/>
+              </w:rPr>
+              <w:t xml:space="preserve">, </w:t>
+            </w:r>
+            <w:r>
+              <w:rPr>
+                <w:rFonts w:ascii="Consolas" w:hAnsi="Consolas"/>
+                <w:color w:val="CE9178"/>
+                <w:sz w:val="21"/>
+                <w:szCs w:val="21"/>
+                <w:lang w:val="en-GB" w:eastAsia="en-GB"/>
+              </w:rPr>
+              <w:t>"&gt;"</w:t>
+            </w:r>
+            <w:r>
+              <w:rPr>
+                <w:rFonts w:ascii="Consolas" w:hAnsi="Consolas"/>
+                <w:color w:val="D4D4D4"/>
+                <w:sz w:val="21"/>
+                <w:szCs w:val="21"/>
+                <w:lang w:val="en-GB" w:eastAsia="en-GB"/>
+              </w:rPr>
+              <w:t xml:space="preserve">, </w:t>
+            </w:r>
+            <w:r>
+              <w:rPr>
+                <w:rFonts w:ascii="Consolas" w:hAnsi="Consolas"/>
+                <w:color w:val="CE9178"/>
+                <w:sz w:val="21"/>
+                <w:szCs w:val="21"/>
+                <w:lang w:val="en-GB" w:eastAsia="en-GB"/>
+              </w:rPr>
+              <w:t>";"</w:t>
+            </w:r>
+            <w:r>
+              <w:rPr>
+                <w:rFonts w:ascii="Consolas" w:hAnsi="Consolas"/>
+                <w:color w:val="D4D4D4"/>
+                <w:sz w:val="21"/>
+                <w:szCs w:val="21"/>
+                <w:lang w:val="en-GB" w:eastAsia="en-GB"/>
+              </w:rPr>
+              <w:t xml:space="preserve">, </w:t>
+            </w:r>
+            <w:r>
+              <w:rPr>
+                <w:rFonts w:ascii="Consolas" w:hAnsi="Consolas"/>
+                <w:color w:val="CE9178"/>
+                <w:sz w:val="21"/>
+                <w:szCs w:val="21"/>
+                <w:lang w:val="en-GB" w:eastAsia="en-GB"/>
+              </w:rPr>
+              <w:t>"/"</w:t>
+            </w:r>
+            <w:r>
+              <w:rPr>
+                <w:rFonts w:ascii="Consolas" w:hAnsi="Consolas"/>
+                <w:color w:val="D4D4D4"/>
+                <w:sz w:val="21"/>
+                <w:szCs w:val="21"/>
+                <w:lang w:val="en-GB" w:eastAsia="en-GB"/>
+              </w:rPr>
+              <w:t xml:space="preserve">, </w:t>
+            </w:r>
+            <w:r>
+              <w:rPr>
+                <w:rFonts w:ascii="Consolas" w:hAnsi="Consolas"/>
+                <w:color w:val="CE9178"/>
+                <w:sz w:val="21"/>
+                <w:szCs w:val="21"/>
+                <w:lang w:val="en-GB" w:eastAsia="en-GB"/>
+              </w:rPr>
+              <w:t>"{"</w:t>
+            </w:r>
+            <w:r>
+              <w:rPr>
+                <w:rFonts w:ascii="Consolas" w:hAnsi="Consolas"/>
+                <w:color w:val="D4D4D4"/>
+                <w:sz w:val="21"/>
+                <w:szCs w:val="21"/>
+                <w:lang w:val="en-GB" w:eastAsia="en-GB"/>
+              </w:rPr>
+              <w:t xml:space="preserve">, </w:t>
+            </w:r>
+            <w:r>
+              <w:rPr>
+                <w:rFonts w:ascii="Consolas" w:hAnsi="Consolas"/>
+                <w:color w:val="CE9178"/>
+                <w:sz w:val="21"/>
+                <w:szCs w:val="21"/>
+                <w:lang w:val="en-GB" w:eastAsia="en-GB"/>
+              </w:rPr>
+              <w:t>"}"</w:t>
+            </w:r>
+            <w:r>
+              <w:rPr>
+                <w:rFonts w:ascii="Consolas" w:hAnsi="Consolas"/>
+                <w:color w:val="D4D4D4"/>
+                <w:sz w:val="21"/>
+                <w:szCs w:val="21"/>
+                <w:lang w:val="en-GB" w:eastAsia="en-GB"/>
+              </w:rPr>
+              <w:t xml:space="preserve">, </w:t>
+            </w:r>
+            <w:r>
+              <w:rPr>
+                <w:rFonts w:ascii="Consolas" w:hAnsi="Consolas"/>
+                <w:color w:val="CE9178"/>
+                <w:sz w:val="21"/>
+                <w:szCs w:val="21"/>
+                <w:lang w:val="en-GB" w:eastAsia="en-GB"/>
+              </w:rPr>
+              <w:t>"["</w:t>
+            </w:r>
+            <w:r>
+              <w:rPr>
+                <w:rFonts w:ascii="Consolas" w:hAnsi="Consolas"/>
+                <w:color w:val="D4D4D4"/>
+                <w:sz w:val="21"/>
+                <w:szCs w:val="21"/>
+                <w:lang w:val="en-GB" w:eastAsia="en-GB"/>
+              </w:rPr>
+              <w:t xml:space="preserve">, </w:t>
+            </w:r>
+            <w:r>
+              <w:rPr>
+                <w:rFonts w:ascii="Consolas" w:hAnsi="Consolas"/>
+                <w:color w:val="CE9178"/>
+                <w:sz w:val="21"/>
+                <w:szCs w:val="21"/>
+                <w:lang w:val="en-GB" w:eastAsia="en-GB"/>
+              </w:rPr>
+              <w:t>"]"</w:t>
+            </w:r>
+            <w:r>
+              <w:rPr>
+                <w:rFonts w:ascii="Consolas" w:hAnsi="Consolas"/>
+                <w:color w:val="D4D4D4"/>
+                <w:sz w:val="21"/>
+                <w:szCs w:val="21"/>
+                <w:lang w:val="en-GB" w:eastAsia="en-GB"/>
+              </w:rPr>
+              <w:t xml:space="preserve">, </w:t>
+            </w:r>
+            <w:r>
+              <w:rPr>
+                <w:rFonts w:ascii="Consolas" w:hAnsi="Consolas"/>
+                <w:color w:val="CE9178"/>
+                <w:sz w:val="21"/>
+                <w:szCs w:val="21"/>
+                <w:lang w:val="en-GB" w:eastAsia="en-GB"/>
+              </w:rPr>
+              <w:t>'"'</w:t>
+            </w:r>
+            <w:r>
+              <w:rPr>
+                <w:rFonts w:ascii="Consolas" w:hAnsi="Consolas"/>
+                <w:color w:val="D4D4D4"/>
+                <w:sz w:val="21"/>
+                <w:szCs w:val="21"/>
+                <w:lang w:val="en-GB" w:eastAsia="en-GB"/>
+              </w:rPr>
+              <w:t>];</w:t>
+            </w:r>
+          </w:p>
+          <w:p>
+            <w:pPr>
+              <w:shd w:val="clear" w:color="auto" w:fill="1E1E1E"/>
+              <w:suppressAutoHyphens w:val="0"/>
+              <w:autoSpaceDN/>
+              <w:spacing w:line="14.25pt" w:lineRule="atLeast"/>
+              <w:textAlignment w:val="auto"/>
+              <w:rPr>
+                <w:rFonts w:ascii="Consolas" w:hAnsi="Consolas"/>
+                <w:color w:val="D4D4D4"/>
+                <w:sz w:val="21"/>
+                <w:szCs w:val="21"/>
+                <w:lang w:val="en-GB" w:eastAsia="en-GB"/>
+              </w:rPr>
+            </w:pPr>
+            <w:r>
+              <w:rPr>
+                <w:rFonts w:ascii="Consolas" w:hAnsi="Consolas"/>
+                <w:color w:val="D4D4D4"/>
+                <w:sz w:val="21"/>
+                <w:szCs w:val="21"/>
+                <w:lang w:val="en-GB" w:eastAsia="en-GB"/>
+              </w:rPr>
+              <w:t xml:space="preserve">      </w:t>
+            </w:r>
+            <w:r>
+              <w:rPr>
+                <w:rFonts w:ascii="Consolas" w:hAnsi="Consolas"/>
+                <w:color w:val="C586C0"/>
+                <w:sz w:val="21"/>
+                <w:szCs w:val="21"/>
+                <w:lang w:val="en-GB" w:eastAsia="en-GB"/>
+              </w:rPr>
+              <w:t>for</w:t>
+            </w:r>
+            <w:r>
+              <w:rPr>
+                <w:rFonts w:ascii="Consolas" w:hAnsi="Consolas"/>
+                <w:color w:val="D4D4D4"/>
+                <w:sz w:val="21"/>
+                <w:szCs w:val="21"/>
+                <w:lang w:val="en-GB" w:eastAsia="en-GB"/>
+              </w:rPr>
+              <w:t xml:space="preserve"> (</w:t>
+            </w:r>
+            <w:r>
+              <w:rPr>
+                <w:rFonts w:ascii="Consolas" w:hAnsi="Consolas"/>
+                <w:color w:val="9CDCFE"/>
+                <w:sz w:val="21"/>
+                <w:szCs w:val="21"/>
+                <w:lang w:val="en-GB" w:eastAsia="en-GB"/>
+              </w:rPr>
+              <w:t>$i</w:t>
+            </w:r>
+            <w:r>
+              <w:rPr>
+                <w:rFonts w:ascii="Consolas" w:hAnsi="Consolas"/>
+                <w:color w:val="D4D4D4"/>
+                <w:sz w:val="21"/>
+                <w:szCs w:val="21"/>
+                <w:lang w:val="en-GB" w:eastAsia="en-GB"/>
+              </w:rPr>
+              <w:t xml:space="preserve"> = </w:t>
+            </w:r>
+            <w:r>
+              <w:rPr>
+                <w:rFonts w:ascii="Consolas" w:hAnsi="Consolas"/>
+                <w:color w:val="B5CEA8"/>
+                <w:sz w:val="21"/>
+                <w:szCs w:val="21"/>
+                <w:lang w:val="en-GB" w:eastAsia="en-GB"/>
+              </w:rPr>
+              <w:t>0</w:t>
+            </w:r>
+            <w:r>
+              <w:rPr>
+                <w:rFonts w:ascii="Consolas" w:hAnsi="Consolas"/>
+                <w:color w:val="D4D4D4"/>
+                <w:sz w:val="21"/>
+                <w:szCs w:val="21"/>
+                <w:lang w:val="en-GB" w:eastAsia="en-GB"/>
+              </w:rPr>
+              <w:t xml:space="preserve">; </w:t>
+            </w:r>
+            <w:r>
+              <w:rPr>
+                <w:rFonts w:ascii="Consolas" w:hAnsi="Consolas"/>
+                <w:color w:val="9CDCFE"/>
+                <w:sz w:val="21"/>
+                <w:szCs w:val="21"/>
+                <w:lang w:val="en-GB" w:eastAsia="en-GB"/>
+              </w:rPr>
+              <w:t>$i</w:t>
+            </w:r>
+            <w:r>
+              <w:rPr>
+                <w:rFonts w:ascii="Consolas" w:hAnsi="Consolas"/>
+                <w:color w:val="D4D4D4"/>
+                <w:sz w:val="21"/>
+                <w:szCs w:val="21"/>
+                <w:lang w:val="en-GB" w:eastAsia="en-GB"/>
+              </w:rPr>
+              <w:t xml:space="preserve"> &lt; </w:t>
+            </w:r>
+            <w:r>
+              <w:rPr>
+                <w:rFonts w:ascii="Consolas" w:hAnsi="Consolas"/>
+                <w:color w:val="DCDCAA"/>
+                <w:sz w:val="21"/>
+                <w:szCs w:val="21"/>
+                <w:lang w:val="en-GB" w:eastAsia="en-GB"/>
+              </w:rPr>
+              <w:t>strlen</w:t>
+            </w:r>
+            <w:r>
+              <w:rPr>
+                <w:rFonts w:ascii="Consolas" w:hAnsi="Consolas"/>
+                <w:color w:val="D4D4D4"/>
+                <w:sz w:val="21"/>
+                <w:szCs w:val="21"/>
+                <w:lang w:val="en-GB" w:eastAsia="en-GB"/>
+              </w:rPr>
+              <w:t>(</w:t>
+            </w:r>
+            <w:r>
+              <w:rPr>
+                <w:rFonts w:ascii="Consolas" w:hAnsi="Consolas"/>
+                <w:color w:val="9CDCFE"/>
+                <w:sz w:val="21"/>
+                <w:szCs w:val="21"/>
+                <w:lang w:val="en-GB" w:eastAsia="en-GB"/>
+              </w:rPr>
+              <w:t>$name</w:t>
+            </w:r>
+            <w:r>
+              <w:rPr>
+                <w:rFonts w:ascii="Consolas" w:hAnsi="Consolas"/>
+                <w:color w:val="D4D4D4"/>
+                <w:sz w:val="21"/>
+                <w:szCs w:val="21"/>
+                <w:lang w:val="en-GB" w:eastAsia="en-GB"/>
+              </w:rPr>
+              <w:t xml:space="preserve">); </w:t>
+            </w:r>
+            <w:r>
+              <w:rPr>
+                <w:rFonts w:ascii="Consolas" w:hAnsi="Consolas"/>
+                <w:color w:val="9CDCFE"/>
+                <w:sz w:val="21"/>
+                <w:szCs w:val="21"/>
+                <w:lang w:val="en-GB" w:eastAsia="en-GB"/>
+              </w:rPr>
+              <w:t>$i</w:t>
+            </w:r>
+            <w:r>
+              <w:rPr>
+                <w:rFonts w:ascii="Consolas" w:hAnsi="Consolas"/>
+                <w:color w:val="D4D4D4"/>
+                <w:sz w:val="21"/>
+                <w:szCs w:val="21"/>
+                <w:lang w:val="en-GB" w:eastAsia="en-GB"/>
+              </w:rPr>
+              <w:t>++){</w:t>
+            </w:r>
+          </w:p>
+          <w:p>
+            <w:pPr>
+              <w:shd w:val="clear" w:color="auto" w:fill="1E1E1E"/>
+              <w:suppressAutoHyphens w:val="0"/>
+              <w:autoSpaceDN/>
+              <w:spacing w:line="14.25pt" w:lineRule="atLeast"/>
+              <w:textAlignment w:val="auto"/>
+              <w:rPr>
+                <w:rFonts w:ascii="Consolas" w:hAnsi="Consolas"/>
+                <w:color w:val="D4D4D4"/>
+                <w:sz w:val="21"/>
+                <w:szCs w:val="21"/>
+                <w:lang w:val="en-GB" w:eastAsia="en-GB"/>
+              </w:rPr>
+            </w:pPr>
+            <w:r>
+              <w:rPr>
+                <w:rFonts w:ascii="Consolas" w:hAnsi="Consolas"/>
+                <w:color w:val="D4D4D4"/>
+                <w:sz w:val="21"/>
+                <w:szCs w:val="21"/>
+                <w:lang w:val="en-GB" w:eastAsia="en-GB"/>
+              </w:rPr>
+              <w:t xml:space="preserve">        </w:t>
+            </w:r>
+            <w:r>
+              <w:rPr>
+                <w:rFonts w:ascii="Consolas" w:hAnsi="Consolas"/>
+                <w:color w:val="9CDCFE"/>
+                <w:sz w:val="21"/>
+                <w:szCs w:val="21"/>
+                <w:lang w:val="en-GB" w:eastAsia="en-GB"/>
+              </w:rPr>
+              <w:t>$currentLetter</w:t>
+            </w:r>
+            <w:r>
+              <w:rPr>
+                <w:rFonts w:ascii="Consolas" w:hAnsi="Consolas"/>
+                <w:color w:val="D4D4D4"/>
+                <w:sz w:val="21"/>
+                <w:szCs w:val="21"/>
+                <w:lang w:val="en-GB" w:eastAsia="en-GB"/>
+              </w:rPr>
+              <w:t xml:space="preserve"> = </w:t>
+            </w:r>
+            <w:r>
+              <w:rPr>
+                <w:rFonts w:ascii="Consolas" w:hAnsi="Consolas"/>
+                <w:color w:val="DCDCAA"/>
+                <w:sz w:val="21"/>
+                <w:szCs w:val="21"/>
+                <w:lang w:val="en-GB" w:eastAsia="en-GB"/>
+              </w:rPr>
+              <w:t>substr</w:t>
+            </w:r>
+            <w:r>
+              <w:rPr>
+                <w:rFonts w:ascii="Consolas" w:hAnsi="Consolas"/>
+                <w:color w:val="D4D4D4"/>
+                <w:sz w:val="21"/>
+                <w:szCs w:val="21"/>
+                <w:lang w:val="en-GB" w:eastAsia="en-GB"/>
+              </w:rPr>
+              <w:t>(</w:t>
+            </w:r>
+            <w:r>
+              <w:rPr>
+                <w:rFonts w:ascii="Consolas" w:hAnsi="Consolas"/>
+                <w:color w:val="9CDCFE"/>
+                <w:sz w:val="21"/>
+                <w:szCs w:val="21"/>
+                <w:lang w:val="en-GB" w:eastAsia="en-GB"/>
+              </w:rPr>
+              <w:t>$name</w:t>
+            </w:r>
+            <w:r>
+              <w:rPr>
+                <w:rFonts w:ascii="Consolas" w:hAnsi="Consolas"/>
+                <w:color w:val="D4D4D4"/>
+                <w:sz w:val="21"/>
+                <w:szCs w:val="21"/>
+                <w:lang w:val="en-GB" w:eastAsia="en-GB"/>
+              </w:rPr>
+              <w:t xml:space="preserve">, </w:t>
+            </w:r>
+            <w:r>
+              <w:rPr>
+                <w:rFonts w:ascii="Consolas" w:hAnsi="Consolas"/>
+                <w:color w:val="9CDCFE"/>
+                <w:sz w:val="21"/>
+                <w:szCs w:val="21"/>
+                <w:lang w:val="en-GB" w:eastAsia="en-GB"/>
+              </w:rPr>
+              <w:t>$i</w:t>
+            </w:r>
+            <w:r>
+              <w:rPr>
+                <w:rFonts w:ascii="Consolas" w:hAnsi="Consolas"/>
+                <w:color w:val="D4D4D4"/>
+                <w:sz w:val="21"/>
+                <w:szCs w:val="21"/>
+                <w:lang w:val="en-GB" w:eastAsia="en-GB"/>
+              </w:rPr>
+              <w:t xml:space="preserve">, </w:t>
+            </w:r>
+            <w:r>
+              <w:rPr>
+                <w:rFonts w:ascii="Consolas" w:hAnsi="Consolas"/>
+                <w:color w:val="B5CEA8"/>
+                <w:sz w:val="21"/>
+                <w:szCs w:val="21"/>
+                <w:lang w:val="en-GB" w:eastAsia="en-GB"/>
+              </w:rPr>
+              <w:t>1</w:t>
+            </w:r>
+            <w:r>
+              <w:rPr>
+                <w:rFonts w:ascii="Consolas" w:hAnsi="Consolas"/>
+                <w:color w:val="D4D4D4"/>
+                <w:sz w:val="21"/>
+                <w:szCs w:val="21"/>
+                <w:lang w:val="en-GB" w:eastAsia="en-GB"/>
+              </w:rPr>
+              <w:t>);</w:t>
+            </w:r>
+          </w:p>
+          <w:p>
+            <w:pPr>
+              <w:shd w:val="clear" w:color="auto" w:fill="1E1E1E"/>
+              <w:suppressAutoHyphens w:val="0"/>
+              <w:autoSpaceDN/>
+              <w:spacing w:line="14.25pt" w:lineRule="atLeast"/>
+              <w:textAlignment w:val="auto"/>
+              <w:rPr>
+                <w:rFonts w:ascii="Consolas" w:hAnsi="Consolas"/>
+                <w:color w:val="D4D4D4"/>
+                <w:sz w:val="21"/>
+                <w:szCs w:val="21"/>
+                <w:lang w:val="en-GB" w:eastAsia="en-GB"/>
+              </w:rPr>
+            </w:pPr>
+            <w:r>
+              <w:rPr>
+                <w:rFonts w:ascii="Consolas" w:hAnsi="Consolas"/>
+                <w:color w:val="D4D4D4"/>
+                <w:sz w:val="21"/>
+                <w:szCs w:val="21"/>
+                <w:lang w:val="en-GB" w:eastAsia="en-GB"/>
+              </w:rPr>
+              <w:t xml:space="preserve">        </w:t>
+            </w:r>
+            <w:r>
+              <w:rPr>
+                <w:rFonts w:ascii="Consolas" w:hAnsi="Consolas"/>
+                <w:color w:val="C586C0"/>
+                <w:sz w:val="21"/>
+                <w:szCs w:val="21"/>
+                <w:lang w:val="en-GB" w:eastAsia="en-GB"/>
+              </w:rPr>
+              <w:t>if</w:t>
+            </w:r>
+            <w:r>
+              <w:rPr>
+                <w:rFonts w:ascii="Consolas" w:hAnsi="Consolas"/>
+                <w:color w:val="D4D4D4"/>
+                <w:sz w:val="21"/>
+                <w:szCs w:val="21"/>
+                <w:lang w:val="en-GB" w:eastAsia="en-GB"/>
+              </w:rPr>
+              <w:t xml:space="preserve"> (</w:t>
+            </w:r>
+            <w:r>
+              <w:rPr>
+                <w:rFonts w:ascii="Consolas" w:hAnsi="Consolas"/>
+                <w:color w:val="DCDCAA"/>
+                <w:sz w:val="21"/>
+                <w:szCs w:val="21"/>
+                <w:lang w:val="en-GB" w:eastAsia="en-GB"/>
+              </w:rPr>
+              <w:t>in_array</w:t>
+            </w:r>
+            <w:r>
+              <w:rPr>
+                <w:rFonts w:ascii="Consolas" w:hAnsi="Consolas"/>
+                <w:color w:val="D4D4D4"/>
+                <w:sz w:val="21"/>
+                <w:szCs w:val="21"/>
+                <w:lang w:val="en-GB" w:eastAsia="en-GB"/>
+              </w:rPr>
+              <w:t>(</w:t>
+            </w:r>
+            <w:r>
+              <w:rPr>
+                <w:rFonts w:ascii="Consolas" w:hAnsi="Consolas"/>
+                <w:color w:val="9CDCFE"/>
+                <w:sz w:val="21"/>
+                <w:szCs w:val="21"/>
+                <w:lang w:val="en-GB" w:eastAsia="en-GB"/>
+              </w:rPr>
+              <w:t>$currentLetter</w:t>
+            </w:r>
+            <w:r>
+              <w:rPr>
+                <w:rFonts w:ascii="Consolas" w:hAnsi="Consolas"/>
+                <w:color w:val="D4D4D4"/>
+                <w:sz w:val="21"/>
+                <w:szCs w:val="21"/>
+                <w:lang w:val="en-GB" w:eastAsia="en-GB"/>
+              </w:rPr>
+              <w:t xml:space="preserve">, </w:t>
+            </w:r>
+            <w:r>
+              <w:rPr>
+                <w:rFonts w:ascii="Consolas" w:hAnsi="Consolas"/>
+                <w:color w:val="9CDCFE"/>
+                <w:sz w:val="21"/>
+                <w:szCs w:val="21"/>
+                <w:lang w:val="en-GB" w:eastAsia="en-GB"/>
+              </w:rPr>
+              <w:t>$badChars</w:t>
+            </w:r>
+            <w:r>
+              <w:rPr>
+                <w:rFonts w:ascii="Consolas" w:hAnsi="Consolas"/>
+                <w:color w:val="D4D4D4"/>
+                <w:sz w:val="21"/>
+                <w:szCs w:val="21"/>
+                <w:lang w:val="en-GB" w:eastAsia="en-GB"/>
+              </w:rPr>
+              <w:t>)){</w:t>
+            </w:r>
+          </w:p>
+          <w:p>
+            <w:pPr>
+              <w:shd w:val="clear" w:color="auto" w:fill="1E1E1E"/>
+              <w:suppressAutoHyphens w:val="0"/>
+              <w:autoSpaceDN/>
+              <w:spacing w:line="14.25pt" w:lineRule="atLeast"/>
+              <w:textAlignment w:val="auto"/>
+              <w:rPr>
+                <w:rFonts w:ascii="Consolas" w:hAnsi="Consolas"/>
+                <w:color w:val="D4D4D4"/>
+                <w:sz w:val="21"/>
+                <w:szCs w:val="21"/>
+                <w:lang w:val="en-GB" w:eastAsia="en-GB"/>
+              </w:rPr>
+            </w:pPr>
+            <w:r>
+              <w:rPr>
+                <w:rFonts w:ascii="Consolas" w:hAnsi="Consolas"/>
+                <w:color w:val="D4D4D4"/>
+                <w:sz w:val="21"/>
+                <w:szCs w:val="21"/>
+                <w:lang w:val="en-GB" w:eastAsia="en-GB"/>
+              </w:rPr>
+              <w:t xml:space="preserve">          </w:t>
+            </w:r>
+            <w:r>
+              <w:rPr>
+                <w:rFonts w:ascii="Consolas" w:hAnsi="Consolas"/>
+                <w:color w:val="9CDCFE"/>
+                <w:sz w:val="21"/>
+                <w:szCs w:val="21"/>
+                <w:lang w:val="en-GB" w:eastAsia="en-GB"/>
+              </w:rPr>
+              <w:t>$name</w:t>
+            </w:r>
+            <w:r>
+              <w:rPr>
+                <w:rFonts w:ascii="Consolas" w:hAnsi="Consolas"/>
+                <w:color w:val="D4D4D4"/>
+                <w:sz w:val="21"/>
+                <w:szCs w:val="21"/>
+                <w:lang w:val="en-GB" w:eastAsia="en-GB"/>
+              </w:rPr>
+              <w:t xml:space="preserve"> = </w:t>
+            </w:r>
+            <w:r>
+              <w:rPr>
+                <w:rFonts w:ascii="Consolas" w:hAnsi="Consolas"/>
+                <w:color w:val="DCDCAA"/>
+                <w:sz w:val="21"/>
+                <w:szCs w:val="21"/>
+                <w:lang w:val="en-GB" w:eastAsia="en-GB"/>
+              </w:rPr>
+              <w:t>str_replace</w:t>
+            </w:r>
+            <w:r>
+              <w:rPr>
+                <w:rFonts w:ascii="Consolas" w:hAnsi="Consolas"/>
+                <w:color w:val="D4D4D4"/>
+                <w:sz w:val="21"/>
+                <w:szCs w:val="21"/>
+                <w:lang w:val="en-GB" w:eastAsia="en-GB"/>
+              </w:rPr>
+              <w:t>(</w:t>
+            </w:r>
+            <w:r>
+              <w:rPr>
+                <w:rFonts w:ascii="Consolas" w:hAnsi="Consolas"/>
+                <w:color w:val="9CDCFE"/>
+                <w:sz w:val="21"/>
+                <w:szCs w:val="21"/>
+                <w:lang w:val="en-GB" w:eastAsia="en-GB"/>
+              </w:rPr>
+              <w:t>$currentLetter</w:t>
+            </w:r>
+            <w:r>
+              <w:rPr>
+                <w:rFonts w:ascii="Consolas" w:hAnsi="Consolas"/>
+                <w:color w:val="D4D4D4"/>
+                <w:sz w:val="21"/>
+                <w:szCs w:val="21"/>
+                <w:lang w:val="en-GB" w:eastAsia="en-GB"/>
+              </w:rPr>
+              <w:t xml:space="preserve">, </w:t>
+            </w:r>
+            <w:r>
+              <w:rPr>
+                <w:rFonts w:ascii="Consolas" w:hAnsi="Consolas"/>
+                <w:color w:val="CE9178"/>
+                <w:sz w:val="21"/>
+                <w:szCs w:val="21"/>
+                <w:lang w:val="en-GB" w:eastAsia="en-GB"/>
+              </w:rPr>
+              <w:t>"&amp;#0"</w:t>
+            </w:r>
+            <w:r>
+              <w:rPr>
+                <w:rFonts w:ascii="Consolas" w:hAnsi="Consolas"/>
+                <w:color w:val="D4D4D4"/>
+                <w:sz w:val="21"/>
+                <w:szCs w:val="21"/>
+                <w:lang w:val="en-GB" w:eastAsia="en-GB"/>
+              </w:rPr>
+              <w:t>.</w:t>
+            </w:r>
+            <w:r>
+              <w:rPr>
+                <w:rFonts w:ascii="Consolas" w:hAnsi="Consolas"/>
+                <w:color w:val="DCDCAA"/>
+                <w:sz w:val="21"/>
+                <w:szCs w:val="21"/>
+                <w:lang w:val="en-GB" w:eastAsia="en-GB"/>
+              </w:rPr>
+              <w:t>strval</w:t>
+            </w:r>
+            <w:r>
+              <w:rPr>
+                <w:rFonts w:ascii="Consolas" w:hAnsi="Consolas"/>
+                <w:color w:val="D4D4D4"/>
+                <w:sz w:val="21"/>
+                <w:szCs w:val="21"/>
+                <w:lang w:val="en-GB" w:eastAsia="en-GB"/>
+              </w:rPr>
+              <w:t>(</w:t>
+            </w:r>
+            <w:r>
+              <w:rPr>
+                <w:rFonts w:ascii="Consolas" w:hAnsi="Consolas"/>
+                <w:color w:val="DCDCAA"/>
+                <w:sz w:val="21"/>
+                <w:szCs w:val="21"/>
+                <w:lang w:val="en-GB" w:eastAsia="en-GB"/>
+              </w:rPr>
+              <w:t>ord</w:t>
+            </w:r>
+            <w:r>
+              <w:rPr>
+                <w:rFonts w:ascii="Consolas" w:hAnsi="Consolas"/>
+                <w:color w:val="D4D4D4"/>
+                <w:sz w:val="21"/>
+                <w:szCs w:val="21"/>
+                <w:lang w:val="en-GB" w:eastAsia="en-GB"/>
+              </w:rPr>
+              <w:t>(</w:t>
+            </w:r>
+            <w:r>
+              <w:rPr>
+                <w:rFonts w:ascii="Consolas" w:hAnsi="Consolas"/>
+                <w:color w:val="9CDCFE"/>
+                <w:sz w:val="21"/>
+                <w:szCs w:val="21"/>
+                <w:lang w:val="en-GB" w:eastAsia="en-GB"/>
+              </w:rPr>
+              <w:t>$currentLetter</w:t>
+            </w:r>
+            <w:r>
+              <w:rPr>
+                <w:rFonts w:ascii="Consolas" w:hAnsi="Consolas"/>
+                <w:color w:val="D4D4D4"/>
+                <w:sz w:val="21"/>
+                <w:szCs w:val="21"/>
+                <w:lang w:val="en-GB" w:eastAsia="en-GB"/>
+              </w:rPr>
+              <w:t xml:space="preserve">)), </w:t>
+            </w:r>
+            <w:r>
+              <w:rPr>
+                <w:rFonts w:ascii="Consolas" w:hAnsi="Consolas"/>
+                <w:color w:val="9CDCFE"/>
+                <w:sz w:val="21"/>
+                <w:szCs w:val="21"/>
+                <w:lang w:val="en-GB" w:eastAsia="en-GB"/>
+              </w:rPr>
+              <w:t>$name</w:t>
+            </w:r>
+            <w:r>
+              <w:rPr>
+                <w:rFonts w:ascii="Consolas" w:hAnsi="Consolas"/>
+                <w:color w:val="D4D4D4"/>
+                <w:sz w:val="21"/>
+                <w:szCs w:val="21"/>
+                <w:lang w:val="en-GB" w:eastAsia="en-GB"/>
+              </w:rPr>
+              <w:t>);</w:t>
+            </w:r>
+          </w:p>
+          <w:p>
+            <w:pPr>
+              <w:shd w:val="clear" w:color="auto" w:fill="1E1E1E"/>
+              <w:suppressAutoHyphens w:val="0"/>
+              <w:autoSpaceDN/>
+              <w:spacing w:line="14.25pt" w:lineRule="atLeast"/>
+              <w:textAlignment w:val="auto"/>
+              <w:rPr>
+                <w:rFonts w:ascii="Consolas" w:hAnsi="Consolas"/>
+                <w:color w:val="D4D4D4"/>
+                <w:sz w:val="21"/>
+                <w:szCs w:val="21"/>
+                <w:lang w:val="en-GB" w:eastAsia="en-GB"/>
+              </w:rPr>
+            </w:pPr>
+            <w:r>
+              <w:rPr>
+                <w:rFonts w:ascii="Consolas" w:hAnsi="Consolas"/>
+                <w:color w:val="D4D4D4"/>
+                <w:sz w:val="21"/>
+                <w:szCs w:val="21"/>
+                <w:lang w:val="en-GB" w:eastAsia="en-GB"/>
+              </w:rPr>
+              <w:t>        }</w:t>
+            </w:r>
+          </w:p>
+          <w:p>
+            <w:pPr>
+              <w:shd w:val="clear" w:color="auto" w:fill="1E1E1E"/>
+              <w:suppressAutoHyphens w:val="0"/>
+              <w:autoSpaceDN/>
+              <w:spacing w:line="14.25pt" w:lineRule="atLeast"/>
+              <w:textAlignment w:val="auto"/>
+              <w:rPr>
+                <w:rFonts w:ascii="Consolas" w:hAnsi="Consolas"/>
+                <w:color w:val="D4D4D4"/>
+                <w:sz w:val="21"/>
+                <w:szCs w:val="21"/>
+                <w:lang w:val="en-GB" w:eastAsia="en-GB"/>
+              </w:rPr>
+            </w:pPr>
+            <w:r>
+              <w:rPr>
+                <w:rFonts w:ascii="Consolas" w:hAnsi="Consolas"/>
+                <w:color w:val="D4D4D4"/>
+                <w:sz w:val="21"/>
+                <w:szCs w:val="21"/>
+                <w:lang w:val="en-GB" w:eastAsia="en-GB"/>
+              </w:rPr>
+              <w:t>      }</w:t>
+            </w:r>
+          </w:p>
+          <w:p>
+            <w:pPr>
+              <w:shd w:val="clear" w:color="auto" w:fill="1E1E1E"/>
+              <w:suppressAutoHyphens w:val="0"/>
+              <w:autoSpaceDN/>
+              <w:spacing w:line="14.25pt" w:lineRule="atLeast"/>
+              <w:textAlignment w:val="auto"/>
+              <w:rPr>
+                <w:rFonts w:ascii="Consolas" w:hAnsi="Consolas"/>
+                <w:color w:val="D4D4D4"/>
+                <w:sz w:val="21"/>
+                <w:szCs w:val="21"/>
+                <w:lang w:val="en-GB" w:eastAsia="en-GB"/>
+              </w:rPr>
+            </w:pPr>
+            <w:r>
+              <w:rPr>
+                <w:rFonts w:ascii="Consolas" w:hAnsi="Consolas"/>
+                <w:color w:val="D4D4D4"/>
+                <w:sz w:val="21"/>
+                <w:szCs w:val="21"/>
+                <w:lang w:val="en-GB" w:eastAsia="en-GB"/>
+              </w:rPr>
+              <w:t xml:space="preserve">      </w:t>
+            </w:r>
+            <w:r>
+              <w:rPr>
+                <w:rFonts w:ascii="Consolas" w:hAnsi="Consolas"/>
+                <w:color w:val="C586C0"/>
+                <w:sz w:val="21"/>
+                <w:szCs w:val="21"/>
+                <w:lang w:val="en-GB" w:eastAsia="en-GB"/>
+              </w:rPr>
+              <w:t>return</w:t>
+            </w:r>
+            <w:r>
+              <w:rPr>
+                <w:rFonts w:ascii="Consolas" w:hAnsi="Consolas"/>
+                <w:color w:val="D4D4D4"/>
+                <w:sz w:val="21"/>
+                <w:szCs w:val="21"/>
+                <w:lang w:val="en-GB" w:eastAsia="en-GB"/>
+              </w:rPr>
+              <w:t xml:space="preserve"> </w:t>
+            </w:r>
+            <w:r>
+              <w:rPr>
+                <w:rFonts w:ascii="Consolas" w:hAnsi="Consolas"/>
+                <w:color w:val="9CDCFE"/>
+                <w:sz w:val="21"/>
+                <w:szCs w:val="21"/>
+                <w:lang w:val="en-GB" w:eastAsia="en-GB"/>
+              </w:rPr>
+              <w:t>$name</w:t>
+            </w:r>
+            <w:r>
+              <w:rPr>
+                <w:rFonts w:ascii="Consolas" w:hAnsi="Consolas"/>
+                <w:color w:val="D4D4D4"/>
+                <w:sz w:val="21"/>
+                <w:szCs w:val="21"/>
+                <w:lang w:val="en-GB" w:eastAsia="en-GB"/>
+              </w:rPr>
+              <w:t>;</w:t>
+            </w:r>
+          </w:p>
+          <w:p>
+            <w:pPr>
+              <w:shd w:val="clear" w:color="auto" w:fill="1E1E1E"/>
+              <w:suppressAutoHyphens w:val="0"/>
+              <w:autoSpaceDN/>
+              <w:spacing w:line="14.25pt" w:lineRule="atLeast"/>
+              <w:textAlignment w:val="auto"/>
+              <w:rPr>
+                <w:rFonts w:ascii="Consolas" w:hAnsi="Consolas"/>
+                <w:color w:val="D4D4D4"/>
+                <w:sz w:val="21"/>
+                <w:szCs w:val="21"/>
+                <w:lang w:val="en-GB" w:eastAsia="en-GB"/>
+              </w:rPr>
+            </w:pPr>
+            <w:r>
+              <w:rPr>
+                <w:rFonts w:ascii="Consolas" w:hAnsi="Consolas"/>
+                <w:color w:val="D4D4D4"/>
+                <w:sz w:val="21"/>
+                <w:szCs w:val="21"/>
+                <w:lang w:val="en-GB" w:eastAsia="en-GB"/>
+              </w:rPr>
+              <w:t>    }</w:t>
+            </w:r>
+          </w:p>
           <w:p>
             <w:pPr>
               <w:rPr>
@@ -7301,6 +10174,14 @@
                 <w:szCs w:val="20"/>
               </w:rPr>
             </w:pPr>
+            <w:r>
+              <w:rPr>
+                <w:rFonts w:ascii="Verdana" w:hAnsi="Verdana"/>
+                <w:sz w:val="20"/>
+                <w:szCs w:val="20"/>
+              </w:rPr>
+              <w:t>See document</w:t>
+            </w:r>
           </w:p>
         </w:tc>
         <w:tc>
@@ -7344,7 +10225,7 @@
                 <w:szCs w:val="20"/>
                 <w:u w:val="single"/>
               </w:rPr>
-              <w:t>XXX</w:t>
+              <w:t>Command Injection</w:t>
             </w:r>
           </w:p>
         </w:tc>
@@ -7908,6 +10789,14 @@
                 <w:szCs w:val="20"/>
               </w:rPr>
             </w:pPr>
+            <w:r>
+              <w:rPr>
+                <w:rFonts w:ascii="Verdana" w:hAnsi="Verdana"/>
+                <w:sz w:val="20"/>
+                <w:szCs w:val="20"/>
+              </w:rPr>
+              <w:t>19/01/22</w:t>
+            </w:r>
           </w:p>
         </w:tc>
         <w:tc>
@@ -7937,6 +10826,25 @@
                 <w:szCs w:val="20"/>
               </w:rPr>
             </w:pPr>
+            <w:r>
+              <w:rPr>
+                <w:rFonts w:ascii="Verdana" w:hAnsi="Verdana"/>
+                <w:sz w:val="20"/>
+                <w:szCs w:val="20"/>
+              </w:rPr>
+              <w:t>Accessing the site and then opening a new tab allows access to the previous site without logging in again.</w:t>
+            </w:r>
+          </w:p>
+          <w:p>
+            <w:pPr>
+              <w:pStyle w:val="BodyTextIndent"/>
+              <w:ind w:start="0pt"/>
+              <w:rPr>
+                <w:rFonts w:ascii="Verdana" w:hAnsi="Verdana"/>
+                <w:sz w:val="20"/>
+                <w:szCs w:val="20"/>
+              </w:rPr>
+            </w:pPr>
           </w:p>
         </w:tc>
         <w:tc>
@@ -7970,17 +10878,92 @@
                 <w:sz w:val="20"/>
                 <w:szCs w:val="20"/>
               </w:rPr>
+              <w:t>Access is gained to the site having the same privileges as the other user.</w:t>
+            </w:r>
+          </w:p>
+          <w:p>
+            <w:pPr>
+              <w:rPr>
+                <w:rFonts w:ascii="Verdana" w:hAnsi="Verdana"/>
+                <w:sz w:val="20"/>
+                <w:szCs w:val="20"/>
+              </w:rPr>
+            </w:pPr>
+            <w:r>
+              <w:rPr>
+                <w:rFonts w:ascii="Verdana" w:hAnsi="Verdana"/>
+                <w:sz w:val="20"/>
+                <w:szCs w:val="20"/>
+              </w:rPr>
               <w:t>FINDING:</w:t>
             </w:r>
             <w:r>
               <w:rPr>
                 <w:rFonts w:ascii="Verdana" w:hAnsi="Verdana"/>
+                <w:sz w:val="20"/>
+                <w:szCs w:val="20"/>
+              </w:rPr>
+              <w:t xml:space="preserve"> </w:t>
+            </w:r>
+            <w:r>
+              <w:rPr>
+                <w:rFonts w:ascii="Verdana" w:hAnsi="Verdana"/>
                 <w:color w:val="FF0000"/>
                 <w:sz w:val="20"/>
                 <w:szCs w:val="20"/>
                 <w:u w:val="single"/>
               </w:rPr>
-              <w:t>XXX</w:t>
+              <w:t>C</w:t>
+            </w:r>
+            <w:r>
+              <w:rPr>
+                <w:rFonts w:ascii="Verdana" w:hAnsi="Verdana"/>
+                <w:color w:val="FF0000"/>
+                <w:sz w:val="20"/>
+                <w:szCs w:val="20"/>
+                <w:u w:val="single"/>
+              </w:rPr>
+              <w:t>ross</w:t>
+            </w:r>
+            <w:r>
+              <w:rPr>
+                <w:rFonts w:ascii="Verdana" w:hAnsi="Verdana"/>
+                <w:color w:val="FF0000"/>
+                <w:sz w:val="20"/>
+                <w:szCs w:val="20"/>
+                <w:u w:val="single"/>
+              </w:rPr>
+              <w:t>-</w:t>
+            </w:r>
+            <w:r>
+              <w:rPr>
+                <w:rFonts w:ascii="Verdana" w:hAnsi="Verdana"/>
+                <w:color w:val="FF0000"/>
+                <w:sz w:val="20"/>
+                <w:szCs w:val="20"/>
+                <w:u w:val="single"/>
+              </w:rPr>
+              <w:t>S</w:t>
+            </w:r>
+            <w:r>
+              <w:rPr>
+                <w:rFonts w:ascii="Verdana" w:hAnsi="Verdana"/>
+                <w:color w:val="FF0000"/>
+                <w:sz w:val="20"/>
+                <w:szCs w:val="20"/>
+                <w:u w:val="single"/>
+              </w:rPr>
+              <w:t xml:space="preserve">ite </w:t>
+            </w:r>
+            <w:r>
+              <w:rPr>
+                <w:rFonts w:ascii="Verdana" w:hAnsi="Verdana"/>
+                <w:color w:val="FF0000"/>
+                <w:sz w:val="20"/>
+                <w:szCs w:val="20"/>
+                <w:u w:val="single"/>
+              </w:rPr>
+              <w:t>Request Forgery</w:t>
             </w:r>
           </w:p>
         </w:tc>
@@ -8022,7 +11005,6 @@
                 <w:b/>
                 <w:bCs/>
               </w:rPr>
-              <w:lastRenderedPageBreak/>
               <w:t>Mitigation</w:t>
             </w:r>
           </w:p>
@@ -8050,6 +11032,461 @@
               <w:end w:w="5.40pt" w:type="dxa"/>
             </w:tcMar>
           </w:tcPr>
+          <w:p>
+            <w:pPr>
+              <w:rPr>
+                <w:rFonts w:ascii="Verdana" w:eastAsia="Verdana" w:hAnsi="Verdana" w:cs="Arial"/>
+                <w:sz w:val="20"/>
+                <w:szCs w:val="20"/>
+              </w:rPr>
+            </w:pPr>
+            <w:r>
+              <w:rPr>
+                <w:rFonts w:ascii="Verdana" w:hAnsi="Verdana"/>
+                <w:sz w:val="20"/>
+                <w:szCs w:val="20"/>
+              </w:rPr>
+              <w:t>To mitigate this add, in a hidden token into the form and check this token</w:t>
+            </w:r>
+          </w:p>
+          <w:p>
+            <w:pPr>
+              <w:rPr>
+                <w:rFonts w:ascii="Verdana" w:eastAsia="Verdana" w:hAnsi="Verdana" w:cs="Arial"/>
+                <w:sz w:val="20"/>
+                <w:szCs w:val="20"/>
+              </w:rPr>
+            </w:pPr>
+            <w:r>
+              <w:rPr>
+                <w:rFonts w:ascii="Verdana" w:eastAsia="Verdana" w:hAnsi="Verdana" w:cs="Arial"/>
+                <w:sz w:val="20"/>
+                <w:szCs w:val="20"/>
+              </w:rPr>
+              <w:t>Modifications made to the index.php file:</w:t>
+            </w:r>
+          </w:p>
+          <w:p>
+            <w:pPr>
+              <w:shd w:val="clear" w:color="auto" w:fill="1E1E1E"/>
+              <w:suppressAutoHyphens w:val="0"/>
+              <w:autoSpaceDN/>
+              <w:spacing w:line="14.25pt" w:lineRule="atLeast"/>
+              <w:textAlignment w:val="auto"/>
+              <w:rPr>
+                <w:rFonts w:ascii="Consolas" w:hAnsi="Consolas"/>
+                <w:color w:val="D4D4D4"/>
+                <w:sz w:val="21"/>
+                <w:szCs w:val="21"/>
+                <w:lang w:val="en-GB" w:eastAsia="en-GB"/>
+              </w:rPr>
+            </w:pPr>
+            <w:r>
+              <w:rPr>
+                <w:rFonts w:ascii="Consolas" w:hAnsi="Consolas"/>
+                <w:color w:val="808080"/>
+                <w:sz w:val="21"/>
+                <w:szCs w:val="21"/>
+                <w:lang w:val="en-GB" w:eastAsia="en-GB"/>
+              </w:rPr>
+              <w:t>&lt;</w:t>
+            </w:r>
+            <w:r>
+              <w:rPr>
+                <w:rFonts w:ascii="Consolas" w:hAnsi="Consolas"/>
+                <w:color w:val="569CD6"/>
+                <w:sz w:val="21"/>
+                <w:szCs w:val="21"/>
+                <w:lang w:val="en-GB" w:eastAsia="en-GB"/>
+              </w:rPr>
+              <w:t>input</w:t>
+            </w:r>
+            <w:r>
+              <w:rPr>
+                <w:rFonts w:ascii="Consolas" w:hAnsi="Consolas"/>
+                <w:color w:val="D4D4D4"/>
+                <w:sz w:val="21"/>
+                <w:szCs w:val="21"/>
+                <w:lang w:val="en-GB" w:eastAsia="en-GB"/>
+              </w:rPr>
+              <w:t xml:space="preserve"> </w:t>
+            </w:r>
+            <w:r>
+              <w:rPr>
+                <w:rFonts w:ascii="Consolas" w:hAnsi="Consolas"/>
+                <w:color w:val="9CDCFE"/>
+                <w:sz w:val="21"/>
+                <w:szCs w:val="21"/>
+                <w:lang w:val="en-GB" w:eastAsia="en-GB"/>
+              </w:rPr>
+              <w:t>type</w:t>
+            </w:r>
+            <w:r>
+              <w:rPr>
+                <w:rFonts w:ascii="Consolas" w:hAnsi="Consolas"/>
+                <w:color w:val="D4D4D4"/>
+                <w:sz w:val="21"/>
+                <w:szCs w:val="21"/>
+                <w:lang w:val="en-GB" w:eastAsia="en-GB"/>
+              </w:rPr>
+              <w:t>=</w:t>
+            </w:r>
+            <w:r>
+              <w:rPr>
+                <w:rFonts w:ascii="Consolas" w:hAnsi="Consolas"/>
+                <w:color w:val="CE9178"/>
+                <w:sz w:val="21"/>
+                <w:szCs w:val="21"/>
+                <w:lang w:val="en-GB" w:eastAsia="en-GB"/>
+              </w:rPr>
+              <w:t>"hidden"</w:t>
+            </w:r>
+            <w:r>
+              <w:rPr>
+                <w:rFonts w:ascii="Consolas" w:hAnsi="Consolas"/>
+                <w:color w:val="D4D4D4"/>
+                <w:sz w:val="21"/>
+                <w:szCs w:val="21"/>
+                <w:lang w:val="en-GB" w:eastAsia="en-GB"/>
+              </w:rPr>
+              <w:t xml:space="preserve"> </w:t>
+            </w:r>
+            <w:r>
+              <w:rPr>
+                <w:rFonts w:ascii="Consolas" w:hAnsi="Consolas"/>
+                <w:color w:val="9CDCFE"/>
+                <w:sz w:val="21"/>
+                <w:szCs w:val="21"/>
+                <w:lang w:val="en-GB" w:eastAsia="en-GB"/>
+              </w:rPr>
+              <w:t>name</w:t>
+            </w:r>
+            <w:r>
+              <w:rPr>
+                <w:rFonts w:ascii="Consolas" w:hAnsi="Consolas"/>
+                <w:color w:val="D4D4D4"/>
+                <w:sz w:val="21"/>
+                <w:szCs w:val="21"/>
+                <w:lang w:val="en-GB" w:eastAsia="en-GB"/>
+              </w:rPr>
+              <w:t>=</w:t>
+            </w:r>
+            <w:r>
+              <w:rPr>
+                <w:rFonts w:ascii="Consolas" w:hAnsi="Consolas"/>
+                <w:color w:val="CE9178"/>
+                <w:sz w:val="21"/>
+                <w:szCs w:val="21"/>
+                <w:lang w:val="en-GB" w:eastAsia="en-GB"/>
+              </w:rPr>
+              <w:t>"token"</w:t>
+            </w:r>
+            <w:r>
+              <w:rPr>
+                <w:rFonts w:ascii="Consolas" w:hAnsi="Consolas"/>
+                <w:color w:val="D4D4D4"/>
+                <w:sz w:val="21"/>
+                <w:szCs w:val="21"/>
+                <w:lang w:val="en-GB" w:eastAsia="en-GB"/>
+              </w:rPr>
+              <w:t xml:space="preserve"> </w:t>
+            </w:r>
+            <w:r>
+              <w:rPr>
+                <w:rFonts w:ascii="Consolas" w:hAnsi="Consolas"/>
+                <w:color w:val="9CDCFE"/>
+                <w:sz w:val="21"/>
+                <w:szCs w:val="21"/>
+                <w:lang w:val="en-GB" w:eastAsia="en-GB"/>
+              </w:rPr>
+              <w:t>id</w:t>
+            </w:r>
+            <w:r>
+              <w:rPr>
+                <w:rFonts w:ascii="Consolas" w:hAnsi="Consolas"/>
+                <w:color w:val="D4D4D4"/>
+                <w:sz w:val="21"/>
+                <w:szCs w:val="21"/>
+                <w:lang w:val="en-GB" w:eastAsia="en-GB"/>
+              </w:rPr>
+              <w:t>=</w:t>
+            </w:r>
+            <w:r>
+              <w:rPr>
+                <w:rFonts w:ascii="Consolas" w:hAnsi="Consolas"/>
+                <w:color w:val="CE9178"/>
+                <w:sz w:val="21"/>
+                <w:szCs w:val="21"/>
+                <w:lang w:val="en-GB" w:eastAsia="en-GB"/>
+              </w:rPr>
+              <w:t>"token"</w:t>
+            </w:r>
+            <w:r>
+              <w:rPr>
+                <w:rFonts w:ascii="Consolas" w:hAnsi="Consolas"/>
+                <w:color w:val="D4D4D4"/>
+                <w:sz w:val="21"/>
+                <w:szCs w:val="21"/>
+                <w:lang w:val="en-GB" w:eastAsia="en-GB"/>
+              </w:rPr>
+              <w:t xml:space="preserve"> </w:t>
+            </w:r>
+            <w:r>
+              <w:rPr>
+                <w:rFonts w:ascii="Consolas" w:hAnsi="Consolas"/>
+                <w:color w:val="9CDCFE"/>
+                <w:sz w:val="21"/>
+                <w:szCs w:val="21"/>
+                <w:lang w:val="en-GB" w:eastAsia="en-GB"/>
+              </w:rPr>
+              <w:t>value</w:t>
+            </w:r>
+            <w:r>
+              <w:rPr>
+                <w:rFonts w:ascii="Consolas" w:hAnsi="Consolas"/>
+                <w:color w:val="D4D4D4"/>
+                <w:sz w:val="21"/>
+                <w:szCs w:val="21"/>
+                <w:lang w:val="en-GB" w:eastAsia="en-GB"/>
+              </w:rPr>
+              <w:t>=</w:t>
+            </w:r>
+            <w:r>
+              <w:rPr>
+                <w:rFonts w:ascii="Consolas" w:hAnsi="Consolas"/>
+                <w:color w:val="CE9178"/>
+                <w:sz w:val="21"/>
+                <w:szCs w:val="21"/>
+                <w:lang w:val="en-GB" w:eastAsia="en-GB"/>
+              </w:rPr>
+              <w:t>""</w:t>
+            </w:r>
+            <w:r>
+              <w:rPr>
+                <w:rFonts w:ascii="Consolas" w:hAnsi="Consolas"/>
+                <w:color w:val="808080"/>
+                <w:sz w:val="21"/>
+                <w:szCs w:val="21"/>
+                <w:lang w:val="en-GB" w:eastAsia="en-GB"/>
+              </w:rPr>
+              <w:t>&gt;</w:t>
+            </w:r>
+          </w:p>
+          <w:p>
+            <w:pPr>
+              <w:rPr>
+                <w:rFonts w:ascii="Verdana" w:eastAsia="Verdana" w:hAnsi="Verdana" w:cs="Arial"/>
+                <w:sz w:val="20"/>
+                <w:szCs w:val="20"/>
+              </w:rPr>
+            </w:pPr>
+            <w:r>
+              <w:rPr>
+                <w:rFonts w:ascii="Verdana" w:eastAsia="Verdana" w:hAnsi="Verdana" w:cs="Arial"/>
+                <w:sz w:val="20"/>
+                <w:szCs w:val="20"/>
+              </w:rPr>
+              <w:t>Modifications made to the Transfer.php file:</w:t>
+            </w:r>
+          </w:p>
+          <w:p>
+            <w:pPr>
+              <w:shd w:val="clear" w:color="auto" w:fill="1E1E1E"/>
+              <w:suppressAutoHyphens w:val="0"/>
+              <w:autoSpaceDN/>
+              <w:spacing w:line="14.25pt" w:lineRule="atLeast"/>
+              <w:textAlignment w:val="auto"/>
+              <w:rPr>
+                <w:rFonts w:ascii="Consolas" w:hAnsi="Consolas"/>
+                <w:color w:val="D4D4D4"/>
+                <w:sz w:val="21"/>
+                <w:szCs w:val="21"/>
+                <w:lang w:val="en-GB" w:eastAsia="en-GB"/>
+              </w:rPr>
+            </w:pPr>
+            <w:r>
+              <w:rPr>
+                <w:rFonts w:ascii="Consolas" w:hAnsi="Consolas"/>
+                <w:color w:val="D4D4D4"/>
+                <w:sz w:val="21"/>
+                <w:szCs w:val="21"/>
+                <w:lang w:val="en-GB" w:eastAsia="en-GB"/>
+              </w:rPr>
+              <w:t xml:space="preserve">        </w:t>
+            </w:r>
+            <w:r>
+              <w:rPr>
+                <w:rFonts w:ascii="Consolas" w:hAnsi="Consolas"/>
+                <w:color w:val="9CDCFE"/>
+                <w:sz w:val="21"/>
+                <w:szCs w:val="21"/>
+                <w:lang w:val="en-GB" w:eastAsia="en-GB"/>
+              </w:rPr>
+              <w:t>$hiddenToken</w:t>
+            </w:r>
+            <w:r>
+              <w:rPr>
+                <w:rFonts w:ascii="Consolas" w:hAnsi="Consolas"/>
+                <w:color w:val="D4D4D4"/>
+                <w:sz w:val="21"/>
+                <w:szCs w:val="21"/>
+                <w:lang w:val="en-GB" w:eastAsia="en-GB"/>
+              </w:rPr>
+              <w:t xml:space="preserve"> = </w:t>
+            </w:r>
+            <w:r>
+              <w:rPr>
+                <w:rFonts w:ascii="Consolas" w:hAnsi="Consolas"/>
+                <w:color w:val="9CDCFE"/>
+                <w:sz w:val="21"/>
+                <w:szCs w:val="21"/>
+                <w:lang w:val="en-GB" w:eastAsia="en-GB"/>
+              </w:rPr>
+              <w:t>$_GET</w:t>
+            </w:r>
+            <w:r>
+              <w:rPr>
+                <w:rFonts w:ascii="Consolas" w:hAnsi="Consolas"/>
+                <w:color w:val="D4D4D4"/>
+                <w:sz w:val="21"/>
+                <w:szCs w:val="21"/>
+                <w:lang w:val="en-GB" w:eastAsia="en-GB"/>
+              </w:rPr>
+              <w:t>[</w:t>
+            </w:r>
+            <w:r>
+              <w:rPr>
+                <w:rFonts w:ascii="Consolas" w:hAnsi="Consolas"/>
+                <w:color w:val="CE9178"/>
+                <w:sz w:val="21"/>
+                <w:szCs w:val="21"/>
+                <w:lang w:val="en-GB" w:eastAsia="en-GB"/>
+              </w:rPr>
+              <w:t>"token"</w:t>
+            </w:r>
+            <w:r>
+              <w:rPr>
+                <w:rFonts w:ascii="Consolas" w:hAnsi="Consolas"/>
+                <w:color w:val="D4D4D4"/>
+                <w:sz w:val="21"/>
+                <w:szCs w:val="21"/>
+                <w:lang w:val="en-GB" w:eastAsia="en-GB"/>
+              </w:rPr>
+              <w:t>];</w:t>
+            </w:r>
+          </w:p>
+          <w:p>
+            <w:pPr>
+              <w:rPr>
+                <w:rFonts w:ascii="Verdana" w:eastAsia="Verdana" w:hAnsi="Verdana" w:cs="Arial"/>
+                <w:sz w:val="20"/>
+                <w:szCs w:val="20"/>
+              </w:rPr>
+            </w:pPr>
+            <w:r>
+              <w:rPr>
+                <w:rFonts w:ascii="Verdana" w:eastAsia="Verdana" w:hAnsi="Verdana" w:cs="Arial"/>
+                <w:sz w:val="20"/>
+                <w:szCs w:val="20"/>
+              </w:rPr>
+              <w:t>&amp;</w:t>
+            </w:r>
+          </w:p>
+          <w:p>
+            <w:pPr>
+              <w:shd w:val="clear" w:color="auto" w:fill="1E1E1E"/>
+              <w:suppressAutoHyphens w:val="0"/>
+              <w:autoSpaceDN/>
+              <w:spacing w:line="14.25pt" w:lineRule="atLeast"/>
+              <w:textAlignment w:val="auto"/>
+              <w:rPr>
+                <w:rFonts w:ascii="Consolas" w:hAnsi="Consolas"/>
+                <w:color w:val="D4D4D4"/>
+                <w:sz w:val="21"/>
+                <w:szCs w:val="21"/>
+                <w:lang w:val="en-GB" w:eastAsia="en-GB"/>
+              </w:rPr>
+            </w:pPr>
+            <w:r>
+              <w:rPr>
+                <w:rFonts w:ascii="Consolas" w:hAnsi="Consolas"/>
+                <w:color w:val="D4D4D4"/>
+                <w:sz w:val="21"/>
+                <w:szCs w:val="21"/>
+                <w:lang w:val="en-GB" w:eastAsia="en-GB"/>
+              </w:rPr>
+              <w:t xml:space="preserve">                </w:t>
+            </w:r>
+            <w:r>
+              <w:rPr>
+                <w:rFonts w:ascii="Consolas" w:hAnsi="Consolas"/>
+                <w:color w:val="C586C0"/>
+                <w:sz w:val="21"/>
+                <w:szCs w:val="21"/>
+                <w:lang w:val="en-GB" w:eastAsia="en-GB"/>
+              </w:rPr>
+              <w:t>if</w:t>
+            </w:r>
+            <w:r>
+              <w:rPr>
+                <w:rFonts w:ascii="Consolas" w:hAnsi="Consolas"/>
+                <w:color w:val="D4D4D4"/>
+                <w:sz w:val="21"/>
+                <w:szCs w:val="21"/>
+                <w:lang w:val="en-GB" w:eastAsia="en-GB"/>
+              </w:rPr>
+              <w:t xml:space="preserve"> (</w:t>
+            </w:r>
+            <w:r>
+              <w:rPr>
+                <w:rFonts w:ascii="Consolas" w:hAnsi="Consolas"/>
+                <w:color w:val="9CDCFE"/>
+                <w:sz w:val="21"/>
+                <w:szCs w:val="21"/>
+                <w:lang w:val="en-GB" w:eastAsia="en-GB"/>
+              </w:rPr>
+              <w:t>$hiddenToken</w:t>
+            </w:r>
+            <w:r>
+              <w:rPr>
+                <w:rFonts w:ascii="Consolas" w:hAnsi="Consolas"/>
+                <w:color w:val="D4D4D4"/>
+                <w:sz w:val="21"/>
+                <w:szCs w:val="21"/>
+                <w:lang w:val="en-GB" w:eastAsia="en-GB"/>
+              </w:rPr>
+              <w:t xml:space="preserve"> == </w:t>
+            </w:r>
+            <w:r>
+              <w:rPr>
+                <w:rFonts w:ascii="Consolas" w:hAnsi="Consolas"/>
+                <w:color w:val="9CDCFE"/>
+                <w:sz w:val="21"/>
+                <w:szCs w:val="21"/>
+                <w:lang w:val="en-GB" w:eastAsia="en-GB"/>
+              </w:rPr>
+              <w:t>$storedToken</w:t>
+            </w:r>
+            <w:r>
+              <w:rPr>
+                <w:rFonts w:ascii="Consolas" w:hAnsi="Consolas"/>
+                <w:color w:val="D4D4D4"/>
+                <w:sz w:val="21"/>
+                <w:szCs w:val="21"/>
+                <w:lang w:val="en-GB" w:eastAsia="en-GB"/>
+              </w:rPr>
+              <w:t>){</w:t>
+            </w:r>
+          </w:p>
+          <w:p>
+            <w:pPr>
+              <w:rPr>
+                <w:rFonts w:ascii="Verdana" w:eastAsia="Verdana" w:hAnsi="Verdana" w:cs="Arial"/>
+                <w:sz w:val="20"/>
+                <w:szCs w:val="20"/>
+              </w:rPr>
+            </w:pPr>
+          </w:p>
           <w:p>
             <w:pPr>
               <w:rPr>
@@ -8551,6 +11988,7 @@
                 <w:sz w:val="20"/>
                 <w:szCs w:val="20"/>
               </w:rPr>
+              <w:lastRenderedPageBreak/>
               <w:t>19/01/21</w:t>
             </w:r>
           </w:p>
@@ -8588,15 +12026,47 @@
                 <w:sz w:val="20"/>
                 <w:szCs w:val="20"/>
               </w:rPr>
-              <w:t>With this implementation, once the correct passwrod length is arrived at</w:t>
-            </w:r>
-            <w:r>
-              <w:rPr>
-                <w:rFonts w:ascii="Verdana" w:hAnsi="Verdana"/>
-                <w:sz w:val="20"/>
-                <w:szCs w:val="20"/>
-              </w:rPr>
-              <w:t xml:space="preserve">, with each letter in the password that matches the sytem password the processing time will increase thereby </w:t>
+              <w:t>With this implementation, once the correct passw</w:t>
+            </w:r>
+            <w:r>
+              <w:rPr>
+                <w:rFonts w:ascii="Verdana" w:hAnsi="Verdana"/>
+                <w:sz w:val="20"/>
+                <w:szCs w:val="20"/>
+              </w:rPr>
+              <w:t>or</w:t>
+            </w:r>
+            <w:r>
+              <w:rPr>
+                <w:rFonts w:ascii="Verdana" w:hAnsi="Verdana"/>
+                <w:sz w:val="20"/>
+                <w:szCs w:val="20"/>
+              </w:rPr>
+              <w:t>d length is arrived at</w:t>
+            </w:r>
+            <w:r>
+              <w:rPr>
+                <w:rFonts w:ascii="Verdana" w:hAnsi="Verdana"/>
+                <w:sz w:val="20"/>
+                <w:szCs w:val="20"/>
+              </w:rPr>
+              <w:t>, with each letter in the password that matches the sy</w:t>
+            </w:r>
+            <w:r>
+              <w:rPr>
+                <w:rFonts w:ascii="Verdana" w:hAnsi="Verdana"/>
+                <w:sz w:val="20"/>
+                <w:szCs w:val="20"/>
+              </w:rPr>
+              <w:t>s</w:t>
+            </w:r>
+            <w:r>
+              <w:rPr>
+                <w:rFonts w:ascii="Verdana" w:hAnsi="Verdana"/>
+                <w:sz w:val="20"/>
+                <w:szCs w:val="20"/>
+              </w:rPr>
+              <w:t xml:space="preserve">tem password the processing time will increase thereby </w:t>
             </w:r>
             <w:r>
               <w:rPr>
@@ -8714,6 +12184,14 @@
                 <w:szCs w:val="20"/>
               </w:rPr>
               <w:t>FINDING:</w:t>
+            </w:r>
+            <w:r>
+              <w:rPr>
+                <w:rFonts w:ascii="Verdana" w:hAnsi="Verdana"/>
+                <w:sz w:val="20"/>
+                <w:szCs w:val="20"/>
+              </w:rPr>
+              <w:t xml:space="preserve"> </w:t>
             </w:r>
             <w:r>
               <w:rPr>
@@ -9610,6 +13088,7 @@
   <w:style w:type="character" w:default="1" w:styleId="DefaultParagraphFont">
     <w:name w:val="Default Paragraph Font"/>
     <w:uiPriority w:val="1"/>
+    <w:semiHidden/>
     <w:unhideWhenUsed/>
   </w:style>
   <w:style w:type="table" w:default="1" w:styleId="TableNormal">
@@ -9927,6 +13406,7 @@
     <w:rsid w:val="00550BE9"/>
     <w:rsid w:val="00C11869"/>
     <w:rsid w:val="00D06916"/>
+    <w:rsid w:val="00F40AB7"/>
   </w:rsids>
   <m:mathPr>
     <m:mathFont m:val="Cambria Math"/>

</xml_diff>